<commit_message>
ENH: Update SmartVA help file
</commit_message>
<xml_diff>
--- a/smartva/res/documentation.docx
+++ b/smartva/res/documentation.docx
@@ -1,11 +1,11 @@
 
 <file path=word/document.xml><?xml version="1.0" encoding="utf-8"?>
-<w:document xmlns:wpc="http://schemas.microsoft.com/office/word/2010/wordprocessingCanvas" xmlns:cx="http://schemas.microsoft.com/office/drawing/2014/chartex" xmlns:mc="http://schemas.openxmlformats.org/markup-compatibility/2006" xmlns:o="urn:schemas-microsoft-com:office:office" xmlns:r="http://schemas.openxmlformats.org/officeDocument/2006/relationships" xmlns:m="http://schemas.openxmlformats.org/officeDocument/2006/math" xmlns:v="urn:schemas-microsoft-com:vml" xmlns:wp14="http://schemas.microsoft.com/office/word/2010/wordprocessingDrawing" xmlns:wp="http://schemas.openxmlformats.org/drawingml/2006/wordprocessingDrawing" xmlns:w10="urn:schemas-microsoft-com:office:word" xmlns:w="http://schemas.openxmlformats.org/wordprocessingml/2006/main" xmlns:w14="http://schemas.microsoft.com/office/word/2010/wordml" xmlns:w15="http://schemas.microsoft.com/office/word/2012/wordml" xmlns:w16se="http://schemas.microsoft.com/office/word/2015/wordml/symex" xmlns:wpg="http://schemas.microsoft.com/office/word/2010/wordprocessingGroup" xmlns:wpi="http://schemas.microsoft.com/office/word/2010/wordprocessingInk" xmlns:wne="http://schemas.microsoft.com/office/word/2006/wordml" xmlns:wps="http://schemas.microsoft.com/office/word/2010/wordprocessingShape" mc:Ignorable="w14 w15 w16se wp14">
+<w:document xmlns:wpc="http://schemas.microsoft.com/office/word/2010/wordprocessingCanvas" xmlns:cx="http://schemas.microsoft.com/office/drawing/2014/chartex" xmlns:cx1="http://schemas.microsoft.com/office/drawing/2015/9/8/chartex" xmlns:cx2="http://schemas.microsoft.com/office/drawing/2015/10/21/chartex" xmlns:cx3="http://schemas.microsoft.com/office/drawing/2016/5/9/chartex" xmlns:cx4="http://schemas.microsoft.com/office/drawing/2016/5/10/chartex" xmlns:cx5="http://schemas.microsoft.com/office/drawing/2016/5/11/chartex" xmlns:cx6="http://schemas.microsoft.com/office/drawing/2016/5/12/chartex" xmlns:cx7="http://schemas.microsoft.com/office/drawing/2016/5/13/chartex" xmlns:cx8="http://schemas.microsoft.com/office/drawing/2016/5/14/chartex" xmlns:mc="http://schemas.openxmlformats.org/markup-compatibility/2006" xmlns:aink="http://schemas.microsoft.com/office/drawing/2016/ink" xmlns:am3d="http://schemas.microsoft.com/office/drawing/2017/model3d" xmlns:o="urn:schemas-microsoft-com:office:office" xmlns:r="http://schemas.openxmlformats.org/officeDocument/2006/relationships" xmlns:m="http://schemas.openxmlformats.org/officeDocument/2006/math" xmlns:v="urn:schemas-microsoft-com:vml" xmlns:wp14="http://schemas.microsoft.com/office/word/2010/wordprocessingDrawing" xmlns:wp="http://schemas.openxmlformats.org/drawingml/2006/wordprocessingDrawing" xmlns:w10="urn:schemas-microsoft-com:office:word" xmlns:w="http://schemas.openxmlformats.org/wordprocessingml/2006/main" xmlns:w14="http://schemas.microsoft.com/office/word/2010/wordml" xmlns:w15="http://schemas.microsoft.com/office/word/2012/wordml" xmlns:w16cid="http://schemas.microsoft.com/office/word/2016/wordml/cid" xmlns:w16se="http://schemas.microsoft.com/office/word/2015/wordml/symex" xmlns:wpg="http://schemas.microsoft.com/office/word/2010/wordprocessingGroup" xmlns:wpi="http://schemas.microsoft.com/office/word/2010/wordprocessingInk" xmlns:wne="http://schemas.microsoft.com/office/word/2006/wordml" xmlns:wps="http://schemas.microsoft.com/office/word/2010/wordprocessingShape" mc:Ignorable="w14 w15 w16se w16cid wp14">
   <w:body>
-    <w:bookmarkStart w:id="0" w:name="_Toc437612371" w:displacedByCustomXml="next"/>
-    <w:bookmarkStart w:id="1" w:name="_Toc437612290" w:displacedByCustomXml="next"/>
-    <w:bookmarkStart w:id="2" w:name="_Toc437264567" w:displacedByCustomXml="next"/>
-    <w:bookmarkStart w:id="3" w:name="_Toc437443169" w:displacedByCustomXml="next"/>
+    <w:bookmarkStart w:id="0" w:name="_Toc437443169" w:displacedByCustomXml="next"/>
+    <w:bookmarkStart w:id="1" w:name="_Toc437264567" w:displacedByCustomXml="next"/>
+    <w:bookmarkStart w:id="2" w:name="_Toc437612290" w:displacedByCustomXml="next"/>
+    <w:bookmarkStart w:id="3" w:name="_Toc437612371" w:displacedByCustomXml="next"/>
     <w:sdt>
       <w:sdtPr>
         <w:id w:val="-111974950"/>
@@ -24,7 +24,7 @@
             <mc:AlternateContent>
               <mc:Choice Requires="wps">
                 <w:drawing>
-                  <wp:anchor distT="0" distB="0" distL="114300" distR="114300" simplePos="0" relativeHeight="251662336" behindDoc="0" locked="0" layoutInCell="1" allowOverlap="1" wp14:anchorId="73194B62" wp14:editId="2C6DD2EF">
+                  <wp:anchor distT="0" distB="0" distL="114300" distR="114300" simplePos="0" relativeHeight="251662336" behindDoc="0" locked="0" layoutInCell="1" allowOverlap="1" wp14:anchorId="35FD7B77" wp14:editId="587652D4">
                     <wp:simplePos x="0" y="0"/>
                     <wp:positionH relativeFrom="page">
                       <wp:align>center</wp:align>
@@ -103,7 +103,7 @@
               </mc:Choice>
               <mc:Fallback>
                 <w:pict>
-                  <v:shapetype w14:anchorId="73194B62" id="_x0000_t202" coordsize="21600,21600" o:spt="202" path="m,l,21600r21600,l21600,xe">
+                  <v:shapetype w14:anchorId="35FD7B77" id="_x0000_t202" coordsize="21600,21600" o:spt="202" path="m,l,21600r21600,l21600,xe">
                     <v:stroke joinstyle="miter"/>
                     <v:path gradientshapeok="t" o:connecttype="rect"/>
                   </v:shapetype>
@@ -180,7 +180,13 @@
             <w:rPr>
               <w:sz w:val="72"/>
             </w:rPr>
-            <w:t>-Analyze 1.2 Help</w:t>
+            <w:t>-Analyze 2.0</w:t>
+          </w:r>
+          <w:r>
+            <w:rPr>
+              <w:sz w:val="72"/>
+            </w:rPr>
+            <w:t xml:space="preserve"> Help</w:t>
           </w:r>
         </w:p>
         <w:p/>
@@ -198,7 +204,13 @@
             <w:rPr>
               <w:szCs w:val="20"/>
             </w:rPr>
-            <w:t xml:space="preserve">An instruction manual for using </w:t>
+            <w:t>An instruction ma</w:t>
+          </w:r>
+          <w:r>
+            <w:rPr>
+              <w:szCs w:val="20"/>
+            </w:rPr>
+            <w:t xml:space="preserve">nual for using </w:t>
           </w:r>
           <w:proofErr w:type="spellStart"/>
           <w:r>
@@ -212,7 +224,13 @@
             <w:rPr>
               <w:szCs w:val="20"/>
             </w:rPr>
-            <w:t>-Analyze 1.2, which implements the Tariff 2.0 Method for computer certification of verbal autopsy (VA).</w:t>
+            <w:t>-Analyze 2.0</w:t>
+          </w:r>
+          <w:r>
+            <w:rPr>
+              <w:szCs w:val="20"/>
+            </w:rPr>
+            <w:t>, which implements the Tariff 2.0 Method for computer certification of verbal autopsy (VA).</w:t>
           </w:r>
         </w:p>
         <w:p/>
@@ -347,7 +365,14 @@
           <w:color w:val="2E74B5" w:themeColor="accent1" w:themeShade="BF"/>
           <w:u w:val="single"/>
         </w:rPr>
-        <w:t xml:space="preserve">Instructions for use of </w:t>
+        <w:t>Instructi</w:t>
+      </w:r>
+      <w:r>
+        <w:rPr>
+          <w:color w:val="2E74B5" w:themeColor="accent1" w:themeShade="BF"/>
+          <w:u w:val="single"/>
+        </w:rPr>
+        <w:t xml:space="preserve">ons for use of </w:t>
       </w:r>
       <w:proofErr w:type="spellStart"/>
       <w:r>
@@ -363,7 +388,7 @@
           <w:color w:val="2E74B5" w:themeColor="accent1" w:themeShade="BF"/>
           <w:u w:val="single"/>
         </w:rPr>
-        <w:t>-Analyze 1.2</w:t>
+        <w:t>-Analyze 2.0</w:t>
       </w:r>
     </w:p>
     <w:p>
@@ -495,7 +520,14 @@
           <w:color w:val="2E74B5" w:themeColor="accent1" w:themeShade="BF"/>
           <w:u w:val="single"/>
         </w:rPr>
-        <w:t xml:space="preserve">Step 6 – Running </w:t>
+        <w:t>St</w:t>
+      </w:r>
+      <w:r>
+        <w:rPr>
+          <w:color w:val="2E74B5" w:themeColor="accent1" w:themeShade="BF"/>
+          <w:u w:val="single"/>
+        </w:rPr>
+        <w:t xml:space="preserve">ep 6 – Running </w:t>
       </w:r>
       <w:proofErr w:type="spellStart"/>
       <w:r>
@@ -511,7 +543,7 @@
           <w:color w:val="2E74B5" w:themeColor="accent1" w:themeShade="BF"/>
           <w:u w:val="single"/>
         </w:rPr>
-        <w:t>-Analyze 1.2</w:t>
+        <w:t>-Analyze 2.0</w:t>
       </w:r>
     </w:p>
     <w:p>
@@ -587,7 +619,10 @@
       </w:r>
       <w:proofErr w:type="spellEnd"/>
       <w:r>
-        <w:t xml:space="preserve">-Analyze 1.2, which implements the Tariff Method for computer certification of verbal autopsy (VA). It takes VA interview data as inputs and produces cause of death estimates at the individual and population levels. </w:t>
+        <w:t>-Analyze 2.0</w:t>
+      </w:r>
+      <w:r>
+        <w:t xml:space="preserve">, which implements the Tariff Method for computer certification of verbal autopsy (VA). It takes VA interview data as inputs and produces cause of death estimates at the individual and population levels. </w:t>
       </w:r>
     </w:p>
     <w:p/>
@@ -699,7 +734,7 @@
           <w:noProof/>
         </w:rPr>
         <w:drawing>
-          <wp:anchor distT="0" distB="0" distL="114300" distR="114300" simplePos="0" relativeHeight="251665408" behindDoc="0" locked="0" layoutInCell="1" allowOverlap="1" wp14:anchorId="55278FFF" wp14:editId="69CC18D4">
+          <wp:anchor distT="0" distB="0" distL="114300" distR="114300" simplePos="0" relativeHeight="251665408" behindDoc="0" locked="0" layoutInCell="1" allowOverlap="1" wp14:anchorId="4E547D9C" wp14:editId="1A63A769">
             <wp:simplePos x="0" y="0"/>
             <wp:positionH relativeFrom="column">
               <wp:posOffset>0</wp:posOffset>
@@ -724,7 +759,7 @@
                     </pic:cNvPicPr>
                   </pic:nvPicPr>
                   <pic:blipFill>
-                    <a:blip r:embed="rId5">
+                    <a:blip r:embed="rId6">
                       <a:extLst>
                         <a:ext uri="{28A0092B-C50C-407E-A947-70E740481C1C}">
                           <a14:useLocalDpi xmlns:a14="http://schemas.microsoft.com/office/drawing/2010/main" val="0"/>
@@ -761,12 +796,7 @@
     </w:p>
     <w:p>
       <w:r>
-        <w:t xml:space="preserve">Once the tariff scores are calculated for all of the VAs in your dataset, they are compared to the tariff scores for VAs whose true cause </w:t>
-      </w:r>
-      <w:bookmarkStart w:id="8" w:name="_GoBack"/>
-      <w:bookmarkEnd w:id="8"/>
-      <w:r>
-        <w:t xml:space="preserve">of death is known from the PHMRC Gold Standard VA Dataset. The cause of death with the best tariff score when compared to the Gold Standard VAs for that cause of death is then assigned to that VA as the Tariff-Method-assigned cause of death. </w:t>
+        <w:t xml:space="preserve">Once the tariff scores are calculated for all of the VAs in your dataset, they are compared to the tariff scores for VAs whose true cause of death is known from the PHMRC Gold Standard VA Dataset. The cause of death with the best tariff score when compared to the Gold Standard VAs for that cause of death is then assigned to that VA as the Tariff-Method-assigned cause of death. </w:t>
       </w:r>
     </w:p>
     <w:p>
@@ -803,7 +833,13 @@
         <w:rPr>
           <w:b/>
         </w:rPr>
-        <w:t xml:space="preserve">Instructions for use of </w:t>
+        <w:t>Instructi</w:t>
+      </w:r>
+      <w:r>
+        <w:rPr>
+          <w:b/>
+        </w:rPr>
+        <w:t xml:space="preserve">ons for use of </w:t>
       </w:r>
       <w:proofErr w:type="spellStart"/>
       <w:r>
@@ -817,7 +853,7 @@
         <w:rPr>
           <w:b/>
         </w:rPr>
-        <w:t>-Analyze 1.2</w:t>
+        <w:t>-Analyze 2.0</w:t>
       </w:r>
     </w:p>
     <w:p>
@@ -850,13 +886,19 @@
         <w:t xml:space="preserve"> the PHMRC Shortened Questionnaire</w:t>
       </w:r>
       <w:r>
-        <w:t xml:space="preserve"> </w:t>
-      </w:r>
-      <w:r>
-        <w:t>or the PHMRC Full Questionnaire</w:t>
-      </w:r>
-      <w:r>
-        <w:t xml:space="preserve"> on the ODK Collect system on Android devices. </w:t>
+        <w:t>,</w:t>
+      </w:r>
+      <w:r>
+        <w:t xml:space="preserve"> the PHMRC Full Questionnaire</w:t>
+      </w:r>
+      <w:r>
+        <w:t xml:space="preserve">, or the WHO 2016 </w:t>
+      </w:r>
+      <w:r>
+        <w:t xml:space="preserve">Instrument </w:t>
+      </w:r>
+      <w:r>
+        <w:t xml:space="preserve">on the ODK Collect system on Android devices. </w:t>
       </w:r>
       <w:proofErr w:type="spellStart"/>
       <w:r>
@@ -866,7 +908,7 @@
       <w:r>
         <w:t xml:space="preserve">-Analyze requires as an input the .csv file such as that output from the ODK Briefcase Software. ODK Briefcase can be downloaded from </w:t>
       </w:r>
-      <w:hyperlink r:id="rId6" w:history="1">
+      <w:hyperlink r:id="rId7" w:history="1">
         <w:r>
           <w:rPr>
             <w:rStyle w:val="Hyperlink"/>
@@ -877,7 +919,7 @@
       <w:r>
         <w:t>. Such a .csv file can also be generated by ODK Aggregate (</w:t>
       </w:r>
-      <w:hyperlink r:id="rId7" w:history="1">
+      <w:hyperlink r:id="rId8" w:history="1">
         <w:r>
           <w:rPr>
             <w:rStyle w:val="Hyperlink"/>
@@ -901,7 +943,7 @@
       <w:r>
         <w:t xml:space="preserve">The ODK form for the PHMRC Shortened Questionnaire can be downloaded here: </w:t>
       </w:r>
-      <w:hyperlink r:id="rId8" w:history="1">
+      <w:hyperlink r:id="rId9" w:history="1">
         <w:r>
           <w:rPr>
             <w:rStyle w:val="Hyperlink"/>
@@ -910,7 +952,46 @@
         </w:r>
       </w:hyperlink>
       <w:r>
-        <w:t xml:space="preserve">.  </w:t>
+        <w:t>.</w:t>
+      </w:r>
+    </w:p>
+    <w:p>
+      <w:r>
+        <w:t>The ODK</w:t>
+      </w:r>
+      <w:r>
+        <w:t xml:space="preserve"> </w:t>
+      </w:r>
+      <w:r>
+        <w:t xml:space="preserve">form for the WHO 2016 </w:t>
+      </w:r>
+      <w:r>
+        <w:t xml:space="preserve">Instrument </w:t>
+      </w:r>
+      <w:r>
+        <w:t xml:space="preserve">can be downloaded here: </w:t>
+      </w:r>
+      <w:hyperlink r:id="rId10" w:history="1">
+        <w:r>
+          <w:rPr>
+            <w:rStyle w:val="Hyperlink"/>
+          </w:rPr>
+          <w:t>http://www.who.int/healthinfo/statistics/verbalautopsystandards</w:t>
+        </w:r>
+      </w:hyperlink>
+      <w:r>
+        <w:t>.</w:t>
+      </w:r>
+      <w:r>
+        <w:t xml:space="preserve">  </w:t>
+      </w:r>
+    </w:p>
+    <w:p>
+      <w:pPr>
+        <w:spacing w:line="259" w:lineRule="auto"/>
+      </w:pPr>
+      <w:r>
+        <w:br w:type="page"/>
       </w:r>
     </w:p>
     <w:p>
@@ -924,41 +1005,30 @@
         <w:rPr>
           <w:b/>
         </w:rPr>
+        <w:lastRenderedPageBreak/>
         <w:t xml:space="preserve">Step 2 – Selecting input data </w:t>
       </w:r>
-    </w:p>
-    <w:p>
-      <w:r>
-        <w:t xml:space="preserve">Once your input data .csv has been prepared using ODK Briefcase, ODK Aggregate, or your custom process, you can open </w:t>
-      </w:r>
-      <w:proofErr w:type="spellStart"/>
-      <w:r>
-        <w:t>SmartVA</w:t>
-      </w:r>
-      <w:proofErr w:type="spellEnd"/>
-      <w:r>
-        <w:t xml:space="preserve">-Analyze and select the location of your input data. </w:t>
-      </w:r>
+      <w:bookmarkStart w:id="8" w:name="_GoBack"/>
+      <w:bookmarkEnd w:id="8"/>
     </w:p>
     <w:p>
       <w:r>
         <w:rPr>
           <w:noProof/>
         </w:rPr>
-        <w:lastRenderedPageBreak/>
         <w:drawing>
-          <wp:anchor distT="274320" distB="91440" distL="114300" distR="114300" simplePos="0" relativeHeight="251663360" behindDoc="0" locked="0" layoutInCell="1" allowOverlap="1" wp14:anchorId="55E16C22" wp14:editId="43FE3C81">
+          <wp:anchor distT="0" distB="0" distL="114300" distR="114300" simplePos="0" relativeHeight="251674624" behindDoc="0" locked="0" layoutInCell="1" allowOverlap="1" wp14:anchorId="3E42FB34" wp14:editId="5B68DF07">
             <wp:simplePos x="0" y="0"/>
-            <wp:positionH relativeFrom="margin">
-              <wp:posOffset>2628900</wp:posOffset>
+            <wp:positionH relativeFrom="column">
+              <wp:posOffset>2818765</wp:posOffset>
             </wp:positionH>
             <wp:positionV relativeFrom="paragraph">
-              <wp:posOffset>471805</wp:posOffset>
+              <wp:posOffset>457835</wp:posOffset>
             </wp:positionV>
-            <wp:extent cx="3474720" cy="2578100"/>
+            <wp:extent cx="3306445" cy="2159000"/>
             <wp:effectExtent l="0" t="0" r="0" b="0"/>
             <wp:wrapTopAndBottom/>
-            <wp:docPr id="14" name="Picture 14"/>
+            <wp:docPr id="18" name="Picture 18"/>
             <wp:cNvGraphicFramePr>
               <a:graphicFrameLocks xmlns:a="http://schemas.openxmlformats.org/drawingml/2006/main" noChangeAspect="1"/>
             </wp:cNvGraphicFramePr>
@@ -966,33 +1036,29 @@
               <a:graphicData uri="http://schemas.openxmlformats.org/drawingml/2006/picture">
                 <pic:pic xmlns:pic="http://schemas.openxmlformats.org/drawingml/2006/picture">
                   <pic:nvPicPr>
-                    <pic:cNvPr id="0" name="Picture 7"/>
-                    <pic:cNvPicPr>
-                      <a:picLocks noChangeAspect="1" noChangeArrowheads="1"/>
-                    </pic:cNvPicPr>
+                    <pic:cNvPr id="18" name="step2_files.png"/>
+                    <pic:cNvPicPr/>
                   </pic:nvPicPr>
                   <pic:blipFill>
-                    <a:blip r:embed="rId9">
+                    <a:blip r:embed="rId11">
                       <a:extLst>
                         <a:ext uri="{28A0092B-C50C-407E-A947-70E740481C1C}">
                           <a14:useLocalDpi xmlns:a14="http://schemas.microsoft.com/office/drawing/2010/main" val="0"/>
                         </a:ext>
                       </a:extLst>
                     </a:blip>
-                    <a:srcRect/>
                     <a:stretch>
                       <a:fillRect/>
                     </a:stretch>
                   </pic:blipFill>
-                  <pic:spPr bwMode="auto">
+                  <pic:spPr>
                     <a:xfrm>
                       <a:off x="0" y="0"/>
-                      <a:ext cx="3474720" cy="2578100"/>
+                      <a:ext cx="3306445" cy="2159000"/>
                     </a:xfrm>
                     <a:prstGeom prst="rect">
                       <a:avLst/>
                     </a:prstGeom>
-                    <a:noFill/>
                   </pic:spPr>
                 </pic:pic>
               </a:graphicData>
@@ -1007,22 +1073,35 @@
         </w:drawing>
       </w:r>
       <w:r>
+        <w:t xml:space="preserve">Once your input data .csv has been prepared using ODK Briefcase, ODK Aggregate, or your custom process, you can open </w:t>
+      </w:r>
+      <w:proofErr w:type="spellStart"/>
+      <w:r>
+        <w:t>SmartVA</w:t>
+      </w:r>
+      <w:proofErr w:type="spellEnd"/>
+      <w:r>
+        <w:t xml:space="preserve">-Analyze and select the location of your input data. </w:t>
+      </w:r>
+    </w:p>
+    <w:p>
+      <w:r>
         <w:rPr>
           <w:noProof/>
         </w:rPr>
         <w:drawing>
-          <wp:anchor distT="91440" distB="91440" distL="114300" distR="114300" simplePos="0" relativeHeight="251659264" behindDoc="0" locked="0" layoutInCell="1" allowOverlap="1" wp14:anchorId="0B63E6C6" wp14:editId="1298FF77">
+          <wp:anchor distT="0" distB="0" distL="114300" distR="114300" simplePos="0" relativeHeight="251675648" behindDoc="0" locked="0" layoutInCell="1" allowOverlap="1" wp14:anchorId="2124441F" wp14:editId="338DB5A6">
             <wp:simplePos x="0" y="0"/>
-            <wp:positionH relativeFrom="margin">
-              <wp:posOffset>114300</wp:posOffset>
+            <wp:positionH relativeFrom="column">
+              <wp:posOffset>0</wp:posOffset>
             </wp:positionH>
             <wp:positionV relativeFrom="paragraph">
-              <wp:posOffset>300990</wp:posOffset>
+              <wp:posOffset>0</wp:posOffset>
             </wp:positionV>
-            <wp:extent cx="2286000" cy="2898140"/>
+            <wp:extent cx="2505456" cy="2350008"/>
             <wp:effectExtent l="0" t="0" r="0" b="0"/>
             <wp:wrapTopAndBottom/>
-            <wp:docPr id="13" name="Picture 13"/>
+            <wp:docPr id="4" name="Picture 4"/>
             <wp:cNvGraphicFramePr>
               <a:graphicFrameLocks xmlns:a="http://schemas.openxmlformats.org/drawingml/2006/main" noChangeAspect="1"/>
             </wp:cNvGraphicFramePr>
@@ -1030,33 +1109,29 @@
               <a:graphicData uri="http://schemas.openxmlformats.org/drawingml/2006/picture">
                 <pic:pic xmlns:pic="http://schemas.openxmlformats.org/drawingml/2006/picture">
                   <pic:nvPicPr>
-                    <pic:cNvPr id="0" name="Picture 10"/>
-                    <pic:cNvPicPr>
-                      <a:picLocks noChangeAspect="1" noChangeArrowheads="1"/>
-                    </pic:cNvPicPr>
+                    <pic:cNvPr id="4" name="step2_choose_file.png"/>
+                    <pic:cNvPicPr/>
                   </pic:nvPicPr>
                   <pic:blipFill>
-                    <a:blip r:embed="rId10">
+                    <a:blip r:embed="rId12">
                       <a:extLst>
                         <a:ext uri="{28A0092B-C50C-407E-A947-70E740481C1C}">
                           <a14:useLocalDpi xmlns:a14="http://schemas.microsoft.com/office/drawing/2010/main" val="0"/>
                         </a:ext>
                       </a:extLst>
                     </a:blip>
-                    <a:srcRect/>
                     <a:stretch>
                       <a:fillRect/>
                     </a:stretch>
                   </pic:blipFill>
-                  <pic:spPr bwMode="auto">
+                  <pic:spPr>
                     <a:xfrm>
                       <a:off x="0" y="0"/>
-                      <a:ext cx="2286000" cy="2898140"/>
+                      <a:ext cx="2505456" cy="2350008"/>
                     </a:xfrm>
                     <a:prstGeom prst="rect">
                       <a:avLst/>
                     </a:prstGeom>
-                    <a:noFill/>
                   </pic:spPr>
                 </pic:pic>
               </a:graphicData>
@@ -1087,27 +1162,22 @@
     </w:p>
     <w:p>
       <w:r>
-        <w:t xml:space="preserve">Select where you would like the output from the analysis to be saved. The output from the Tariff Method will be saved in different subfolders within the folder you select in this step. </w:t>
-      </w:r>
-    </w:p>
-    <w:p>
-      <w:r>
         <w:rPr>
           <w:noProof/>
         </w:rPr>
         <w:drawing>
-          <wp:anchor distT="0" distB="0" distL="114300" distR="114300" simplePos="0" relativeHeight="251660288" behindDoc="0" locked="0" layoutInCell="1" allowOverlap="1" wp14:anchorId="128D414A" wp14:editId="500E6B2E">
+          <wp:anchor distT="0" distB="0" distL="114300" distR="114300" simplePos="0" relativeHeight="251676672" behindDoc="0" locked="0" layoutInCell="1" allowOverlap="1" wp14:anchorId="11E7DECC" wp14:editId="2DBFB1CA">
             <wp:simplePos x="0" y="0"/>
-            <wp:positionH relativeFrom="margin">
-              <wp:posOffset>104775</wp:posOffset>
+            <wp:positionH relativeFrom="column">
+              <wp:posOffset>2937510</wp:posOffset>
             </wp:positionH>
             <wp:positionV relativeFrom="paragraph">
-              <wp:posOffset>250825</wp:posOffset>
+              <wp:posOffset>462915</wp:posOffset>
             </wp:positionV>
-            <wp:extent cx="2286000" cy="2898775"/>
+            <wp:extent cx="3354705" cy="2378710"/>
             <wp:effectExtent l="0" t="0" r="0" b="0"/>
             <wp:wrapTopAndBottom/>
-            <wp:docPr id="12" name="Picture 12"/>
+            <wp:docPr id="20" name="Picture 20"/>
             <wp:cNvGraphicFramePr>
               <a:graphicFrameLocks xmlns:a="http://schemas.openxmlformats.org/drawingml/2006/main" noChangeAspect="1"/>
             </wp:cNvGraphicFramePr>
@@ -1115,33 +1185,29 @@
               <a:graphicData uri="http://schemas.openxmlformats.org/drawingml/2006/picture">
                 <pic:pic xmlns:pic="http://schemas.openxmlformats.org/drawingml/2006/picture">
                   <pic:nvPicPr>
-                    <pic:cNvPr id="0" name="Picture 8"/>
-                    <pic:cNvPicPr>
-                      <a:picLocks noChangeAspect="1" noChangeArrowheads="1"/>
-                    </pic:cNvPicPr>
+                    <pic:cNvPr id="20" name="step3_folder.png"/>
+                    <pic:cNvPicPr/>
                   </pic:nvPicPr>
                   <pic:blipFill>
-                    <a:blip r:embed="rId11">
+                    <a:blip r:embed="rId13">
                       <a:extLst>
                         <a:ext uri="{28A0092B-C50C-407E-A947-70E740481C1C}">
                           <a14:useLocalDpi xmlns:a14="http://schemas.microsoft.com/office/drawing/2010/main" val="0"/>
                         </a:ext>
                       </a:extLst>
                     </a:blip>
-                    <a:srcRect/>
                     <a:stretch>
                       <a:fillRect/>
                     </a:stretch>
                   </pic:blipFill>
-                  <pic:spPr bwMode="auto">
+                  <pic:spPr>
                     <a:xfrm>
                       <a:off x="0" y="0"/>
-                      <a:ext cx="2286000" cy="2898775"/>
+                      <a:ext cx="3354705" cy="2378710"/>
                     </a:xfrm>
                     <a:prstGeom prst="rect">
                       <a:avLst/>
                     </a:prstGeom>
-                    <a:noFill/>
                   </pic:spPr>
                 </pic:pic>
               </a:graphicData>
@@ -1160,18 +1226,18 @@
           <w:noProof/>
         </w:rPr>
         <w:drawing>
-          <wp:anchor distT="182880" distB="91440" distL="114300" distR="114300" simplePos="0" relativeHeight="251661312" behindDoc="0" locked="0" layoutInCell="1" allowOverlap="1" wp14:anchorId="54329F7F" wp14:editId="351DB888">
+          <wp:anchor distT="0" distB="0" distL="114300" distR="114300" simplePos="0" relativeHeight="251677696" behindDoc="0" locked="0" layoutInCell="1" allowOverlap="1" wp14:anchorId="736AE757" wp14:editId="23E64299">
             <wp:simplePos x="0" y="0"/>
             <wp:positionH relativeFrom="column">
-              <wp:posOffset>2630805</wp:posOffset>
+              <wp:posOffset>0</wp:posOffset>
             </wp:positionH>
             <wp:positionV relativeFrom="paragraph">
-              <wp:posOffset>427990</wp:posOffset>
+              <wp:posOffset>462915</wp:posOffset>
             </wp:positionV>
-            <wp:extent cx="3474720" cy="2441448"/>
-            <wp:effectExtent l="0" t="0" r="0" b="0"/>
+            <wp:extent cx="2597150" cy="2378710"/>
+            <wp:effectExtent l="0" t="0" r="6350" b="0"/>
             <wp:wrapTopAndBottom/>
-            <wp:docPr id="11" name="Picture 11"/>
+            <wp:docPr id="19" name="Picture 19"/>
             <wp:cNvGraphicFramePr>
               <a:graphicFrameLocks xmlns:a="http://schemas.openxmlformats.org/drawingml/2006/main" noChangeAspect="1"/>
             </wp:cNvGraphicFramePr>
@@ -1179,33 +1245,29 @@
               <a:graphicData uri="http://schemas.openxmlformats.org/drawingml/2006/picture">
                 <pic:pic xmlns:pic="http://schemas.openxmlformats.org/drawingml/2006/picture">
                   <pic:nvPicPr>
-                    <pic:cNvPr id="0" name="Picture 9"/>
-                    <pic:cNvPicPr>
-                      <a:picLocks noChangeAspect="1" noChangeArrowheads="1"/>
-                    </pic:cNvPicPr>
+                    <pic:cNvPr id="19" name="step3_choose_folder.png"/>
+                    <pic:cNvPicPr/>
                   </pic:nvPicPr>
                   <pic:blipFill>
-                    <a:blip r:embed="rId12">
+                    <a:blip r:embed="rId14">
                       <a:extLst>
                         <a:ext uri="{28A0092B-C50C-407E-A947-70E740481C1C}">
                           <a14:useLocalDpi xmlns:a14="http://schemas.microsoft.com/office/drawing/2010/main" val="0"/>
                         </a:ext>
                       </a:extLst>
                     </a:blip>
-                    <a:srcRect/>
                     <a:stretch>
                       <a:fillRect/>
                     </a:stretch>
                   </pic:blipFill>
-                  <pic:spPr bwMode="auto">
+                  <pic:spPr>
                     <a:xfrm>
                       <a:off x="0" y="0"/>
-                      <a:ext cx="3474720" cy="2441448"/>
+                      <a:ext cx="2597150" cy="2378710"/>
                     </a:xfrm>
                     <a:prstGeom prst="rect">
                       <a:avLst/>
                     </a:prstGeom>
-                    <a:noFill/>
                   </pic:spPr>
                 </pic:pic>
               </a:graphicData>
@@ -1219,6 +1281,17 @@
           </wp:anchor>
         </w:drawing>
       </w:r>
+      <w:r>
+        <w:t xml:space="preserve">Select where you would like the output from the analysis to be saved. The output from the Tariff Method will be saved in different subfolders within the folder you select in this step. </w:t>
+      </w:r>
+    </w:p>
+    <w:p>
+      <w:pPr>
+        <w:spacing w:line="259" w:lineRule="auto"/>
+      </w:pPr>
+      <w:r>
+        <w:br w:type="page"/>
+      </w:r>
     </w:p>
     <w:p>
       <w:pPr>
@@ -1231,42 +1304,28 @@
         <w:rPr>
           <w:b/>
         </w:rPr>
+        <w:lastRenderedPageBreak/>
         <w:t xml:space="preserve">Step 4 – Defining input parameters </w:t>
       </w:r>
     </w:p>
     <w:p>
       <w:r>
-        <w:t xml:space="preserve">Three additional options can be specified under </w:t>
-      </w:r>
-      <w:r>
-        <w:rPr>
-          <w:b/>
-        </w:rPr>
-        <w:t>3. Choose geography</w:t>
-      </w:r>
-      <w:r>
-        <w:t>:</w:t>
-      </w:r>
-    </w:p>
-    <w:p>
-      <w:r>
         <w:rPr>
           <w:noProof/>
         </w:rPr>
-        <w:lastRenderedPageBreak/>
         <w:drawing>
-          <wp:anchor distT="91440" distB="91440" distL="114300" distR="114300" simplePos="0" relativeHeight="251664384" behindDoc="0" locked="0" layoutInCell="1" allowOverlap="1" wp14:anchorId="503D1ABD" wp14:editId="53379CA0">
+          <wp:anchor distT="0" distB="0" distL="114300" distR="114300" simplePos="0" relativeHeight="251683840" behindDoc="0" locked="0" layoutInCell="1" allowOverlap="1" wp14:anchorId="77BF21B4" wp14:editId="47D824D9">
             <wp:simplePos x="0" y="0"/>
             <wp:positionH relativeFrom="column">
-              <wp:posOffset>457200</wp:posOffset>
+              <wp:posOffset>0</wp:posOffset>
             </wp:positionH>
             <wp:positionV relativeFrom="paragraph">
-              <wp:posOffset>0</wp:posOffset>
+              <wp:posOffset>283845</wp:posOffset>
             </wp:positionV>
-            <wp:extent cx="2741295" cy="3474720"/>
-            <wp:effectExtent l="0" t="0" r="1905" b="0"/>
+            <wp:extent cx="3369310" cy="3067685"/>
+            <wp:effectExtent l="0" t="0" r="0" b="5715"/>
             <wp:wrapTopAndBottom/>
-            <wp:docPr id="9" name="Picture 9"/>
+            <wp:docPr id="27" name="Picture 27"/>
             <wp:cNvGraphicFramePr>
               <a:graphicFrameLocks xmlns:a="http://schemas.openxmlformats.org/drawingml/2006/main" noChangeAspect="1"/>
             </wp:cNvGraphicFramePr>
@@ -1274,413 +1333,8 @@
               <a:graphicData uri="http://schemas.openxmlformats.org/drawingml/2006/picture">
                 <pic:pic xmlns:pic="http://schemas.openxmlformats.org/drawingml/2006/picture">
                   <pic:nvPicPr>
-                    <pic:cNvPr id="0" name="Picture 11"/>
-                    <pic:cNvPicPr>
-                      <a:picLocks noChangeAspect="1" noChangeArrowheads="1"/>
-                    </pic:cNvPicPr>
-                  </pic:nvPicPr>
-                  <pic:blipFill>
-                    <a:blip r:embed="rId13">
-                      <a:extLst>
-                        <a:ext uri="{28A0092B-C50C-407E-A947-70E740481C1C}">
-                          <a14:useLocalDpi xmlns:a14="http://schemas.microsoft.com/office/drawing/2010/main" val="0"/>
-                        </a:ext>
-                      </a:extLst>
-                    </a:blip>
-                    <a:srcRect/>
-                    <a:stretch>
-                      <a:fillRect/>
-                    </a:stretch>
-                  </pic:blipFill>
-                  <pic:spPr bwMode="auto">
-                    <a:xfrm>
-                      <a:off x="0" y="0"/>
-                      <a:ext cx="2741295" cy="3474720"/>
-                    </a:xfrm>
-                    <a:prstGeom prst="rect">
-                      <a:avLst/>
-                    </a:prstGeom>
-                    <a:noFill/>
-                    <a:ln>
-                      <a:noFill/>
-                    </a:ln>
-                  </pic:spPr>
-                </pic:pic>
-              </a:graphicData>
-            </a:graphic>
-            <wp14:sizeRelV relativeFrom="margin">
-              <wp14:pctHeight>0</wp14:pctHeight>
-            </wp14:sizeRelV>
-          </wp:anchor>
-        </w:drawing>
-      </w:r>
-    </w:p>
-    <w:p>
-      <w:pPr>
-        <w:pStyle w:val="Heading4"/>
-      </w:pPr>
-      <w:r>
-        <w:t>Data origin (country)</w:t>
-      </w:r>
-    </w:p>
-    <w:p>
-      <w:r>
-        <w:t xml:space="preserve">You may select the country where the VA data were collected. This information is used for reallocation of </w:t>
-      </w:r>
-      <w:r>
-        <w:t>undetermined</w:t>
-      </w:r>
-      <w:r>
-        <w:t xml:space="preserve"> VAs to present results for the entire population of VAs. </w:t>
-      </w:r>
-    </w:p>
-    <w:p>
-      <w:r>
-        <w:t xml:space="preserve">Individual observations from the data are not reallocated. Instead, the age and sex distribution of the </w:t>
-      </w:r>
-      <w:r>
-        <w:t>undetermined</w:t>
-      </w:r>
-      <w:r>
-        <w:t xml:space="preserve"> VAs in your sample are used to adjust the estimated population-level cause-specific mortality fractions (CSMFs) based on the Global Burden of Disease estimates for the country of VA origin, weighted according to the Tariff Method performance for each of the causes. Since the Tariff Method was developed using validated VAs, it is known which causes of death it underestimates and will adjust the CSMFs of those causes in the final CSMF step. </w:t>
-      </w:r>
-    </w:p>
-    <w:p>
-      <w:r>
-        <w:t xml:space="preserve">If no country of origin is specified, the </w:t>
-      </w:r>
-      <w:r>
-        <w:t>undetermined</w:t>
-      </w:r>
-      <w:r>
-        <w:t xml:space="preserve"> VAs will not be reallocated, and an additional category of “Undetermined” will be shown on the final CSMF graphs and CSV files. </w:t>
-      </w:r>
-    </w:p>
-    <w:p>
-      <w:pPr>
-        <w:pStyle w:val="Heading4"/>
-      </w:pPr>
-      <w:r>
-        <w:t xml:space="preserve">HIV region </w:t>
-      </w:r>
-    </w:p>
-    <w:p>
-      <w:r>
-        <w:t xml:space="preserve">You must determine whether HIV is a possible cause of death in the population from which the VAs were collected. If this the box next to “HIV region” is not selected, the Tariff Method will not assign HIV as a cause of death. </w:t>
-      </w:r>
-    </w:p>
-    <w:p>
-      <w:pPr>
-        <w:pStyle w:val="Heading4"/>
-      </w:pPr>
-      <w:r>
-        <w:t xml:space="preserve">Malaria region </w:t>
-      </w:r>
-    </w:p>
-    <w:p>
-      <w:r>
-        <w:t>You must determine whether malaria is a possible cause of death in the population from which the VAs were collected. If this the box next to “Malaria region” is not selected, the Tariff Method will not assign malaria as a cause of death.</w:t>
-      </w:r>
-    </w:p>
-    <w:p>
-      <w:pPr>
-        <w:pStyle w:val="Heading3"/>
-        <w:rPr>
-          <w:b/>
-        </w:rPr>
-      </w:pPr>
-      <w:r>
-        <w:rPr>
-          <w:b/>
-        </w:rPr>
-        <w:t xml:space="preserve">Step 5 – Selecting options </w:t>
-      </w:r>
-    </w:p>
-    <w:p>
-      <w:r>
-        <w:t>Three additional options can be specified under the “</w:t>
-      </w:r>
-      <w:r>
-        <w:rPr>
-          <w:b/>
-        </w:rPr>
-        <w:t>Options</w:t>
-      </w:r>
-      <w:r>
-        <w:t>” dropdown.</w:t>
-      </w:r>
-    </w:p>
-    <w:p>
-      <w:r>
-        <w:rPr>
-          <w:noProof/>
-        </w:rPr>
-        <w:lastRenderedPageBreak/>
-        <w:drawing>
-          <wp:anchor distT="91440" distB="91440" distL="114300" distR="114300" simplePos="0" relativeHeight="251666432" behindDoc="0" locked="0" layoutInCell="1" allowOverlap="1" wp14:anchorId="17808968" wp14:editId="3924281C">
-            <wp:simplePos x="0" y="0"/>
-            <wp:positionH relativeFrom="column">
-              <wp:posOffset>450850</wp:posOffset>
-            </wp:positionH>
-            <wp:positionV relativeFrom="paragraph">
-              <wp:posOffset>293370</wp:posOffset>
-            </wp:positionV>
-            <wp:extent cx="2741295" cy="3474720"/>
-            <wp:effectExtent l="0" t="0" r="1905" b="0"/>
-            <wp:wrapTopAndBottom/>
-            <wp:docPr id="8" name="Picture 8"/>
-            <wp:cNvGraphicFramePr>
-              <a:graphicFrameLocks xmlns:a="http://schemas.openxmlformats.org/drawingml/2006/main" noChangeAspect="1"/>
-            </wp:cNvGraphicFramePr>
-            <a:graphic xmlns:a="http://schemas.openxmlformats.org/drawingml/2006/main">
-              <a:graphicData uri="http://schemas.openxmlformats.org/drawingml/2006/picture">
-                <pic:pic xmlns:pic="http://schemas.openxmlformats.org/drawingml/2006/picture">
-                  <pic:nvPicPr>
-                    <pic:cNvPr id="0" name="Picture 12"/>
-                    <pic:cNvPicPr>
-                      <a:picLocks noChangeAspect="1" noChangeArrowheads="1"/>
-                    </pic:cNvPicPr>
-                  </pic:nvPicPr>
-                  <pic:blipFill>
-                    <a:blip r:embed="rId14">
-                      <a:extLst>
-                        <a:ext uri="{28A0092B-C50C-407E-A947-70E740481C1C}">
-                          <a14:useLocalDpi xmlns:a14="http://schemas.microsoft.com/office/drawing/2010/main" val="0"/>
-                        </a:ext>
-                      </a:extLst>
-                    </a:blip>
-                    <a:srcRect/>
-                    <a:stretch>
-                      <a:fillRect/>
-                    </a:stretch>
-                  </pic:blipFill>
-                  <pic:spPr bwMode="auto">
-                    <a:xfrm>
-                      <a:off x="0" y="0"/>
-                      <a:ext cx="2741295" cy="3474720"/>
-                    </a:xfrm>
-                    <a:prstGeom prst="rect">
-                      <a:avLst/>
-                    </a:prstGeom>
-                    <a:noFill/>
-                    <a:ln>
-                      <a:noFill/>
-                    </a:ln>
-                  </pic:spPr>
-                </pic:pic>
-              </a:graphicData>
-            </a:graphic>
-            <wp14:sizeRelV relativeFrom="margin">
-              <wp14:pctHeight>0</wp14:pctHeight>
-            </wp14:sizeRelV>
-          </wp:anchor>
-        </w:drawing>
-      </w:r>
-    </w:p>
-    <w:p>
-      <w:pPr>
-        <w:pStyle w:val="Heading4"/>
-      </w:pPr>
-      <w:r>
-        <w:t xml:space="preserve">Health Care Experience (HCE) variables </w:t>
-      </w:r>
-    </w:p>
-    <w:p>
-      <w:r>
-        <w:t xml:space="preserve">The user should determine whether, as part of the survey, questions regarding the health care experience (HCE) of the deceased or his/her family are relevant. If the box next to “Health Care Experience (HCE) variables” is not checked, these variables are not included in the analysis, and the software will use appropriate training data that are not enhanced with HCE variables. </w:t>
-      </w:r>
-    </w:p>
-    <w:p>
-      <w:r>
-        <w:t xml:space="preserve">The following questions in the PHMRC instrument are considered “health care experience:” </w:t>
-      </w:r>
-    </w:p>
-    <w:p>
-      <w:pPr>
-        <w:pStyle w:val="ListParagraph"/>
-        <w:numPr>
-          <w:ilvl w:val="0"/>
-          <w:numId w:val="2"/>
-        </w:numPr>
-      </w:pPr>
-      <w:r>
-        <w:t xml:space="preserve">For adults, the question, “Was the deceased ever told by a health professional that he or she ever suffered from one of the following?” followed by a list of chronic conditions. </w:t>
-      </w:r>
-    </w:p>
-    <w:p>
-      <w:pPr>
-        <w:pStyle w:val="ListParagraph"/>
-        <w:numPr>
-          <w:ilvl w:val="0"/>
-          <w:numId w:val="2"/>
-        </w:numPr>
-      </w:pPr>
-      <w:r>
-        <w:t xml:space="preserve">Any data that were transcribed from health records. </w:t>
-      </w:r>
-    </w:p>
-    <w:p>
-      <w:pPr>
-        <w:pStyle w:val="ListParagraph"/>
-        <w:numPr>
-          <w:ilvl w:val="0"/>
-          <w:numId w:val="2"/>
-        </w:numPr>
-      </w:pPr>
-      <w:r>
-        <w:t xml:space="preserve">For all age modules, responses to the question, “Could you please summarize, or tell us in your own words, any additional information about the illness and/or death of your loved one?” </w:t>
-      </w:r>
-    </w:p>
-    <w:p>
-      <w:pPr>
-        <w:pStyle w:val="Heading4"/>
-      </w:pPr>
-      <w:r>
-        <w:t xml:space="preserve">Free text variables </w:t>
-      </w:r>
-    </w:p>
-    <w:p>
-      <w:r>
-        <w:t xml:space="preserve">The Tariff Method has the capability of analyzing open response portions of the VA by turning them into “free text” variables. </w:t>
-      </w:r>
-    </w:p>
-    <w:p>
-      <w:r>
-        <w:t xml:space="preserve">In the PHMRC instrument, the open response questions are the following: </w:t>
-      </w:r>
-    </w:p>
-    <w:p>
-      <w:pPr>
-        <w:pStyle w:val="ListParagraph"/>
-        <w:numPr>
-          <w:ilvl w:val="0"/>
-          <w:numId w:val="3"/>
-        </w:numPr>
-      </w:pPr>
-      <w:r>
-        <w:t xml:space="preserve">“Could you please summarize, or tell us in your own words, any additional information about the illness and/or death of your loved one?” </w:t>
-      </w:r>
-    </w:p>
-    <w:p>
-      <w:pPr>
-        <w:pStyle w:val="ListParagraph"/>
-        <w:numPr>
-          <w:ilvl w:val="0"/>
-          <w:numId w:val="3"/>
-        </w:numPr>
-      </w:pPr>
-      <w:r>
-        <w:t xml:space="preserve">Transcription of medical records and death certificates that are available at the time of interview. </w:t>
-      </w:r>
-    </w:p>
-    <w:p>
-      <w:r>
-        <w:lastRenderedPageBreak/>
-        <w:t xml:space="preserve">If your data have an open response component and you would like this to be analyzed by the Tariff Method, make sure the box next to </w:t>
-      </w:r>
-      <w:r>
-        <w:rPr>
-          <w:b/>
-        </w:rPr>
-        <w:t>Use free text variables</w:t>
-      </w:r>
-      <w:r>
-        <w:t xml:space="preserve"> is selected. </w:t>
-      </w:r>
-    </w:p>
-    <w:p>
-      <w:r>
-        <w:t>The Tariff Method currently is capable of analyzing open response data in English only.</w:t>
-      </w:r>
-    </w:p>
-    <w:p>
-      <w:pPr>
-        <w:pStyle w:val="Heading4"/>
-      </w:pPr>
-      <w:r>
-        <w:t>Generate Figures</w:t>
-      </w:r>
-    </w:p>
-    <w:p>
-      <w:proofErr w:type="spellStart"/>
-      <w:r>
-        <w:t>SmartVA</w:t>
-      </w:r>
-      <w:proofErr w:type="spellEnd"/>
-      <w:r>
-        <w:t>-Analyze can generate .</w:t>
-      </w:r>
-      <w:proofErr w:type="spellStart"/>
-      <w:r>
-        <w:t>png</w:t>
-      </w:r>
-      <w:proofErr w:type="spellEnd"/>
-      <w:r>
-        <w:t xml:space="preserve"> figures along with its estimations. If the box next to “Generate Figures” is not checked, these figures are not produced. This can save time and hard drive space.</w:t>
-      </w:r>
-    </w:p>
-    <w:p>
-      <w:pPr>
-        <w:pStyle w:val="Heading3"/>
-        <w:rPr>
-          <w:b/>
-        </w:rPr>
-      </w:pPr>
-      <w:r>
-        <w:rPr>
-          <w:b/>
-        </w:rPr>
-        <w:t xml:space="preserve">Step 6 – Running </w:t>
-      </w:r>
-      <w:proofErr w:type="spellStart"/>
-      <w:r>
-        <w:rPr>
-          <w:b/>
-        </w:rPr>
-        <w:t>SmartVA</w:t>
-      </w:r>
-      <w:proofErr w:type="spellEnd"/>
-      <w:r>
-        <w:rPr>
-          <w:b/>
-        </w:rPr>
-        <w:t>-Analyze 1.2</w:t>
-      </w:r>
-    </w:p>
-    <w:p>
-      <w:r>
-        <w:t xml:space="preserve">After selecting all of the required inputs, press the “Start” button to begin analysis. </w:t>
-      </w:r>
-    </w:p>
-    <w:p>
-      <w:r>
-        <w:rPr>
-          <w:noProof/>
-        </w:rPr>
-        <w:drawing>
-          <wp:anchor distT="91440" distB="91440" distL="114300" distR="114300" simplePos="0" relativeHeight="251667456" behindDoc="0" locked="0" layoutInCell="1" allowOverlap="1" wp14:anchorId="3B237F08" wp14:editId="5BCD2CF9">
-            <wp:simplePos x="0" y="0"/>
-            <wp:positionH relativeFrom="column">
-              <wp:posOffset>468630</wp:posOffset>
-            </wp:positionH>
-            <wp:positionV relativeFrom="paragraph">
-              <wp:posOffset>274320</wp:posOffset>
-            </wp:positionV>
-            <wp:extent cx="2743200" cy="3476625"/>
-            <wp:effectExtent l="0" t="0" r="0" b="9525"/>
-            <wp:wrapTopAndBottom/>
-            <wp:docPr id="7" name="Picture 7"/>
-            <wp:cNvGraphicFramePr>
-              <a:graphicFrameLocks xmlns:a="http://schemas.openxmlformats.org/drawingml/2006/main" noChangeAspect="1"/>
-            </wp:cNvGraphicFramePr>
-            <a:graphic xmlns:a="http://schemas.openxmlformats.org/drawingml/2006/main">
-              <a:graphicData uri="http://schemas.openxmlformats.org/drawingml/2006/picture">
-                <pic:pic xmlns:pic="http://schemas.openxmlformats.org/drawingml/2006/picture">
-                  <pic:nvPicPr>
-                    <pic:cNvPr id="0" name="Picture 13"/>
-                    <pic:cNvPicPr>
-                      <a:picLocks noChangeAspect="1" noChangeArrowheads="1"/>
-                    </pic:cNvPicPr>
+                    <pic:cNvPr id="27" name="step4_geography_edit.png"/>
+                    <pic:cNvPicPr/>
                   </pic:nvPicPr>
                   <pic:blipFill>
                     <a:blip r:embed="rId15">
@@ -1690,23 +1344,18 @@
                         </a:ext>
                       </a:extLst>
                     </a:blip>
-                    <a:srcRect/>
                     <a:stretch>
                       <a:fillRect/>
                     </a:stretch>
                   </pic:blipFill>
-                  <pic:spPr bwMode="auto">
+                  <pic:spPr>
                     <a:xfrm>
                       <a:off x="0" y="0"/>
-                      <a:ext cx="2743200" cy="3476625"/>
+                      <a:ext cx="3369310" cy="3067685"/>
                     </a:xfrm>
                     <a:prstGeom prst="rect">
                       <a:avLst/>
                     </a:prstGeom>
-                    <a:noFill/>
-                    <a:ln>
-                      <a:noFill/>
-                    </a:ln>
                   </pic:spPr>
                 </pic:pic>
               </a:graphicData>
@@ -1720,38 +1369,208 @@
           </wp:anchor>
         </w:drawing>
       </w:r>
-    </w:p>
-    <w:p>
-      <w:r>
-        <w:t xml:space="preserve">This is what it looks like when </w:t>
-      </w:r>
-      <w:proofErr w:type="spellStart"/>
-      <w:r>
-        <w:t>SmartVA</w:t>
-      </w:r>
-      <w:proofErr w:type="spellEnd"/>
-      <w:r>
-        <w:t>-Analyze is running:</w:t>
+      <w:r>
+        <w:t xml:space="preserve">Three additional options can be specified under </w:t>
+      </w:r>
+      <w:r>
+        <w:rPr>
+          <w:b/>
+        </w:rPr>
+        <w:t>3. Choose geography</w:t>
+      </w:r>
+      <w:r>
+        <w:t>:</w:t>
+      </w:r>
+    </w:p>
+    <w:p/>
+    <w:p>
+      <w:pPr>
+        <w:pStyle w:val="Heading4"/>
+      </w:pPr>
+      <w:r>
+        <w:t>Data origin (country)</w:t>
+      </w:r>
+    </w:p>
+    <w:p>
+      <w:r>
+        <w:t xml:space="preserve">You may select the country where the VA data were collected. This information is used for reallocation of </w:t>
+      </w:r>
+      <w:r>
+        <w:t>undetermined</w:t>
+      </w:r>
+      <w:r>
+        <w:t xml:space="preserve"> VAs to present results for the entire population of VAs. </w:t>
+      </w:r>
+    </w:p>
+    <w:p>
+      <w:r>
+        <w:t xml:space="preserve">Individual observations from the data are not reallocated. Instead, the age and sex distribution of the </w:t>
+      </w:r>
+      <w:r>
+        <w:t>undetermined</w:t>
+      </w:r>
+      <w:r>
+        <w:t xml:space="preserve"> VAs in your sample are used to adjust the estimated population-level cause-specific mortality fractions (CSMFs) based on the Global Burden of Disease estimates for the country of VA origin, weighted according to the Tariff Method performance for each of the causes. Since the Tariff Method was developed using validated VAs, it is known which causes of death it underestimates and will adjust the CSMFs of those causes in the final CSMF step. </w:t>
+      </w:r>
+    </w:p>
+    <w:p>
+      <w:r>
+        <w:t xml:space="preserve">If no country of origin is specified, the </w:t>
+      </w:r>
+      <w:r>
+        <w:t>undetermined</w:t>
+      </w:r>
+      <w:r>
+        <w:t xml:space="preserve"> VAs will not be reallocated, and an additional category of “Undetermined” will be shown on the final CSMF graphs and CSV files. </w:t>
+      </w:r>
+    </w:p>
+    <w:p>
+      <w:pPr>
+        <w:pStyle w:val="Heading4"/>
+      </w:pPr>
+      <w:r>
+        <w:t xml:space="preserve">HIV region </w:t>
+      </w:r>
+    </w:p>
+    <w:p>
+      <w:r>
+        <w:t xml:space="preserve">You must determine whether HIV is a possible cause of death in the </w:t>
+      </w:r>
+      <w:r>
+        <w:t xml:space="preserve">country </w:t>
+      </w:r>
+      <w:r>
+        <w:t xml:space="preserve">from which the VAs </w:t>
+      </w:r>
+      <w:proofErr w:type="gramStart"/>
+      <w:r>
+        <w:t>were</w:t>
+      </w:r>
+      <w:proofErr w:type="gramEnd"/>
+      <w:r>
+        <w:t xml:space="preserve"> collected. If </w:t>
+      </w:r>
+      <w:r>
+        <w:t xml:space="preserve">the prevalence of HIV is known to be greater than 0.1%, select </w:t>
+      </w:r>
+      <w:r>
+        <w:t>the box next to “HIV region”</w:t>
+      </w:r>
+      <w:r>
+        <w:t>. If the box</w:t>
+      </w:r>
+      <w:r>
+        <w:t xml:space="preserve"> is not selected, the Tariff Method will not assign HIV as a cause of death. </w:t>
+      </w:r>
+    </w:p>
+    <w:p>
+      <w:pPr>
+        <w:pStyle w:val="Heading4"/>
+      </w:pPr>
+      <w:r>
+        <w:t xml:space="preserve">Malaria region </w:t>
+      </w:r>
+    </w:p>
+    <w:p>
+      <w:r>
+        <w:t xml:space="preserve">You must determine whether malaria is a possible cause of death in the population from which the VAs </w:t>
+      </w:r>
+      <w:proofErr w:type="gramStart"/>
+      <w:r>
+        <w:t>were</w:t>
+      </w:r>
+      <w:proofErr w:type="gramEnd"/>
+      <w:r>
+        <w:t xml:space="preserve"> collected.</w:t>
+      </w:r>
+      <w:r>
+        <w:t xml:space="preserve"> If transmission of malaria is known to occur in the area from which VAs are being collected, select</w:t>
+      </w:r>
+      <w:r>
+        <w:t xml:space="preserve"> the box next to “Malaria region”</w:t>
+      </w:r>
+      <w:r>
+        <w:t>. If the box</w:t>
+      </w:r>
+      <w:r>
+        <w:t xml:space="preserve"> is not selected, the Tariff Method will not assign malaria as a cause of death.</w:t>
+      </w:r>
+    </w:p>
+    <w:p>
+      <w:pPr>
+        <w:spacing w:line="259" w:lineRule="auto"/>
+      </w:pPr>
+      <w:r>
+        <w:br w:type="page"/>
+      </w:r>
+    </w:p>
+    <w:p>
+      <w:pPr>
+        <w:pStyle w:val="Heading3"/>
+        <w:rPr>
+          <w:b/>
+        </w:rPr>
+      </w:pPr>
+      <w:r>
+        <w:rPr>
+          <w:b/>
+        </w:rPr>
+        <w:lastRenderedPageBreak/>
+        <w:t xml:space="preserve">Step 5 – Selecting options </w:t>
+      </w:r>
+    </w:p>
+    <w:p>
+      <w:r>
+        <w:t>Three additional options can be specified under the “</w:t>
+      </w:r>
+      <w:r>
+        <w:rPr>
+          <w:b/>
+        </w:rPr>
+        <w:t>Options</w:t>
+      </w:r>
+      <w:r>
+        <w:t>” dropdown.</w:t>
+      </w:r>
+      <w:r>
+        <w:t xml:space="preserve"> By </w:t>
+      </w:r>
+      <w:r>
+        <w:t>default,</w:t>
+      </w:r>
+      <w:r>
+        <w:t xml:space="preserve"> these options are selected because they allow the software to </w:t>
+      </w:r>
+      <w:r>
+        <w:t>analyze</w:t>
+      </w:r>
+      <w:r>
+        <w:t xml:space="preserve"> the full data in the VA questionnaire</w:t>
+      </w:r>
+      <w:r>
+        <w:t>.</w:t>
       </w:r>
     </w:p>
     <w:p>
       <w:r>
         <w:rPr>
           <w:noProof/>
+          <w:sz w:val="16"/>
+          <w:szCs w:val="16"/>
         </w:rPr>
         <w:drawing>
-          <wp:anchor distT="91440" distB="91440" distL="114300" distR="114300" simplePos="0" relativeHeight="251668480" behindDoc="0" locked="0" layoutInCell="1" allowOverlap="1" wp14:anchorId="694328D7" wp14:editId="5082BEE2">
+          <wp:anchor distT="0" distB="0" distL="114300" distR="114300" simplePos="0" relativeHeight="251679744" behindDoc="0" locked="0" layoutInCell="1" allowOverlap="1" wp14:anchorId="5AC66BAA" wp14:editId="3CF73CD4">
             <wp:simplePos x="0" y="0"/>
             <wp:positionH relativeFrom="column">
-              <wp:posOffset>222250</wp:posOffset>
+              <wp:posOffset>0</wp:posOffset>
             </wp:positionH>
             <wp:positionV relativeFrom="paragraph">
-              <wp:posOffset>360680</wp:posOffset>
+              <wp:posOffset>0</wp:posOffset>
             </wp:positionV>
-            <wp:extent cx="3666490" cy="1307465"/>
-            <wp:effectExtent l="0" t="0" r="0" b="6985"/>
+            <wp:extent cx="3941064" cy="3593592"/>
+            <wp:effectExtent l="0" t="0" r="0" b="635"/>
             <wp:wrapTopAndBottom/>
-            <wp:docPr id="6" name="Picture 6"/>
+            <wp:docPr id="22" name="Picture 22"/>
             <wp:cNvGraphicFramePr>
               <a:graphicFrameLocks xmlns:a="http://schemas.openxmlformats.org/drawingml/2006/main" noChangeAspect="1"/>
             </wp:cNvGraphicFramePr>
@@ -1759,10 +1578,8 @@
               <a:graphicData uri="http://schemas.openxmlformats.org/drawingml/2006/picture">
                 <pic:pic xmlns:pic="http://schemas.openxmlformats.org/drawingml/2006/picture">
                   <pic:nvPicPr>
-                    <pic:cNvPr id="0" name="Picture 16"/>
-                    <pic:cNvPicPr>
-                      <a:picLocks noChangeAspect="1" noChangeArrowheads="1"/>
-                    </pic:cNvPicPr>
+                    <pic:cNvPr id="22" name="step5_options.png"/>
+                    <pic:cNvPicPr/>
                   </pic:nvPicPr>
                   <pic:blipFill>
                     <a:blip r:embed="rId16">
@@ -1772,23 +1589,18 @@
                         </a:ext>
                       </a:extLst>
                     </a:blip>
-                    <a:srcRect/>
                     <a:stretch>
                       <a:fillRect/>
                     </a:stretch>
                   </pic:blipFill>
-                  <pic:spPr bwMode="auto">
+                  <pic:spPr>
                     <a:xfrm>
                       <a:off x="0" y="0"/>
-                      <a:ext cx="3666490" cy="1307465"/>
+                      <a:ext cx="3941064" cy="3593592"/>
                     </a:xfrm>
                     <a:prstGeom prst="rect">
                       <a:avLst/>
                     </a:prstGeom>
-                    <a:noFill/>
-                    <a:ln>
-                      <a:noFill/>
-                    </a:ln>
                   </pic:spPr>
                 </pic:pic>
               </a:graphicData>
@@ -1805,36 +1617,273 @@
     </w:p>
     <w:p>
       <w:pPr>
-        <w:widowControl w:val="0"/>
-        <w:spacing w:line="257" w:lineRule="auto"/>
-      </w:pPr>
-      <w:r>
-        <w:t>When processing finishes, the status box shows “Process complete”.</w:t>
-      </w:r>
-    </w:p>
-    <w:p>
-      <w:pPr>
-        <w:widowControl w:val="0"/>
-        <w:spacing w:line="257" w:lineRule="auto"/>
-      </w:pPr>
+        <w:pStyle w:val="Heading4"/>
+      </w:pPr>
+      <w:r>
+        <w:t xml:space="preserve">Health Care Experience (HCE) variables </w:t>
+      </w:r>
+    </w:p>
+    <w:p>
+      <w:r>
+        <w:t xml:space="preserve">The user should determine whether, as part of the survey, questions regarding the health care experience (HCE) of the deceased or his/her family are relevant. If the box next to “Health Care Experience (HCE) variables” is not checked, these variables are not included in the analysis, and the software will use appropriate training data that are not enhanced with HCE variables. </w:t>
+      </w:r>
+    </w:p>
+    <w:p>
+      <w:r>
+        <w:t>If respondents of the survey do not answer t</w:t>
+      </w:r>
+      <w:r>
+        <w:t xml:space="preserve">he following questions </w:t>
+      </w:r>
+      <w:r>
+        <w:t xml:space="preserve">that </w:t>
+      </w:r>
+      <w:r>
+        <w:t>are considered “health care experience</w:t>
+      </w:r>
+      <w:r>
+        <w:t>”</w:t>
+      </w:r>
+      <w:r>
+        <w:t>, then the HCE option should not be selected</w:t>
+      </w:r>
+      <w:r>
+        <w:t xml:space="preserve">: </w:t>
+      </w:r>
+    </w:p>
+    <w:p>
+      <w:pPr>
+        <w:pStyle w:val="ListParagraph"/>
+        <w:numPr>
+          <w:ilvl w:val="0"/>
+          <w:numId w:val="2"/>
+        </w:numPr>
+      </w:pPr>
+      <w:r>
+        <w:t xml:space="preserve">For adults, the question, “Was the deceased ever told by a health professional that he or she ever suffered from one of the following?” followed by a list of chronic conditions. </w:t>
+      </w:r>
+    </w:p>
+    <w:p>
+      <w:pPr>
+        <w:pStyle w:val="ListParagraph"/>
+        <w:numPr>
+          <w:ilvl w:val="0"/>
+          <w:numId w:val="2"/>
+        </w:numPr>
+      </w:pPr>
+      <w:r>
+        <w:t xml:space="preserve">Any data that were transcribed from health records. </w:t>
+      </w:r>
+    </w:p>
+    <w:p>
+      <w:pPr>
+        <w:pStyle w:val="ListParagraph"/>
+        <w:numPr>
+          <w:ilvl w:val="0"/>
+          <w:numId w:val="2"/>
+        </w:numPr>
+      </w:pPr>
+      <w:r>
+        <w:t xml:space="preserve">For all age modules, responses to the question, “Could you please summarize, or tell us in your own words, any additional information about the illness and/or death of your loved one?” </w:t>
+      </w:r>
+    </w:p>
+    <w:p>
+      <w:pPr>
+        <w:spacing w:line="259" w:lineRule="auto"/>
+        <w:rPr>
+          <w:rFonts w:asciiTheme="majorHAnsi" w:eastAsiaTheme="majorEastAsia" w:hAnsiTheme="majorHAnsi" w:cstheme="majorBidi"/>
+          <w:i/>
+          <w:iCs/>
+          <w:color w:val="2E74B5" w:themeColor="accent1" w:themeShade="BF"/>
+        </w:rPr>
+      </w:pPr>
+      <w:r>
+        <w:br w:type="page"/>
+      </w:r>
+    </w:p>
+    <w:p>
+      <w:pPr>
+        <w:pStyle w:val="Heading4"/>
+      </w:pPr>
+      <w:r>
+        <w:lastRenderedPageBreak/>
+        <w:t xml:space="preserve">Free text variables </w:t>
+      </w:r>
+    </w:p>
+    <w:p>
+      <w:r>
+        <w:t xml:space="preserve">The Tariff Method has the capability of analyzing open response portions of the VA by turning them into “free text” variables. </w:t>
+      </w:r>
+    </w:p>
+    <w:p>
+      <w:r>
+        <w:t>T</w:t>
+      </w:r>
+      <w:r>
+        <w:t xml:space="preserve">he open response questions are the following: </w:t>
+      </w:r>
+    </w:p>
+    <w:p>
+      <w:pPr>
+        <w:pStyle w:val="ListParagraph"/>
+        <w:numPr>
+          <w:ilvl w:val="0"/>
+          <w:numId w:val="3"/>
+        </w:numPr>
+      </w:pPr>
+      <w:r>
+        <w:t xml:space="preserve">“Could you please summarize, or tell us in your own words, any additional information about the illness and/or death of your loved one?” </w:t>
+      </w:r>
+    </w:p>
+    <w:p>
+      <w:pPr>
+        <w:pStyle w:val="ListParagraph"/>
+        <w:numPr>
+          <w:ilvl w:val="0"/>
+          <w:numId w:val="3"/>
+        </w:numPr>
+      </w:pPr>
+      <w:r>
+        <w:t>Transcription of medical records and death certificates that are available at the time of interview.</w:t>
+      </w:r>
+    </w:p>
+    <w:p>
+      <w:pPr>
+        <w:pStyle w:val="ListParagraph"/>
+        <w:numPr>
+          <w:ilvl w:val="0"/>
+          <w:numId w:val="3"/>
+        </w:numPr>
+      </w:pPr>
+      <w:r>
+        <w:t>“What did the health care worker say?”</w:t>
+      </w:r>
+      <w:r>
+        <w:t xml:space="preserve"> </w:t>
+      </w:r>
+      <w:r>
+        <w:t xml:space="preserve">if </w:t>
+      </w:r>
+      <w:r>
+        <w:t>“</w:t>
+      </w:r>
+      <w:r>
+        <w:t>Did a healthcare worker tell you the cause of death</w:t>
+      </w:r>
+      <w:r>
+        <w:t>”</w:t>
+      </w:r>
+      <w:r>
+        <w:t xml:space="preserve"> is endorsed.</w:t>
+      </w:r>
+    </w:p>
+    <w:p>
+      <w:r>
+        <w:t xml:space="preserve">If your data have an open response component and you would like this to be analyzed by the Tariff Method, make sure the box next to </w:t>
+      </w:r>
+      <w:r>
+        <w:rPr>
+          <w:b/>
+        </w:rPr>
+        <w:t>Use free text variables</w:t>
+      </w:r>
+      <w:r>
+        <w:t xml:space="preserve"> is selected. </w:t>
+      </w:r>
+    </w:p>
+    <w:p>
+      <w:r>
+        <w:t>The Tariff Method currently is capable of analyzing open response data in English only.</w:t>
+      </w:r>
+      <w:r>
+        <w:t xml:space="preserve"> </w:t>
+      </w:r>
+    </w:p>
+    <w:p>
+      <w:pPr>
+        <w:pStyle w:val="Heading4"/>
+      </w:pPr>
+      <w:r>
+        <w:t>Generate Figures</w:t>
+      </w:r>
+    </w:p>
+    <w:p>
+      <w:proofErr w:type="spellStart"/>
+      <w:r>
+        <w:t>SmartVA</w:t>
+      </w:r>
+      <w:proofErr w:type="spellEnd"/>
+      <w:r>
+        <w:t>-Analyze can generate .</w:t>
+      </w:r>
+      <w:proofErr w:type="spellStart"/>
+      <w:r>
+        <w:t>png</w:t>
+      </w:r>
+      <w:proofErr w:type="spellEnd"/>
+      <w:r>
+        <w:t xml:space="preserve"> figures along with its estimations. If the box next to “Generate Figures” is not checked, these figures are not produced. </w:t>
+      </w:r>
+    </w:p>
+    <w:p>
+      <w:pPr>
+        <w:pStyle w:val="Heading3"/>
+        <w:rPr>
+          <w:b/>
+        </w:rPr>
+      </w:pPr>
+      <w:r>
+        <w:rPr>
+          <w:b/>
+        </w:rPr>
+        <w:t>St</w:t>
+      </w:r>
+      <w:r>
+        <w:rPr>
+          <w:b/>
+        </w:rPr>
+        <w:t xml:space="preserve">ep 6 – Running </w:t>
+      </w:r>
+      <w:proofErr w:type="spellStart"/>
+      <w:r>
+        <w:rPr>
+          <w:b/>
+        </w:rPr>
+        <w:t>SmartVA</w:t>
+      </w:r>
+      <w:proofErr w:type="spellEnd"/>
+      <w:r>
+        <w:rPr>
+          <w:b/>
+        </w:rPr>
+        <w:t>-Analyze 2.0</w:t>
+      </w:r>
+    </w:p>
+    <w:p>
+      <w:r>
+        <w:t xml:space="preserve">After selecting all of the required inputs, press the “Start” button to begin analysis. </w:t>
+      </w:r>
+    </w:p>
+    <w:p>
       <w:r>
         <w:rPr>
           <w:noProof/>
-        </w:rPr>
-        <w:lastRenderedPageBreak/>
+          <w:sz w:val="16"/>
+          <w:szCs w:val="16"/>
+        </w:rPr>
         <w:drawing>
-          <wp:anchor distT="91440" distB="91440" distL="114300" distR="114300" simplePos="0" relativeHeight="251669504" behindDoc="0" locked="0" layoutInCell="1" allowOverlap="1" wp14:anchorId="42E1CAD4" wp14:editId="6B2F01FA">
+          <wp:anchor distT="0" distB="0" distL="114300" distR="114300" simplePos="0" relativeHeight="251680768" behindDoc="0" locked="0" layoutInCell="1" allowOverlap="1" wp14:anchorId="591FAD20" wp14:editId="4DE4C88B">
             <wp:simplePos x="0" y="0"/>
-            <wp:positionH relativeFrom="margin">
-              <wp:posOffset>229870</wp:posOffset>
+            <wp:positionH relativeFrom="column">
+              <wp:posOffset>0</wp:posOffset>
             </wp:positionH>
             <wp:positionV relativeFrom="paragraph">
-              <wp:posOffset>313055</wp:posOffset>
+              <wp:posOffset>0</wp:posOffset>
             </wp:positionV>
-            <wp:extent cx="3648075" cy="1415415"/>
-            <wp:effectExtent l="0" t="0" r="9525" b="0"/>
+            <wp:extent cx="4361688" cy="3977640"/>
+            <wp:effectExtent l="0" t="0" r="0" b="0"/>
             <wp:wrapTopAndBottom/>
-            <wp:docPr id="5" name="Picture 5"/>
+            <wp:docPr id="23" name="Picture 23"/>
             <wp:cNvGraphicFramePr>
               <a:graphicFrameLocks xmlns:a="http://schemas.openxmlformats.org/drawingml/2006/main" noChangeAspect="1"/>
             </wp:cNvGraphicFramePr>
@@ -1842,10 +1891,8 @@
               <a:graphicData uri="http://schemas.openxmlformats.org/drawingml/2006/picture">
                 <pic:pic xmlns:pic="http://schemas.openxmlformats.org/drawingml/2006/picture">
                   <pic:nvPicPr>
-                    <pic:cNvPr id="0" name="Picture 17"/>
-                    <pic:cNvPicPr>
-                      <a:picLocks noChangeAspect="1" noChangeArrowheads="1"/>
-                    </pic:cNvPicPr>
+                    <pic:cNvPr id="23" name="step6_run.png"/>
+                    <pic:cNvPicPr/>
                   </pic:nvPicPr>
                   <pic:blipFill>
                     <a:blip r:embed="rId17">
@@ -1855,23 +1902,18 @@
                         </a:ext>
                       </a:extLst>
                     </a:blip>
-                    <a:srcRect/>
                     <a:stretch>
                       <a:fillRect/>
                     </a:stretch>
                   </pic:blipFill>
-                  <pic:spPr bwMode="auto">
+                  <pic:spPr>
                     <a:xfrm>
                       <a:off x="0" y="0"/>
-                      <a:ext cx="3648075" cy="1415415"/>
+                      <a:ext cx="4361688" cy="3977640"/>
                     </a:xfrm>
                     <a:prstGeom prst="rect">
                       <a:avLst/>
                     </a:prstGeom>
-                    <a:noFill/>
-                    <a:ln>
-                      <a:noFill/>
-                    </a:ln>
                   </pic:spPr>
                 </pic:pic>
               </a:graphicData>
@@ -1887,32 +1929,17 @@
       </w:r>
     </w:p>
     <w:p>
-      <w:pPr>
-        <w:pStyle w:val="Heading3"/>
-        <w:rPr>
-          <w:b/>
-        </w:rPr>
-      </w:pPr>
-      <w:r>
-        <w:rPr>
-          <w:b/>
-        </w:rPr>
-        <w:t xml:space="preserve">Step 7 – Analyzing output files </w:t>
-      </w:r>
-    </w:p>
-    <w:p>
+      <w:r>
+        <w:lastRenderedPageBreak/>
+        <w:t xml:space="preserve">This is what it looks like when </w:t>
+      </w:r>
       <w:proofErr w:type="spellStart"/>
       <w:r>
         <w:t>SmartVA</w:t>
       </w:r>
       <w:proofErr w:type="spellEnd"/>
       <w:r>
-        <w:t xml:space="preserve">-Analyze has several output files. The file containing the individual-level cause of death assignments for your data are the files called “adult-predictions.csv,” “child-predictions.csv,” and “neonate-predictions.csv.” </w:t>
-      </w:r>
-    </w:p>
-    <w:p>
-      <w:r>
-        <w:t xml:space="preserve">These files can be found in the output folder you specified earlier: </w:t>
+        <w:t>-Analyze is running:</w:t>
       </w:r>
     </w:p>
     <w:p>
@@ -1921,18 +1948,10 @@
           <w:noProof/>
         </w:rPr>
         <w:drawing>
-          <wp:anchor distT="91440" distB="91440" distL="114300" distR="114300" simplePos="0" relativeHeight="251670528" behindDoc="0" locked="0" layoutInCell="1" allowOverlap="1" wp14:anchorId="667421E6" wp14:editId="104553A4">
-            <wp:simplePos x="0" y="0"/>
-            <wp:positionH relativeFrom="margin">
-              <wp:posOffset>224790</wp:posOffset>
-            </wp:positionH>
-            <wp:positionV relativeFrom="paragraph">
-              <wp:posOffset>286385</wp:posOffset>
-            </wp:positionV>
-            <wp:extent cx="3657600" cy="2486660"/>
-            <wp:effectExtent l="0" t="0" r="0" b="8890"/>
-            <wp:wrapTopAndBottom/>
-            <wp:docPr id="4" name="Picture 4"/>
+          <wp:inline distT="0" distB="0" distL="0" distR="0" wp14:anchorId="5294DE9B" wp14:editId="357D77FE">
+            <wp:extent cx="5308600" cy="1600200"/>
+            <wp:effectExtent l="0" t="0" r="0" b="0"/>
+            <wp:docPr id="24" name="Picture 24"/>
             <wp:cNvGraphicFramePr>
               <a:graphicFrameLocks xmlns:a="http://schemas.openxmlformats.org/drawingml/2006/main" noChangeAspect="1"/>
             </wp:cNvGraphicFramePr>
@@ -1940,10 +1959,8 @@
               <a:graphicData uri="http://schemas.openxmlformats.org/drawingml/2006/picture">
                 <pic:pic xmlns:pic="http://schemas.openxmlformats.org/drawingml/2006/picture">
                   <pic:nvPicPr>
-                    <pic:cNvPr id="0" name="Picture 22"/>
-                    <pic:cNvPicPr>
-                      <a:picLocks noChangeAspect="1" noChangeArrowheads="1"/>
-                    </pic:cNvPicPr>
+                    <pic:cNvPr id="24" name="step6_running.png"/>
+                    <pic:cNvPicPr/>
                   </pic:nvPicPr>
                   <pic:blipFill>
                     <a:blip r:embed="rId18">
@@ -1953,51 +1970,115 @@
                         </a:ext>
                       </a:extLst>
                     </a:blip>
-                    <a:srcRect/>
                     <a:stretch>
                       <a:fillRect/>
                     </a:stretch>
                   </pic:blipFill>
-                  <pic:spPr bwMode="auto">
+                  <pic:spPr>
                     <a:xfrm>
                       <a:off x="0" y="0"/>
-                      <a:ext cx="3657600" cy="2486660"/>
+                      <a:ext cx="5308600" cy="1600200"/>
                     </a:xfrm>
                     <a:prstGeom prst="rect">
                       <a:avLst/>
                     </a:prstGeom>
-                    <a:noFill/>
-                    <a:ln>
-                      <a:noFill/>
-                    </a:ln>
                   </pic:spPr>
                 </pic:pic>
               </a:graphicData>
             </a:graphic>
-            <wp14:sizeRelH relativeFrom="margin">
-              <wp14:pctWidth>0</wp14:pctWidth>
-            </wp14:sizeRelH>
-            <wp14:sizeRelV relativeFrom="margin">
-              <wp14:pctHeight>0</wp14:pctHeight>
-            </wp14:sizeRelV>
-          </wp:anchor>
+          </wp:inline>
         </w:drawing>
       </w:r>
     </w:p>
     <w:p>
-      <w:r>
-        <w:t>Each row contains information about one death, including its unique identifier (“</w:t>
-      </w:r>
+      <w:pPr>
+        <w:widowControl w:val="0"/>
+        <w:spacing w:line="257" w:lineRule="auto"/>
+      </w:pPr>
+      <w:r>
+        <w:t>When processing finishes, the status box shows “Process</w:t>
+      </w:r>
+      <w:r>
+        <w:t>ing</w:t>
+      </w:r>
+      <w:r>
+        <w:t xml:space="preserve"> complete”.</w:t>
+      </w:r>
+    </w:p>
+    <w:p>
+      <w:pPr>
+        <w:widowControl w:val="0"/>
+        <w:spacing w:line="257" w:lineRule="auto"/>
+      </w:pPr>
+      <w:r>
+        <w:rPr>
+          <w:noProof/>
+        </w:rPr>
+        <w:drawing>
+          <wp:inline distT="0" distB="0" distL="0" distR="0" wp14:anchorId="2A5FC8EE" wp14:editId="604998E1">
+            <wp:extent cx="5308600" cy="1536700"/>
+            <wp:effectExtent l="0" t="0" r="0" b="0"/>
+            <wp:docPr id="25" name="Picture 25"/>
+            <wp:cNvGraphicFramePr>
+              <a:graphicFrameLocks xmlns:a="http://schemas.openxmlformats.org/drawingml/2006/main" noChangeAspect="1"/>
+            </wp:cNvGraphicFramePr>
+            <a:graphic xmlns:a="http://schemas.openxmlformats.org/drawingml/2006/main">
+              <a:graphicData uri="http://schemas.openxmlformats.org/drawingml/2006/picture">
+                <pic:pic xmlns:pic="http://schemas.openxmlformats.org/drawingml/2006/picture">
+                  <pic:nvPicPr>
+                    <pic:cNvPr id="25" name="step6_complete.png"/>
+                    <pic:cNvPicPr/>
+                  </pic:nvPicPr>
+                  <pic:blipFill>
+                    <a:blip r:embed="rId19">
+                      <a:extLst>
+                        <a:ext uri="{28A0092B-C50C-407E-A947-70E740481C1C}">
+                          <a14:useLocalDpi xmlns:a14="http://schemas.microsoft.com/office/drawing/2010/main" val="0"/>
+                        </a:ext>
+                      </a:extLst>
+                    </a:blip>
+                    <a:stretch>
+                      <a:fillRect/>
+                    </a:stretch>
+                  </pic:blipFill>
+                  <pic:spPr>
+                    <a:xfrm>
+                      <a:off x="0" y="0"/>
+                      <a:ext cx="5308600" cy="1536700"/>
+                    </a:xfrm>
+                    <a:prstGeom prst="rect">
+                      <a:avLst/>
+                    </a:prstGeom>
+                  </pic:spPr>
+                </pic:pic>
+              </a:graphicData>
+            </a:graphic>
+          </wp:inline>
+        </w:drawing>
+      </w:r>
+    </w:p>
+    <w:p>
+      <w:pPr>
+        <w:pStyle w:val="Heading3"/>
+        <w:rPr>
+          <w:b/>
+        </w:rPr>
+      </w:pPr>
+      <w:r>
+        <w:rPr>
+          <w:b/>
+        </w:rPr>
+        <w:t xml:space="preserve">Step 7 – Analyzing output files </w:t>
+      </w:r>
+    </w:p>
+    <w:p>
       <w:proofErr w:type="spellStart"/>
       <w:r>
-        <w:t>sid</w:t>
+        <w:t>SmartVA</w:t>
       </w:r>
       <w:proofErr w:type="spellEnd"/>
       <w:r>
-        <w:t>”), the estimated cause of death, and the a</w:t>
-      </w:r>
-      <w:r>
-        <w:t>ge and sex reported on that VA.</w:t>
+        <w:t xml:space="preserve">-Analyze has several output files. These files can be found in the output folder you specified earlier: </w:t>
       </w:r>
     </w:p>
     <w:p>
@@ -2006,16 +2087,68 @@
           <w:noProof/>
         </w:rPr>
         <w:drawing>
-          <wp:anchor distT="91440" distB="91440" distL="114300" distR="114300" simplePos="0" relativeHeight="251672576" behindDoc="0" locked="0" layoutInCell="1" allowOverlap="1" wp14:anchorId="4EA6814F" wp14:editId="64BB9F85">
+          <wp:inline distT="0" distB="0" distL="0" distR="0" wp14:anchorId="271CC1BF" wp14:editId="15417423">
+            <wp:extent cx="5765800" cy="2171700"/>
+            <wp:effectExtent l="0" t="0" r="0" b="0"/>
+            <wp:docPr id="16" name="Picture 16"/>
+            <wp:cNvGraphicFramePr>
+              <a:graphicFrameLocks xmlns:a="http://schemas.openxmlformats.org/drawingml/2006/main" noChangeAspect="1"/>
+            </wp:cNvGraphicFramePr>
+            <a:graphic xmlns:a="http://schemas.openxmlformats.org/drawingml/2006/main">
+              <a:graphicData uri="http://schemas.openxmlformats.org/drawingml/2006/picture">
+                <pic:pic xmlns:pic="http://schemas.openxmlformats.org/drawingml/2006/picture">
+                  <pic:nvPicPr>
+                    <pic:cNvPr id="16" name="sample_output_edit.png"/>
+                    <pic:cNvPicPr/>
+                  </pic:nvPicPr>
+                  <pic:blipFill>
+                    <a:blip r:embed="rId20">
+                      <a:extLst>
+                        <a:ext uri="{28A0092B-C50C-407E-A947-70E740481C1C}">
+                          <a14:useLocalDpi xmlns:a14="http://schemas.microsoft.com/office/drawing/2010/main" val="0"/>
+                        </a:ext>
+                      </a:extLst>
+                    </a:blip>
+                    <a:stretch>
+                      <a:fillRect/>
+                    </a:stretch>
+                  </pic:blipFill>
+                  <pic:spPr>
+                    <a:xfrm>
+                      <a:off x="0" y="0"/>
+                      <a:ext cx="5765800" cy="2171700"/>
+                    </a:xfrm>
+                    <a:prstGeom prst="rect">
+                      <a:avLst/>
+                    </a:prstGeom>
+                  </pic:spPr>
+                </pic:pic>
+              </a:graphicData>
+            </a:graphic>
+          </wp:inline>
+        </w:drawing>
+      </w:r>
+    </w:p>
+    <w:p>
+      <w:r>
+        <w:lastRenderedPageBreak/>
+        <w:t>The files containing the individual-level cause of death assignments for your data are in the folder “1-individual-cause-of-death”:</w:t>
+      </w:r>
+      <w:r>
+        <w:rPr>
+          <w:noProof/>
+        </w:rPr>
+        <w:drawing>
+          <wp:anchor distT="0" distB="0" distL="114300" distR="114300" simplePos="0" relativeHeight="251684864" behindDoc="0" locked="0" layoutInCell="1" allowOverlap="1" wp14:anchorId="114529B5" wp14:editId="38E07BEF">
             <wp:simplePos x="0" y="0"/>
             <wp:positionH relativeFrom="column">
-              <wp:posOffset>531495</wp:posOffset>
+              <wp:posOffset>0</wp:posOffset>
             </wp:positionH>
             <wp:positionV relativeFrom="paragraph">
-              <wp:posOffset>282575</wp:posOffset>
+              <wp:posOffset>365760</wp:posOffset>
             </wp:positionV>
-            <wp:extent cx="3273425" cy="996315"/>
-            <wp:effectExtent l="0" t="0" r="3175" b="0"/>
+            <wp:extent cx="5943979" cy="1993392"/>
+            <wp:effectExtent l="0" t="0" r="0" b="635"/>
             <wp:wrapTopAndBottom/>
             <wp:docPr id="3" name="Picture 3"/>
             <wp:cNvGraphicFramePr>
@@ -2025,43 +2158,33 @@
               <a:graphicData uri="http://schemas.openxmlformats.org/drawingml/2006/picture">
                 <pic:pic xmlns:pic="http://schemas.openxmlformats.org/drawingml/2006/picture">
                   <pic:nvPicPr>
-                    <pic:cNvPr id="0" name="Picture 25"/>
-                    <pic:cNvPicPr>
-                      <a:picLocks noChangeAspect="1" noChangeArrowheads="1"/>
-                    </pic:cNvPicPr>
+                    <pic:cNvPr id="3" name="folder_1.png"/>
+                    <pic:cNvPicPr/>
                   </pic:nvPicPr>
                   <pic:blipFill>
-                    <a:blip r:embed="rId19">
+                    <a:blip r:embed="rId21">
                       <a:extLst>
                         <a:ext uri="{28A0092B-C50C-407E-A947-70E740481C1C}">
                           <a14:useLocalDpi xmlns:a14="http://schemas.microsoft.com/office/drawing/2010/main" val="0"/>
                         </a:ext>
                       </a:extLst>
                     </a:blip>
-                    <a:srcRect/>
                     <a:stretch>
                       <a:fillRect/>
                     </a:stretch>
                   </pic:blipFill>
-                  <pic:spPr bwMode="auto">
+                  <pic:spPr>
                     <a:xfrm>
                       <a:off x="0" y="0"/>
-                      <a:ext cx="3273425" cy="996315"/>
+                      <a:ext cx="5943979" cy="1993392"/>
                     </a:xfrm>
                     <a:prstGeom prst="rect">
                       <a:avLst/>
                     </a:prstGeom>
-                    <a:noFill/>
-                    <a:ln>
-                      <a:noFill/>
-                    </a:ln>
                   </pic:spPr>
                 </pic:pic>
               </a:graphicData>
             </a:graphic>
-            <wp14:sizeRelH relativeFrom="margin">
-              <wp14:pctWidth>0</wp14:pctWidth>
-            </wp14:sizeRelH>
             <wp14:sizeRelV relativeFrom="margin">
               <wp14:pctHeight>0</wp14:pctHeight>
             </wp14:sizeRelV>
@@ -2071,14 +2194,51 @@
     </w:p>
     <w:p>
       <w:r>
-        <w:t xml:space="preserve">While the program is running, it updates the user by printing update messages both on the user interface and in a file called “warnings” in the output folder. The warnings file alerts the user to any variables that contain illegal values such as skip patterns, violations of the PHMRC instrument, or values </w:t>
-      </w:r>
-      <w:r>
-        <w:lastRenderedPageBreak/>
-        <w:t>that are out of range or unexpected for each of the variables in the input data. If a row contains an illegal value, the software will reset this value to a default value a</w:t>
-      </w:r>
-      <w:r>
-        <w:t>nd continue analyzing the data.</w:t>
+        <w:t>For individual-cause-of-death files, e</w:t>
+      </w:r>
+      <w:r>
+        <w:t>ach row contains information about one death, including its unique identifier (“</w:t>
+      </w:r>
+      <w:proofErr w:type="spellStart"/>
+      <w:r>
+        <w:t>sid</w:t>
+      </w:r>
+      <w:proofErr w:type="spellEnd"/>
+      <w:r>
+        <w:t>”),</w:t>
+      </w:r>
+      <w:r>
+        <w:t xml:space="preserve"> </w:t>
+      </w:r>
+      <w:r>
+        <w:t xml:space="preserve">geographical </w:t>
+      </w:r>
+      <w:r>
+        <w:t xml:space="preserve">information reported on that VA, </w:t>
+      </w:r>
+      <w:r>
+        <w:t>age, sex</w:t>
+      </w:r>
+      <w:r>
+        <w:t>,</w:t>
+      </w:r>
+      <w:r>
+        <w:t xml:space="preserve"> </w:t>
+      </w:r>
+      <w:r>
+        <w:t>and</w:t>
+      </w:r>
+      <w:r>
+        <w:t xml:space="preserve"> the estimated cause of death</w:t>
+      </w:r>
+      <w:r>
+        <w:t xml:space="preserve"> and </w:t>
+      </w:r>
+      <w:r>
+        <w:t>associated ICD-10 code</w:t>
+      </w:r>
+      <w:r>
+        <w:t>.</w:t>
       </w:r>
     </w:p>
     <w:p>
@@ -2087,16 +2247,16 @@
           <w:noProof/>
         </w:rPr>
         <w:drawing>
-          <wp:anchor distT="91440" distB="91440" distL="114300" distR="114300" simplePos="0" relativeHeight="251671552" behindDoc="0" locked="0" layoutInCell="1" allowOverlap="1" wp14:anchorId="0CE399C5" wp14:editId="128ED5FD">
+          <wp:anchor distT="0" distB="0" distL="114300" distR="114300" simplePos="0" relativeHeight="251685888" behindDoc="0" locked="0" layoutInCell="1" allowOverlap="1" wp14:anchorId="28658492" wp14:editId="15D1FFDD">
             <wp:simplePos x="0" y="0"/>
-            <wp:positionH relativeFrom="margin">
-              <wp:posOffset>124460</wp:posOffset>
+            <wp:positionH relativeFrom="column">
+              <wp:posOffset>0</wp:posOffset>
             </wp:positionH>
             <wp:positionV relativeFrom="paragraph">
-              <wp:posOffset>332740</wp:posOffset>
+              <wp:posOffset>0</wp:posOffset>
             </wp:positionV>
-            <wp:extent cx="5952490" cy="2203450"/>
-            <wp:effectExtent l="0" t="0" r="0" b="6350"/>
+            <wp:extent cx="5983575" cy="722376"/>
+            <wp:effectExtent l="0" t="0" r="0" b="1905"/>
             <wp:wrapTopAndBottom/>
             <wp:docPr id="2" name="Picture 2"/>
             <wp:cNvGraphicFramePr>
@@ -2106,43 +2266,33 @@
               <a:graphicData uri="http://schemas.openxmlformats.org/drawingml/2006/picture">
                 <pic:pic xmlns:pic="http://schemas.openxmlformats.org/drawingml/2006/picture">
                   <pic:nvPicPr>
-                    <pic:cNvPr id="0" name="Picture 26"/>
-                    <pic:cNvPicPr>
-                      <a:picLocks noChangeAspect="1" noChangeArrowheads="1"/>
-                    </pic:cNvPicPr>
+                    <pic:cNvPr id="2" name="individual_output_full.png"/>
+                    <pic:cNvPicPr/>
                   </pic:nvPicPr>
                   <pic:blipFill>
-                    <a:blip r:embed="rId20">
+                    <a:blip r:embed="rId22">
                       <a:extLst>
                         <a:ext uri="{28A0092B-C50C-407E-A947-70E740481C1C}">
                           <a14:useLocalDpi xmlns:a14="http://schemas.microsoft.com/office/drawing/2010/main" val="0"/>
                         </a:ext>
                       </a:extLst>
                     </a:blip>
-                    <a:srcRect/>
                     <a:stretch>
                       <a:fillRect/>
                     </a:stretch>
                   </pic:blipFill>
-                  <pic:spPr bwMode="auto">
+                  <pic:spPr>
                     <a:xfrm>
                       <a:off x="0" y="0"/>
-                      <a:ext cx="5952490" cy="2203450"/>
+                      <a:ext cx="5983575" cy="722376"/>
                     </a:xfrm>
                     <a:prstGeom prst="rect">
                       <a:avLst/>
                     </a:prstGeom>
-                    <a:noFill/>
-                    <a:ln>
-                      <a:noFill/>
-                    </a:ln>
                   </pic:spPr>
                 </pic:pic>
               </a:graphicData>
             </a:graphic>
-            <wp14:sizeRelH relativeFrom="margin">
-              <wp14:pctWidth>0</wp14:pctWidth>
-            </wp14:sizeRelH>
             <wp14:sizeRelV relativeFrom="margin">
               <wp14:pctHeight>0</wp14:pctHeight>
             </wp14:sizeRelV>
@@ -2152,12 +2302,168 @@
     </w:p>
     <w:p>
       <w:r>
-        <w:t xml:space="preserve">This output is showing that some observations in the VA dataset had values for variables that should have been skipped according to the PHMRC instrument. </w:t>
-      </w:r>
-    </w:p>
-    <w:p>
-      <w:r>
-        <w:t xml:space="preserve">The other subfolders in the output folder contain intermediate files that the Tariff Method requires to run and graphs that show the CSMFs for each age and cause. </w:t>
+        <w:t xml:space="preserve">The other subfolders in the output folder contain tables and graphs that show the CSMFs for each age and cause. </w:t>
+      </w:r>
+      <w:r>
+        <w:t xml:space="preserve">More information about </w:t>
+      </w:r>
+      <w:r>
+        <w:t>these files</w:t>
+      </w:r>
+      <w:r>
+        <w:t xml:space="preserve"> can be </w:t>
+      </w:r>
+      <w:r>
+        <w:t xml:space="preserve">found </w:t>
+      </w:r>
+      <w:r>
+        <w:t xml:space="preserve">in the </w:t>
+      </w:r>
+      <w:proofErr w:type="spellStart"/>
+      <w:r>
+        <w:t>SmartVA</w:t>
+      </w:r>
+      <w:proofErr w:type="spellEnd"/>
+      <w:r>
+        <w:t xml:space="preserve">-Analyze Output Interpretation </w:t>
+      </w:r>
+      <w:r>
+        <w:t>help</w:t>
+      </w:r>
+      <w:r>
+        <w:t>.</w:t>
+      </w:r>
+    </w:p>
+    <w:p>
+      <w:r>
+        <w:t>The</w:t>
+      </w:r>
+      <w:r>
+        <w:t xml:space="preserve"> file called “</w:t>
+      </w:r>
+      <w:r>
+        <w:t>report.txt</w:t>
+      </w:r>
+      <w:r>
+        <w:t xml:space="preserve">” in the </w:t>
+      </w:r>
+      <w:r>
+        <w:t>folder “4-monitoring-and-quality”</w:t>
+      </w:r>
+      <w:r>
+        <w:t xml:space="preserve"> alerts the user to any </w:t>
+      </w:r>
+      <w:r>
+        <w:t>rows that did not have a unique identifier, had a duplicate identifier, refused the interview, did not have a valid age, or had multiple cause predictions</w:t>
+      </w:r>
+      <w:r>
+        <w:t xml:space="preserve"> </w:t>
+      </w:r>
+      <w:r>
+        <w:t>of the same likelihood</w:t>
+      </w:r>
+      <w:r>
+        <w:t xml:space="preserve">. </w:t>
+      </w:r>
+      <w:r>
+        <w:t xml:space="preserve">VAs without a unique identifier, valid age or where the respondent refused the interview will not be </w:t>
+      </w:r>
+      <w:r>
+        <w:t>analyzed</w:t>
+      </w:r>
+      <w:r>
+        <w:t xml:space="preserve"> through </w:t>
+      </w:r>
+      <w:proofErr w:type="spellStart"/>
+      <w:r>
+        <w:t>SmartVA</w:t>
+      </w:r>
+      <w:r>
+        <w:t>-</w:t>
+      </w:r>
+      <w:r>
+        <w:t>Analzye</w:t>
+      </w:r>
+      <w:proofErr w:type="spellEnd"/>
+      <w:r>
+        <w:t>.</w:t>
+      </w:r>
+    </w:p>
+    <w:p>
+      <w:r>
+        <w:rPr>
+          <w:noProof/>
+        </w:rPr>
+        <w:drawing>
+          <wp:inline distT="0" distB="0" distL="0" distR="0" wp14:anchorId="48ADF2C1" wp14:editId="03D77AB0">
+            <wp:extent cx="3483282" cy="2209800"/>
+            <wp:effectExtent l="0" t="0" r="0" b="0"/>
+            <wp:docPr id="26" name="Picture 26"/>
+            <wp:cNvGraphicFramePr>
+              <a:graphicFrameLocks xmlns:a="http://schemas.openxmlformats.org/drawingml/2006/main" noChangeAspect="1"/>
+            </wp:cNvGraphicFramePr>
+            <a:graphic xmlns:a="http://schemas.openxmlformats.org/drawingml/2006/main">
+              <a:graphicData uri="http://schemas.openxmlformats.org/drawingml/2006/picture">
+                <pic:pic xmlns:pic="http://schemas.openxmlformats.org/drawingml/2006/picture">
+                  <pic:nvPicPr>
+                    <pic:cNvPr id="26" name="step7_report.png"/>
+                    <pic:cNvPicPr/>
+                  </pic:nvPicPr>
+                  <pic:blipFill>
+                    <a:blip r:embed="rId23">
+                      <a:extLst>
+                        <a:ext uri="{28A0092B-C50C-407E-A947-70E740481C1C}">
+                          <a14:useLocalDpi xmlns:a14="http://schemas.microsoft.com/office/drawing/2010/main" val="0"/>
+                        </a:ext>
+                      </a:extLst>
+                    </a:blip>
+                    <a:stretch>
+                      <a:fillRect/>
+                    </a:stretch>
+                  </pic:blipFill>
+                  <pic:spPr>
+                    <a:xfrm>
+                      <a:off x="0" y="0"/>
+                      <a:ext cx="3483282" cy="2209800"/>
+                    </a:xfrm>
+                    <a:prstGeom prst="rect">
+                      <a:avLst/>
+                    </a:prstGeom>
+                  </pic:spPr>
+                </pic:pic>
+              </a:graphicData>
+            </a:graphic>
+          </wp:inline>
+        </w:drawing>
+      </w:r>
+    </w:p>
+    <w:p>
+      <w:r>
+        <w:t xml:space="preserve">This output is showing that </w:t>
+      </w:r>
+      <w:r>
+        <w:t>one</w:t>
+      </w:r>
+      <w:r>
+        <w:t xml:space="preserve"> observation</w:t>
+      </w:r>
+      <w:r>
+        <w:t xml:space="preserve"> had </w:t>
+      </w:r>
+      <w:r>
+        <w:t xml:space="preserve">a </w:t>
+      </w:r>
+      <w:r>
+        <w:t>duplicate identifier, one observation</w:t>
+      </w:r>
+      <w:r>
+        <w:t xml:space="preserve"> </w:t>
+      </w:r>
+      <w:r>
+        <w:t>refused the VA survey and was not analyzed</w:t>
+      </w:r>
+      <w:r>
+        <w:t>, and one observation had invalid age data and was not analyzed.</w:t>
       </w:r>
     </w:p>
     <w:p>
@@ -2167,18 +2473,11 @@
           <w:b/>
         </w:rPr>
       </w:pPr>
-    </w:p>
-    <w:p>
-      <w:pPr>
-        <w:pStyle w:val="Heading2"/>
+      <w:r>
         <w:rPr>
           <w:b/>
         </w:rPr>
-      </w:pPr>
-      <w:r>
-        <w:rPr>
-          <w:b/>
-        </w:rPr>
+        <w:lastRenderedPageBreak/>
         <w:t xml:space="preserve">Frequently asked questions </w:t>
       </w:r>
     </w:p>
@@ -2464,12 +2763,24 @@
         <w:t>undetermined</w:t>
       </w:r>
       <w:r>
-        <w:t xml:space="preserve">. The tariff scores and ranks can be viewed in the files called “adult-tariff-scores.csv” and “adult-external-ranks.csv,” respectively. These files can be found in the “intermediate-files” folder. The “adult-tariff-ranks.csv” files contain the ranks of the VAs after the cutoffs have been applied, which determine which ranks are too high for that VA to be considered for that cause of death. </w:t>
-      </w:r>
-    </w:p>
-    <w:p>
-      <w:r>
-        <w:t xml:space="preserve">Q: What are the files “adult-prepped.csv,” “adult-presymptom.csv,” and “adult-symptom.csv”? </w:t>
+        <w:t>.</w:t>
+      </w:r>
+    </w:p>
+    <w:p>
+      <w:r>
+        <w:t xml:space="preserve">Q: What </w:t>
+      </w:r>
+      <w:r>
+        <w:t>are</w:t>
+      </w:r>
+      <w:r>
+        <w:t xml:space="preserve"> the files</w:t>
+      </w:r>
+      <w:r>
+        <w:t xml:space="preserve"> “adult-endorsement-rates.csv” and</w:t>
+      </w:r>
+      <w:r>
+        <w:t xml:space="preserve"> “adult-symptom.csv”? </w:t>
       </w:r>
     </w:p>
     <w:p>
@@ -2477,8 +2788,22 @@
         <w:ind w:left="720"/>
       </w:pPr>
       <w:r>
-        <w:lastRenderedPageBreak/>
-        <w:t xml:space="preserve">A: These files are the input data in standardized formats that are produced by the software. The “adult-prepped.csv” file contains the raw data from the electronic instrument, the “adult-presymptom.csv” file contains the data in the PHMRC instrument format, and the “adult-symptom.csv” file contains dichotomized or Yes/No variables that are the direct inputs for the Tariff Method analysis. </w:t>
+        <w:t>A: The</w:t>
+      </w:r>
+      <w:r>
+        <w:t xml:space="preserve"> “adult-endorsement-rates.csv” file reports the </w:t>
+      </w:r>
+      <w:r>
+        <w:rPr>
+          <w:lang w:val="en-AU"/>
+        </w:rPr>
+        <w:t>percentage of respondents who answered “yes” to a particular question for each predicted cause category</w:t>
+      </w:r>
+      <w:r>
+        <w:t xml:space="preserve">”. The </w:t>
+      </w:r>
+      <w:r>
+        <w:t xml:space="preserve">“adult-symptom.csv” file contains dichotomized or Yes/No variables that are the direct inputs for the Tariff Method analysis. </w:t>
       </w:r>
     </w:p>
     <w:p>
@@ -2491,35 +2816,21 @@
         <w:ind w:left="720"/>
       </w:pPr>
       <w:r>
-        <w:t xml:space="preserve">A: The graphs show bars whose heights are proportional to the estimated cause-specific mortality fraction (CSMF) for each of the causes of death on the cause list for that age module. These graphs include the added weights that were applied from the </w:t>
-      </w:r>
-      <w:r>
-        <w:t>undetermined</w:t>
-      </w:r>
-      <w:r>
-        <w:t xml:space="preserve"> VAs.</w:t>
-      </w:r>
-    </w:p>
-    <w:p>
-      <w:pPr>
-        <w:ind w:left="720"/>
-      </w:pPr>
-      <w:r>
         <w:rPr>
           <w:noProof/>
         </w:rPr>
         <w:drawing>
-          <wp:anchor distT="91440" distB="91440" distL="114300" distR="114300" simplePos="0" relativeHeight="251673600" behindDoc="0" locked="0" layoutInCell="1" allowOverlap="1" wp14:anchorId="1B480BD9" wp14:editId="35FB3D74">
+          <wp:anchor distT="0" distB="0" distL="114300" distR="114300" simplePos="0" relativeHeight="251686912" behindDoc="0" locked="0" layoutInCell="1" allowOverlap="1" wp14:anchorId="0044644E" wp14:editId="542AF792">
             <wp:simplePos x="0" y="0"/>
             <wp:positionH relativeFrom="margin">
-              <wp:posOffset>-129540</wp:posOffset>
+              <wp:posOffset>401531</wp:posOffset>
             </wp:positionH>
-            <wp:positionV relativeFrom="paragraph">
-              <wp:posOffset>287020</wp:posOffset>
+            <wp:positionV relativeFrom="margin">
+              <wp:posOffset>5048885</wp:posOffset>
             </wp:positionV>
-            <wp:extent cx="5949315" cy="4462145"/>
+            <wp:extent cx="4407408" cy="2825496"/>
             <wp:effectExtent l="0" t="0" r="0" b="0"/>
-            <wp:wrapTopAndBottom/>
+            <wp:wrapSquare wrapText="bothSides"/>
             <wp:docPr id="1" name="Picture 1" descr="adult-csmf-figure"/>
             <wp:cNvGraphicFramePr>
               <a:graphicFrameLocks xmlns:a="http://schemas.openxmlformats.org/drawingml/2006/main" noChangeAspect="1"/>
@@ -2533,23 +2844,21 @@
                       <a:picLocks noChangeAspect="1" noChangeArrowheads="1"/>
                     </pic:cNvPicPr>
                   </pic:nvPicPr>
-                  <pic:blipFill>
-                    <a:blip r:embed="rId21">
+                  <pic:blipFill rotWithShape="1">
+                    <a:blip r:embed="rId24" cstate="print">
                       <a:extLst>
                         <a:ext uri="{28A0092B-C50C-407E-A947-70E740481C1C}">
                           <a14:useLocalDpi xmlns:a14="http://schemas.microsoft.com/office/drawing/2010/main" val="0"/>
                         </a:ext>
                       </a:extLst>
                     </a:blip>
-                    <a:srcRect/>
-                    <a:stretch>
-                      <a:fillRect/>
-                    </a:stretch>
+                    <a:srcRect b="14323"/>
+                    <a:stretch/>
                   </pic:blipFill>
                   <pic:spPr bwMode="auto">
                     <a:xfrm>
                       <a:off x="0" y="0"/>
-                      <a:ext cx="5949315" cy="4462145"/>
+                      <a:ext cx="4407408" cy="2825496"/>
                     </a:xfrm>
                     <a:prstGeom prst="rect">
                       <a:avLst/>
@@ -2558,15 +2867,32 @@
                     <a:ln>
                       <a:noFill/>
                     </a:ln>
+                    <a:extLst>
+                      <a:ext uri="{53640926-AAD7-44D8-BBD7-CCE9431645EC}">
+                        <a14:shadowObscured xmlns:a14="http://schemas.microsoft.com/office/drawing/2010/main"/>
+                      </a:ext>
+                    </a:extLst>
                   </pic:spPr>
                 </pic:pic>
               </a:graphicData>
             </a:graphic>
+            <wp14:sizeRelH relativeFrom="margin">
+              <wp14:pctWidth>0</wp14:pctWidth>
+            </wp14:sizeRelH>
             <wp14:sizeRelV relativeFrom="margin">
               <wp14:pctHeight>0</wp14:pctHeight>
             </wp14:sizeRelV>
           </wp:anchor>
         </w:drawing>
+      </w:r>
+      <w:r>
+        <w:t xml:space="preserve">A: The graphs show bars whose heights are proportional to the estimated cause-specific mortality fraction (CSMF) for each of the causes of death on the cause list for that age module. These graphs include the added weights that were applied from the </w:t>
+      </w:r>
+      <w:r>
+        <w:t>undetermined</w:t>
+      </w:r>
+      <w:r>
+        <w:t xml:space="preserve"> VAs</w:t>
       </w:r>
     </w:p>
     <w:sectPr>
@@ -2580,7 +2906,7 @@
 </file>
 
 <file path=word/numbering.xml><?xml version="1.0" encoding="utf-8"?>
-<w:numbering xmlns:wpc="http://schemas.microsoft.com/office/word/2010/wordprocessingCanvas" xmlns:cx="http://schemas.microsoft.com/office/drawing/2014/chartex" xmlns:mc="http://schemas.openxmlformats.org/markup-compatibility/2006" xmlns:o="urn:schemas-microsoft-com:office:office" xmlns:r="http://schemas.openxmlformats.org/officeDocument/2006/relationships" xmlns:m="http://schemas.openxmlformats.org/officeDocument/2006/math" xmlns:v="urn:schemas-microsoft-com:vml" xmlns:wp14="http://schemas.microsoft.com/office/word/2010/wordprocessingDrawing" xmlns:wp="http://schemas.openxmlformats.org/drawingml/2006/wordprocessingDrawing" xmlns:w10="urn:schemas-microsoft-com:office:word" xmlns:w="http://schemas.openxmlformats.org/wordprocessingml/2006/main" xmlns:w14="http://schemas.microsoft.com/office/word/2010/wordml" xmlns:w15="http://schemas.microsoft.com/office/word/2012/wordml" xmlns:w16se="http://schemas.microsoft.com/office/word/2015/wordml/symex" xmlns:wpg="http://schemas.microsoft.com/office/word/2010/wordprocessingGroup" xmlns:wpi="http://schemas.microsoft.com/office/word/2010/wordprocessingInk" xmlns:wne="http://schemas.microsoft.com/office/word/2006/wordml" xmlns:wps="http://schemas.microsoft.com/office/word/2010/wordprocessingShape" mc:Ignorable="w14 w15 w16se wp14">
+<w:numbering xmlns:wpc="http://schemas.microsoft.com/office/word/2010/wordprocessingCanvas" xmlns:cx="http://schemas.microsoft.com/office/drawing/2014/chartex" xmlns:cx1="http://schemas.microsoft.com/office/drawing/2015/9/8/chartex" xmlns:cx2="http://schemas.microsoft.com/office/drawing/2015/10/21/chartex" xmlns:cx3="http://schemas.microsoft.com/office/drawing/2016/5/9/chartex" xmlns:cx4="http://schemas.microsoft.com/office/drawing/2016/5/10/chartex" xmlns:cx5="http://schemas.microsoft.com/office/drawing/2016/5/11/chartex" xmlns:cx6="http://schemas.microsoft.com/office/drawing/2016/5/12/chartex" xmlns:cx7="http://schemas.microsoft.com/office/drawing/2016/5/13/chartex" xmlns:cx8="http://schemas.microsoft.com/office/drawing/2016/5/14/chartex" xmlns:mc="http://schemas.openxmlformats.org/markup-compatibility/2006" xmlns:aink="http://schemas.microsoft.com/office/drawing/2016/ink" xmlns:am3d="http://schemas.microsoft.com/office/drawing/2017/model3d" xmlns:o="urn:schemas-microsoft-com:office:office" xmlns:r="http://schemas.openxmlformats.org/officeDocument/2006/relationships" xmlns:m="http://schemas.openxmlformats.org/officeDocument/2006/math" xmlns:v="urn:schemas-microsoft-com:vml" xmlns:wp14="http://schemas.microsoft.com/office/word/2010/wordprocessingDrawing" xmlns:wp="http://schemas.openxmlformats.org/drawingml/2006/wordprocessingDrawing" xmlns:w10="urn:schemas-microsoft-com:office:word" xmlns:w="http://schemas.openxmlformats.org/wordprocessingml/2006/main" xmlns:w14="http://schemas.microsoft.com/office/word/2010/wordml" xmlns:w15="http://schemas.microsoft.com/office/word/2012/wordml" xmlns:w16cid="http://schemas.microsoft.com/office/word/2016/wordml/cid" xmlns:w16se="http://schemas.microsoft.com/office/word/2015/wordml/symex" xmlns:wpg="http://schemas.microsoft.com/office/word/2010/wordprocessingGroup" xmlns:wpi="http://schemas.microsoft.com/office/word/2010/wordprocessingInk" xmlns:wne="http://schemas.microsoft.com/office/word/2006/wordml" xmlns:wps="http://schemas.microsoft.com/office/word/2010/wordprocessingShape" mc:Ignorable="w14 w15 w16se w16cid wp14">
   <w:abstractNum w:abstractNumId="0" w15:restartNumberingAfterBreak="0">
     <w:nsid w:val="00AB5C65"/>
     <w:multiLevelType w:val="hybridMultilevel"/>
@@ -2933,7 +3259,7 @@
 </file>
 
 <file path=word/styles.xml><?xml version="1.0" encoding="utf-8"?>
-<w:styles xmlns:mc="http://schemas.openxmlformats.org/markup-compatibility/2006" xmlns:r="http://schemas.openxmlformats.org/officeDocument/2006/relationships" xmlns:w="http://schemas.openxmlformats.org/wordprocessingml/2006/main" xmlns:w14="http://schemas.microsoft.com/office/word/2010/wordml" xmlns:w15="http://schemas.microsoft.com/office/word/2012/wordml" xmlns:w16se="http://schemas.microsoft.com/office/word/2015/wordml/symex" mc:Ignorable="w14 w15 w16se">
+<w:styles xmlns:mc="http://schemas.openxmlformats.org/markup-compatibility/2006" xmlns:r="http://schemas.openxmlformats.org/officeDocument/2006/relationships" xmlns:w="http://schemas.openxmlformats.org/wordprocessingml/2006/main" xmlns:w14="http://schemas.microsoft.com/office/word/2010/wordml" xmlns:w15="http://schemas.microsoft.com/office/word/2012/wordml" xmlns:w16cid="http://schemas.microsoft.com/office/word/2016/wordml/cid" xmlns:w16se="http://schemas.microsoft.com/office/word/2015/wordml/symex" mc:Ignorable="w14 w15 w16se w16cid">
   <w:docDefaults>
     <w:rPrDefault>
       <w:rPr>
@@ -2949,7 +3275,7 @@
       </w:pPr>
     </w:pPrDefault>
   </w:docDefaults>
-  <w:latentStyles w:defLockedState="0" w:defUIPriority="99" w:defSemiHidden="0" w:defUnhideWhenUsed="0" w:defQFormat="0" w:count="371">
+  <w:latentStyles w:defLockedState="0" w:defUIPriority="99" w:defSemiHidden="0" w:defUnhideWhenUsed="0" w:defQFormat="0" w:count="375">
     <w:lsdException w:name="Normal" w:uiPriority="0" w:qFormat="1"/>
     <w:lsdException w:name="heading 1" w:uiPriority="9" w:qFormat="1"/>
     <w:lsdException w:name="heading 2" w:semiHidden="1" w:uiPriority="9" w:unhideWhenUsed="1" w:qFormat="1"/>
@@ -3321,6 +3647,10 @@
     <w:lsdException w:name="List Table 5 Dark Accent 6" w:uiPriority="50"/>
     <w:lsdException w:name="List Table 6 Colorful Accent 6" w:uiPriority="51"/>
     <w:lsdException w:name="List Table 7 Colorful Accent 6" w:uiPriority="52"/>
+    <w:lsdException w:name="Mention" w:semiHidden="1" w:unhideWhenUsed="1"/>
+    <w:lsdException w:name="Smart Hyperlink" w:semiHidden="1" w:unhideWhenUsed="1"/>
+    <w:lsdException w:name="Hashtag" w:semiHidden="1" w:unhideWhenUsed="1"/>
+    <w:lsdException w:name="Unresolved Mention" w:semiHidden="1" w:unhideWhenUsed="1"/>
   </w:latentStyles>
   <w:style w:type="paragraph" w:default="1" w:styleId="Normal">
     <w:name w:val="Normal"/>
@@ -3489,7 +3819,6 @@
     <w:name w:val="Hyperlink"/>
     <w:basedOn w:val="DefaultParagraphFont"/>
     <w:uiPriority w:val="99"/>
-    <w:semiHidden/>
     <w:unhideWhenUsed/>
     <w:rsid w:val="00AB34E3"/>
     <w:rPr>
@@ -3583,6 +3912,116 @@
       <w:color w:val="2E74B5" w:themeColor="accent1" w:themeShade="BF"/>
       <w:sz w:val="32"/>
       <w:szCs w:val="32"/>
+    </w:rPr>
+  </w:style>
+  <w:style w:type="character" w:styleId="UnresolvedMention">
+    <w:name w:val="Unresolved Mention"/>
+    <w:basedOn w:val="DefaultParagraphFont"/>
+    <w:uiPriority w:val="99"/>
+    <w:semiHidden/>
+    <w:unhideWhenUsed/>
+    <w:rsid w:val="008E6CD4"/>
+    <w:rPr>
+      <w:color w:val="605E5C"/>
+      <w:shd w:val="clear" w:color="auto" w:fill="E1DFDD"/>
+    </w:rPr>
+  </w:style>
+  <w:style w:type="character" w:styleId="CommentReference">
+    <w:name w:val="annotation reference"/>
+    <w:basedOn w:val="DefaultParagraphFont"/>
+    <w:uiPriority w:val="99"/>
+    <w:semiHidden/>
+    <w:unhideWhenUsed/>
+    <w:rsid w:val="0046103C"/>
+    <w:rPr>
+      <w:sz w:val="16"/>
+      <w:szCs w:val="16"/>
+    </w:rPr>
+  </w:style>
+  <w:style w:type="paragraph" w:styleId="CommentText">
+    <w:name w:val="annotation text"/>
+    <w:basedOn w:val="Normal"/>
+    <w:link w:val="CommentTextChar"/>
+    <w:uiPriority w:val="99"/>
+    <w:semiHidden/>
+    <w:unhideWhenUsed/>
+    <w:rsid w:val="0046103C"/>
+    <w:pPr>
+      <w:spacing w:line="240" w:lineRule="auto"/>
+    </w:pPr>
+    <w:rPr>
+      <w:sz w:val="20"/>
+      <w:szCs w:val="20"/>
+    </w:rPr>
+  </w:style>
+  <w:style w:type="character" w:customStyle="1" w:styleId="CommentTextChar">
+    <w:name w:val="Comment Text Char"/>
+    <w:basedOn w:val="DefaultParagraphFont"/>
+    <w:link w:val="CommentText"/>
+    <w:uiPriority w:val="99"/>
+    <w:semiHidden/>
+    <w:rsid w:val="0046103C"/>
+    <w:rPr>
+      <w:sz w:val="20"/>
+      <w:szCs w:val="20"/>
+    </w:rPr>
+  </w:style>
+  <w:style w:type="paragraph" w:styleId="CommentSubject">
+    <w:name w:val="annotation subject"/>
+    <w:basedOn w:val="CommentText"/>
+    <w:next w:val="CommentText"/>
+    <w:link w:val="CommentSubjectChar"/>
+    <w:uiPriority w:val="99"/>
+    <w:semiHidden/>
+    <w:unhideWhenUsed/>
+    <w:rsid w:val="0046103C"/>
+    <w:rPr>
+      <w:b/>
+      <w:bCs/>
+    </w:rPr>
+  </w:style>
+  <w:style w:type="character" w:customStyle="1" w:styleId="CommentSubjectChar">
+    <w:name w:val="Comment Subject Char"/>
+    <w:basedOn w:val="CommentTextChar"/>
+    <w:link w:val="CommentSubject"/>
+    <w:uiPriority w:val="99"/>
+    <w:semiHidden/>
+    <w:rsid w:val="0046103C"/>
+    <w:rPr>
+      <w:b/>
+      <w:bCs/>
+      <w:sz w:val="20"/>
+      <w:szCs w:val="20"/>
+    </w:rPr>
+  </w:style>
+  <w:style w:type="paragraph" w:styleId="BalloonText">
+    <w:name w:val="Balloon Text"/>
+    <w:basedOn w:val="Normal"/>
+    <w:link w:val="BalloonTextChar"/>
+    <w:uiPriority w:val="99"/>
+    <w:semiHidden/>
+    <w:unhideWhenUsed/>
+    <w:rsid w:val="0046103C"/>
+    <w:pPr>
+      <w:spacing w:after="0" w:line="240" w:lineRule="auto"/>
+    </w:pPr>
+    <w:rPr>
+      <w:rFonts w:ascii="Times New Roman" w:hAnsi="Times New Roman" w:cs="Times New Roman"/>
+      <w:sz w:val="18"/>
+      <w:szCs w:val="18"/>
+    </w:rPr>
+  </w:style>
+  <w:style w:type="character" w:customStyle="1" w:styleId="BalloonTextChar">
+    <w:name w:val="Balloon Text Char"/>
+    <w:basedOn w:val="DefaultParagraphFont"/>
+    <w:link w:val="BalloonText"/>
+    <w:uiPriority w:val="99"/>
+    <w:semiHidden/>
+    <w:rsid w:val="0046103C"/>
+    <w:rPr>
+      <w:rFonts w:ascii="Times New Roman" w:hAnsi="Times New Roman" w:cs="Times New Roman"/>
+      <w:sz w:val="18"/>
+      <w:szCs w:val="18"/>
     </w:rPr>
   </w:style>
 </w:styles>
@@ -3847,4 +4286,16 @@
     </a:ext>
   </a:extLst>
 </a:theme>
+</file>
+
+<file path=customXml/item1.xml><?xml version="1.0" encoding="utf-8"?>
+<b:Sources xmlns:b="http://schemas.openxmlformats.org/officeDocument/2006/bibliography" xmlns="http://schemas.openxmlformats.org/officeDocument/2006/bibliography" SelectedStyle="\APASixthEditionOfficeOnline.xsl" StyleName="APA" Version="6"/>
+</file>
+
+<file path=customXml/itemProps1.xml><?xml version="1.0" encoding="utf-8"?>
+<ds:datastoreItem xmlns:ds="http://schemas.openxmlformats.org/officeDocument/2006/customXml" ds:itemID="{E151B8F2-F84E-F14A-B8BF-9C1E5BF19AC6}">
+  <ds:schemaRefs>
+    <ds:schemaRef ds:uri="http://schemas.openxmlformats.org/officeDocument/2006/bibliography"/>
+  </ds:schemaRefs>
+</ds:datastoreItem>
 </file>
</xml_diff>

<commit_message>
WIP: Fix documentation html formatting
</commit_message>
<xml_diff>
--- a/smartva/res/documentation.docx
+++ b/smartva/res/documentation.docx
@@ -2,10 +2,12 @@
 <file path=word/document.xml><?xml version="1.0" encoding="utf-8"?>
 <w:document xmlns:wpc="http://schemas.microsoft.com/office/word/2010/wordprocessingCanvas" xmlns:cx="http://schemas.microsoft.com/office/drawing/2014/chartex" xmlns:cx1="http://schemas.microsoft.com/office/drawing/2015/9/8/chartex" xmlns:cx2="http://schemas.microsoft.com/office/drawing/2015/10/21/chartex" xmlns:cx3="http://schemas.microsoft.com/office/drawing/2016/5/9/chartex" xmlns:cx4="http://schemas.microsoft.com/office/drawing/2016/5/10/chartex" xmlns:cx5="http://schemas.microsoft.com/office/drawing/2016/5/11/chartex" xmlns:cx6="http://schemas.microsoft.com/office/drawing/2016/5/12/chartex" xmlns:cx7="http://schemas.microsoft.com/office/drawing/2016/5/13/chartex" xmlns:cx8="http://schemas.microsoft.com/office/drawing/2016/5/14/chartex" xmlns:mc="http://schemas.openxmlformats.org/markup-compatibility/2006" xmlns:aink="http://schemas.microsoft.com/office/drawing/2016/ink" xmlns:am3d="http://schemas.microsoft.com/office/drawing/2017/model3d" xmlns:o="urn:schemas-microsoft-com:office:office" xmlns:r="http://schemas.openxmlformats.org/officeDocument/2006/relationships" xmlns:m="http://schemas.openxmlformats.org/officeDocument/2006/math" xmlns:v="urn:schemas-microsoft-com:vml" xmlns:wp14="http://schemas.microsoft.com/office/word/2010/wordprocessingDrawing" xmlns:wp="http://schemas.openxmlformats.org/drawingml/2006/wordprocessingDrawing" xmlns:w10="urn:schemas-microsoft-com:office:word" xmlns:w="http://schemas.openxmlformats.org/wordprocessingml/2006/main" xmlns:w14="http://schemas.microsoft.com/office/word/2010/wordml" xmlns:w15="http://schemas.microsoft.com/office/word/2012/wordml" xmlns:w16cid="http://schemas.microsoft.com/office/word/2016/wordml/cid" xmlns:w16se="http://schemas.microsoft.com/office/word/2015/wordml/symex" xmlns:wpg="http://schemas.microsoft.com/office/word/2010/wordprocessingGroup" xmlns:wpi="http://schemas.microsoft.com/office/word/2010/wordprocessingInk" xmlns:wne="http://schemas.microsoft.com/office/word/2006/wordml" xmlns:wps="http://schemas.microsoft.com/office/word/2010/wordprocessingShape" mc:Ignorable="w14 w15 w16se w16cid wp14">
   <w:body>
-    <w:bookmarkStart w:id="0" w:name="_Toc437443169" w:displacedByCustomXml="next"/>
-    <w:bookmarkStart w:id="1" w:name="_Toc437264567" w:displacedByCustomXml="next"/>
-    <w:bookmarkStart w:id="2" w:name="_Toc437612290" w:displacedByCustomXml="next"/>
-    <w:bookmarkStart w:id="3" w:name="_Toc437612371" w:displacedByCustomXml="next"/>
+    <w:p>
+      <w:bookmarkStart w:id="0" w:name="_Toc437443169"/>
+      <w:bookmarkStart w:id="1" w:name="_Toc437264567"/>
+      <w:bookmarkStart w:id="2" w:name="_Toc437612290"/>
+      <w:bookmarkStart w:id="3" w:name="_Toc437612371"/>
+    </w:p>
     <w:sdt>
       <w:sdtPr>
         <w:id w:val="-111974950"/>
@@ -14,7 +16,6 @@
           <w:docPartUnique/>
         </w:docPartObj>
       </w:sdtPr>
-      <w:sdtEndPr/>
       <w:sdtContent>
         <w:p>
           <w:r>
@@ -24,7 +25,7 @@
             <mc:AlternateContent>
               <mc:Choice Requires="wps">
                 <w:drawing>
-                  <wp:anchor distT="0" distB="0" distL="114300" distR="114300" simplePos="0" relativeHeight="251662336" behindDoc="0" locked="0" layoutInCell="1" allowOverlap="1" wp14:anchorId="35FD7B77" wp14:editId="587652D4">
+                  <wp:anchor distT="0" distB="0" distL="114300" distR="114300" simplePos="0" relativeHeight="251659264" behindDoc="0" locked="0" layoutInCell="1" allowOverlap="1" wp14:anchorId="4654F56C" wp14:editId="44581A1C">
                     <wp:simplePos x="0" y="0"/>
                     <wp:positionH relativeFrom="page">
                       <wp:align>center</wp:align>
@@ -41,19 +42,23 @@
                         </wp:positionV>
                       </mc:Fallback>
                     </mc:AlternateContent>
-                    <wp:extent cx="6883400" cy="914400"/>
-                    <wp:effectExtent l="0" t="0" r="0" b="8255"/>
+                    <wp:extent cx="9178290" cy="914400"/>
+                    <wp:effectExtent l="0" t="0" r="0" b="1905"/>
                     <wp:wrapSquare wrapText="bothSides"/>
                     <wp:docPr id="152" name="Text Box 152"/>
-                    <wp:cNvGraphicFramePr/>
+                    <wp:cNvGraphicFramePr>
+                      <a:graphicFrameLocks xmlns:a="http://schemas.openxmlformats.org/drawingml/2006/main"/>
+                    </wp:cNvGraphicFramePr>
                     <a:graphic xmlns:a="http://schemas.openxmlformats.org/drawingml/2006/main">
                       <a:graphicData uri="http://schemas.microsoft.com/office/word/2010/wordprocessingShape">
                         <wps:wsp>
-                          <wps:cNvSpPr txBox="1"/>
+                          <wps:cNvSpPr txBox="1">
+                            <a:spLocks/>
+                          </wps:cNvSpPr>
                           <wps:spPr>
                             <a:xfrm>
                               <a:off x="0" y="0"/>
-                              <a:ext cx="5010150" cy="553720"/>
+                              <a:ext cx="9178290" cy="914400"/>
                             </a:xfrm>
                             <a:prstGeom prst="rect">
                               <a:avLst/>
@@ -103,11 +108,11 @@
               </mc:Choice>
               <mc:Fallback>
                 <w:pict>
-                  <v:shapetype w14:anchorId="35FD7B77" id="_x0000_t202" coordsize="21600,21600" o:spt="202" path="m,l,21600r21600,l21600,xe">
+                  <v:shapetype w14:anchorId="4654F56C" id="_x0000_t202" coordsize="21600,21600" o:spt="202" path="m,l,21600r21600,l21600,xe">
                     <v:stroke joinstyle="miter"/>
                     <v:path gradientshapeok="t" o:connecttype="rect"/>
                   </v:shapetype>
-                  <v:shape id="Text Box 152" o:spid="_x0000_s1026" type="#_x0000_t202" style="position:absolute;margin-left:0;margin-top:0;width:542pt;height:1in;z-index:251662336;visibility:visible;mso-wrap-style:square;mso-width-percent:941;mso-height-percent:92;mso-top-percent:818;mso-wrap-distance-left:9pt;mso-wrap-distance-top:0;mso-wrap-distance-right:9pt;mso-wrap-distance-bottom:0;mso-position-horizontal:center;mso-position-horizontal-relative:page;mso-position-vertical-relative:page;mso-width-percent:941;mso-height-percent:92;mso-top-percent:818;mso-width-relative:page;mso-height-relative:page;v-text-anchor:bottom" o:gfxdata="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" filled="f" stroked="f" strokeweight=".5pt">
+                  <v:shape id="Text Box 152" o:spid="_x0000_s1026" type="#_x0000_t202" style="position:absolute;margin-left:0;margin-top:0;width:722.7pt;height:1in;z-index:251659264;visibility:visible;mso-wrap-style:square;mso-width-percent:941;mso-height-percent:92;mso-top-percent:818;mso-wrap-distance-left:9pt;mso-wrap-distance-top:0;mso-wrap-distance-right:9pt;mso-wrap-distance-bottom:0;mso-position-horizontal:center;mso-position-horizontal-relative:page;mso-position-vertical-relative:page;mso-width-percent:941;mso-height-percent:92;mso-top-percent:818;mso-width-relative:page;mso-height-relative:page;v-text-anchor:bottom" o:gfxdata="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" filled="f" stroked="f" strokeweight=".5pt">
                     <v:textbox inset="126pt,0,54pt,0">
                       <w:txbxContent>
                         <w:p/>
@@ -119,10 +124,10 @@
               </mc:Fallback>
             </mc:AlternateContent>
           </w:r>
+          <w:bookmarkEnd w:id="0"/>
+          <w:bookmarkEnd w:id="1"/>
+          <w:bookmarkEnd w:id="2"/>
           <w:bookmarkEnd w:id="3"/>
-          <w:bookmarkEnd w:id="2"/>
-          <w:bookmarkEnd w:id="1"/>
-          <w:bookmarkEnd w:id="0"/>
         </w:p>
         <w:p>
           <w:pPr>
@@ -180,13 +185,7 @@
             <w:rPr>
               <w:sz w:val="72"/>
             </w:rPr>
-            <w:t>-Analyze 2.0</w:t>
-          </w:r>
-          <w:r>
-            <w:rPr>
-              <w:sz w:val="72"/>
-            </w:rPr>
-            <w:t xml:space="preserve"> Help</w:t>
+            <w:t>-Analyze 2.0 Help</w:t>
           </w:r>
         </w:p>
         <w:p/>
@@ -204,13 +203,7 @@
             <w:rPr>
               <w:szCs w:val="20"/>
             </w:rPr>
-            <w:t>An instruction ma</w:t>
-          </w:r>
-          <w:r>
-            <w:rPr>
-              <w:szCs w:val="20"/>
-            </w:rPr>
-            <w:t xml:space="preserve">nual for using </w:t>
+            <w:t xml:space="preserve">An instruction manual for using </w:t>
           </w:r>
           <w:proofErr w:type="spellStart"/>
           <w:r>
@@ -224,13 +217,7 @@
             <w:rPr>
               <w:szCs w:val="20"/>
             </w:rPr>
-            <w:t>-Analyze 2.0</w:t>
-          </w:r>
-          <w:r>
-            <w:rPr>
-              <w:szCs w:val="20"/>
-            </w:rPr>
-            <w:t>, which implements the Tariff 2.0 Method for computer certification of verbal autopsy (VA).</w:t>
+            <w:t>-Analyze 2.0, which implements the Tariff 2.0 Method for computer certification of verbal autopsy (VA).</w:t>
           </w:r>
         </w:p>
         <w:p/>
@@ -246,10 +233,10 @@
       <w:r>
         <w:br w:type="page"/>
       </w:r>
-      <w:bookmarkStart w:id="4" w:name="_Toc437612372"/>
-      <w:bookmarkStart w:id="5" w:name="_Toc437612291"/>
-      <w:bookmarkStart w:id="6" w:name="_Toc437264568"/>
-      <w:bookmarkStart w:id="7" w:name="_Toc437443170"/>
+      <w:bookmarkStart w:id="4" w:name="_Toc437443170"/>
+      <w:bookmarkStart w:id="5" w:name="_Toc437264568"/>
+      <w:bookmarkStart w:id="6" w:name="_Toc437612291"/>
+      <w:bookmarkStart w:id="7" w:name="_Toc437612372"/>
       <w:r>
         <w:rPr>
           <w:b/>
@@ -365,30 +352,45 @@
           <w:color w:val="2E74B5" w:themeColor="accent1" w:themeShade="BF"/>
           <w:u w:val="single"/>
         </w:rPr>
-        <w:t>Instructi</w:t>
-      </w:r>
+        <w:t xml:space="preserve">Instructions for use of </w:t>
+      </w:r>
+      <w:proofErr w:type="spellStart"/>
       <w:r>
         <w:rPr>
           <w:color w:val="2E74B5" w:themeColor="accent1" w:themeShade="BF"/>
           <w:u w:val="single"/>
         </w:rPr>
-        <w:t xml:space="preserve">ons for use of </w:t>
-      </w:r>
-      <w:proofErr w:type="spellStart"/>
+        <w:t>SmartVA</w:t>
+      </w:r>
+      <w:proofErr w:type="spellEnd"/>
       <w:r>
         <w:rPr>
           <w:color w:val="2E74B5" w:themeColor="accent1" w:themeShade="BF"/>
           <w:u w:val="single"/>
         </w:rPr>
-        <w:t>SmartVA</w:t>
-      </w:r>
-      <w:proofErr w:type="spellEnd"/>
-      <w:r>
+        <w:t>-Analyze 2.0</w:t>
+      </w:r>
+    </w:p>
+    <w:p>
+      <w:pPr>
+        <w:spacing w:after="20" w:line="240" w:lineRule="auto"/>
         <w:rPr>
           <w:color w:val="2E74B5" w:themeColor="accent1" w:themeShade="BF"/>
           <w:u w:val="single"/>
         </w:rPr>
-        <w:t>-Analyze 2.0</w:t>
+      </w:pPr>
+      <w:r>
+        <w:rPr>
+          <w:color w:val="2E74B5" w:themeColor="accent1" w:themeShade="BF"/>
+        </w:rPr>
+        <w:t xml:space="preserve">        </w:t>
+      </w:r>
+      <w:r>
+        <w:rPr>
+          <w:color w:val="2E74B5" w:themeColor="accent1" w:themeShade="BF"/>
+          <w:u w:val="single"/>
+        </w:rPr>
+        <w:t>Step 1 – Prepping input VA data</w:t>
       </w:r>
     </w:p>
     <w:p>
@@ -410,7 +412,7 @@
           <w:color w:val="2E74B5" w:themeColor="accent1" w:themeShade="BF"/>
           <w:u w:val="single"/>
         </w:rPr>
-        <w:t>Step 1 – Prepping input VA data</w:t>
+        <w:t>Step 2 – Selecting input data</w:t>
       </w:r>
     </w:p>
     <w:p>
@@ -432,7 +434,7 @@
           <w:color w:val="2E74B5" w:themeColor="accent1" w:themeShade="BF"/>
           <w:u w:val="single"/>
         </w:rPr>
-        <w:t>Step 2 – Selecting input data</w:t>
+        <w:t>Step 3 – Selecting output location</w:t>
       </w:r>
     </w:p>
     <w:p>
@@ -454,7 +456,7 @@
           <w:color w:val="2E74B5" w:themeColor="accent1" w:themeShade="BF"/>
           <w:u w:val="single"/>
         </w:rPr>
-        <w:t>Step 3 – Selecting output location</w:t>
+        <w:t>Step 4 – Defining input parameters</w:t>
       </w:r>
     </w:p>
     <w:p>
@@ -476,7 +478,7 @@
           <w:color w:val="2E74B5" w:themeColor="accent1" w:themeShade="BF"/>
           <w:u w:val="single"/>
         </w:rPr>
-        <w:t>Step 4 – Defining input parameters</w:t>
+        <w:t>Step 5 – Selecting options</w:t>
       </w:r>
     </w:p>
     <w:p>
@@ -498,36 +500,7 @@
           <w:color w:val="2E74B5" w:themeColor="accent1" w:themeShade="BF"/>
           <w:u w:val="single"/>
         </w:rPr>
-        <w:t>Step 5 – Selecting options</w:t>
-      </w:r>
-    </w:p>
-    <w:p>
-      <w:pPr>
-        <w:spacing w:after="20" w:line="240" w:lineRule="auto"/>
-        <w:rPr>
-          <w:color w:val="2E74B5" w:themeColor="accent1" w:themeShade="BF"/>
-          <w:u w:val="single"/>
-        </w:rPr>
-      </w:pPr>
-      <w:r>
-        <w:rPr>
-          <w:color w:val="2E74B5" w:themeColor="accent1" w:themeShade="BF"/>
-        </w:rPr>
-        <w:t xml:space="preserve">        </w:t>
-      </w:r>
-      <w:r>
-        <w:rPr>
-          <w:color w:val="2E74B5" w:themeColor="accent1" w:themeShade="BF"/>
-          <w:u w:val="single"/>
-        </w:rPr>
-        <w:t>St</w:t>
-      </w:r>
-      <w:r>
-        <w:rPr>
-          <w:color w:val="2E74B5" w:themeColor="accent1" w:themeShade="BF"/>
-          <w:u w:val="single"/>
-        </w:rPr>
-        <w:t xml:space="preserve">ep 6 – Running </w:t>
+        <w:t xml:space="preserve">Step 6 – Running </w:t>
       </w:r>
       <w:proofErr w:type="spellStart"/>
       <w:r>
@@ -619,10 +592,7 @@
       </w:r>
       <w:proofErr w:type="spellEnd"/>
       <w:r>
-        <w:t>-Analyze 2.0</w:t>
-      </w:r>
-      <w:r>
-        <w:t xml:space="preserve">, which implements the Tariff Method for computer certification of verbal autopsy (VA). It takes VA interview data as inputs and produces cause of death estimates at the individual and population levels. </w:t>
+        <w:t xml:space="preserve">-Analyze 2.0, which implements the Tariff Method for computer certification of verbal autopsy (VA). It takes VA interview data as inputs and produces cause of death estimates at the individual and population levels. </w:t>
       </w:r>
     </w:p>
     <w:p/>
@@ -647,6 +617,7 @@
           <w:ilvl w:val="0"/>
           <w:numId w:val="1"/>
         </w:numPr>
+        <w:spacing w:line="254" w:lineRule="auto"/>
       </w:pPr>
       <w:r>
         <w:t xml:space="preserve">Windows 7, 8, or 10 </w:t>
@@ -659,6 +630,7 @@
           <w:ilvl w:val="0"/>
           <w:numId w:val="1"/>
         </w:numPr>
+        <w:spacing w:line="254" w:lineRule="auto"/>
       </w:pPr>
       <w:r>
         <w:t>2 GB RAM (minimum)</w:t>
@@ -709,13 +681,7 @@
     </w:p>
     <w:p>
       <w:r>
-        <w:t>The Tariff 2.0 cause-of-death assignment algorithm was designed and validated with the Population Health Metrics Research Consortium (PHMRC) Gold Standard VA database.</w:t>
-      </w:r>
-      <w:r>
-        <w:t xml:space="preserve"> W</w:t>
-      </w:r>
-      <w:r>
-        <w:t>ith proper mapping, it can be applied to any VA survey. The approach uses tariff scores and ranking against the PHMRC Gold Standard Dataset to assign individual causes of death. Tariffs are cause-of-death-specific normalized endorsement rates for each symptom reported in the PHMRC Gold Standard dataset. The formula for a tariff for cause/symptom pair (</w:t>
+        <w:t>The Tariff 2.0 cause-of-death assignment algorithm was designed and validated with the Population Health Metrics Research Consortium (PHMRC) Gold Standard VA database. With proper mapping, it can be applied to any VA survey. The approach uses tariff scores and ranking against the PHMRC Gold Standard Dataset to assign individual causes of death. Tariffs are cause-of-death-specific normalized endorsement rates for each symptom reported in the PHMRC Gold Standard dataset. The formula for a tariff for cause/symptom pair (</w:t>
       </w:r>
       <w:proofErr w:type="spellStart"/>
       <w:proofErr w:type="gramStart"/>
@@ -734,7 +700,7 @@
           <w:noProof/>
         </w:rPr>
         <w:drawing>
-          <wp:anchor distT="0" distB="0" distL="114300" distR="114300" simplePos="0" relativeHeight="251665408" behindDoc="0" locked="0" layoutInCell="1" allowOverlap="1" wp14:anchorId="4E547D9C" wp14:editId="1A63A769">
+          <wp:anchor distT="0" distB="0" distL="114300" distR="114300" simplePos="0" relativeHeight="251660288" behindDoc="0" locked="0" layoutInCell="1" allowOverlap="1" wp14:anchorId="02EE70E7" wp14:editId="106E0166">
             <wp:simplePos x="0" y="0"/>
             <wp:positionH relativeFrom="column">
               <wp:posOffset>0</wp:posOffset>
@@ -745,7 +711,7 @@
             <wp:extent cx="5943600" cy="990600"/>
             <wp:effectExtent l="0" t="0" r="0" b="0"/>
             <wp:wrapTopAndBottom/>
-            <wp:docPr id="10" name="Picture 10"/>
+            <wp:docPr id="15" name="Picture 10"/>
             <wp:cNvGraphicFramePr>
               <a:graphicFrameLocks xmlns:a="http://schemas.openxmlformats.org/drawingml/2006/main" noChangeAspect="1"/>
             </wp:cNvGraphicFramePr>
@@ -753,7 +719,7 @@
               <a:graphicData uri="http://schemas.openxmlformats.org/drawingml/2006/picture">
                 <pic:pic xmlns:pic="http://schemas.openxmlformats.org/drawingml/2006/picture">
                   <pic:nvPicPr>
-                    <pic:cNvPr id="0" name="Picture 6"/>
+                    <pic:cNvPr id="0" name="Picture 10"/>
                     <pic:cNvPicPr>
                       <a:picLocks noChangeAspect="1" noChangeArrowheads="1"/>
                     </pic:cNvPicPr>
@@ -780,18 +746,29 @@
                       <a:avLst/>
                     </a:prstGeom>
                     <a:noFill/>
-                    <a:ln>
-                      <a:noFill/>
-                    </a:ln>
                   </pic:spPr>
                 </pic:pic>
               </a:graphicData>
             </a:graphic>
+            <wp14:sizeRelH relativeFrom="page">
+              <wp14:pctWidth>0</wp14:pctWidth>
+            </wp14:sizeRelH>
+            <wp14:sizeRelV relativeFrom="page">
+              <wp14:pctHeight>0</wp14:pctHeight>
+            </wp14:sizeRelV>
           </wp:anchor>
         </w:drawing>
       </w:r>
       <w:r>
-        <w:t xml:space="preserve">The tariff scores of VAs are calculated by taking the sum of all of the tariff scores for the symptoms that were endorsed by that VA. </w:t>
+        <w:t xml:space="preserve">The tariff scores of </w:t>
+      </w:r>
+      <w:proofErr w:type="gramStart"/>
+      <w:r>
+        <w:t>VAs</w:t>
+      </w:r>
+      <w:proofErr w:type="gramEnd"/>
+      <w:r>
+        <w:t xml:space="preserve"> are calculated by taking the sum of all of the tariff scores for the symptoms that were endorsed by that VA. </w:t>
       </w:r>
     </w:p>
     <w:p>
@@ -801,13 +778,7 @@
     </w:p>
     <w:p>
       <w:r>
-        <w:t xml:space="preserve">The results are then assessed for prediction quality, and low-scoring predictions are marked as </w:t>
-      </w:r>
-      <w:r>
-        <w:t>undetermined</w:t>
-      </w:r>
-      <w:r>
-        <w:t xml:space="preserve"> for individual-level estimates. These causes are redistributed based on country-specific cause fractions for population-level estimates. </w:t>
+        <w:t xml:space="preserve">The results are then assessed for prediction quality, and low-scoring predictions are marked as undetermined for individual-level estimates. These causes are redistributed based on country-specific cause fractions for population-level estimates. </w:t>
       </w:r>
     </w:p>
     <w:p>
@@ -833,72 +804,45 @@
         <w:rPr>
           <w:b/>
         </w:rPr>
-        <w:t>Instructi</w:t>
-      </w:r>
+        <w:t xml:space="preserve">Instructions for use of </w:t>
+      </w:r>
+      <w:proofErr w:type="spellStart"/>
       <w:r>
         <w:rPr>
           <w:b/>
         </w:rPr>
-        <w:t xml:space="preserve">ons for use of </w:t>
-      </w:r>
+        <w:t>SmartVA</w:t>
+      </w:r>
+      <w:proofErr w:type="spellEnd"/>
+      <w:r>
+        <w:rPr>
+          <w:b/>
+        </w:rPr>
+        <w:t>-Analyze 2.0</w:t>
+      </w:r>
+    </w:p>
+    <w:p>
+      <w:pPr>
+        <w:pStyle w:val="Heading3"/>
+        <w:rPr>
+          <w:b/>
+        </w:rPr>
+      </w:pPr>
+      <w:r>
+        <w:rPr>
+          <w:b/>
+        </w:rPr>
+        <w:t xml:space="preserve">Step 1 – Prepping input VA data </w:t>
+      </w:r>
+    </w:p>
+    <w:p>
       <w:proofErr w:type="spellStart"/>
       <w:r>
-        <w:rPr>
-          <w:b/>
-        </w:rPr>
         <w:t>SmartVA</w:t>
       </w:r>
       <w:proofErr w:type="spellEnd"/>
       <w:r>
-        <w:rPr>
-          <w:b/>
-        </w:rPr>
-        <w:t>-Analyze 2.0</w:t>
-      </w:r>
-    </w:p>
-    <w:p>
-      <w:pPr>
-        <w:pStyle w:val="Heading3"/>
-        <w:rPr>
-          <w:b/>
-        </w:rPr>
-      </w:pPr>
-      <w:r>
-        <w:rPr>
-          <w:b/>
-        </w:rPr>
-        <w:t xml:space="preserve">Step 1 – Prepping input VA data </w:t>
-      </w:r>
-    </w:p>
-    <w:p>
-      <w:proofErr w:type="spellStart"/>
-      <w:r>
-        <w:t>SmartVA</w:t>
-      </w:r>
-      <w:proofErr w:type="spellEnd"/>
-      <w:r>
-        <w:t>-Analyze is designed for analyzing VA data that have been collected electronically using</w:t>
-      </w:r>
-      <w:r>
-        <w:t xml:space="preserve"> either</w:t>
-      </w:r>
-      <w:r>
-        <w:t xml:space="preserve"> the PHMRC Shortened Questionnaire</w:t>
-      </w:r>
-      <w:r>
-        <w:t>,</w:t>
-      </w:r>
-      <w:r>
-        <w:t xml:space="preserve"> the PHMRC Full Questionnaire</w:t>
-      </w:r>
-      <w:r>
-        <w:t xml:space="preserve">, or the WHO 2016 </w:t>
-      </w:r>
-      <w:r>
-        <w:t xml:space="preserve">Instrument </w:t>
-      </w:r>
-      <w:r>
-        <w:t xml:space="preserve">on the ODK Collect system on Android devices. </w:t>
+        <w:t xml:space="preserve">-Analyze is designed for analyzing VA data that have been collected electronically using either the PHMRC Shortened Questionnaire, the PHMRC Full Questionnaire, or the WHO 2016 Instrument on the ODK Collect system on Android devices. </w:t>
       </w:r>
       <w:proofErr w:type="spellStart"/>
       <w:r>
@@ -957,19 +901,7 @@
     </w:p>
     <w:p>
       <w:r>
-        <w:t>The ODK</w:t>
-      </w:r>
-      <w:r>
-        <w:t xml:space="preserve"> </w:t>
-      </w:r>
-      <w:r>
-        <w:t xml:space="preserve">form for the WHO 2016 </w:t>
-      </w:r>
-      <w:r>
-        <w:t xml:space="preserve">Instrument </w:t>
-      </w:r>
-      <w:r>
-        <w:t xml:space="preserve">can be downloaded here: </w:t>
+        <w:t xml:space="preserve">The ODK form for the WHO 2016 Instrument can be downloaded here: </w:t>
       </w:r>
       <w:hyperlink r:id="rId10" w:history="1">
         <w:r>
@@ -980,16 +912,10 @@
         </w:r>
       </w:hyperlink>
       <w:r>
-        <w:t>.</w:t>
-      </w:r>
-      <w:r>
-        <w:t xml:space="preserve">  </w:t>
-      </w:r>
-    </w:p>
-    <w:p>
-      <w:pPr>
-        <w:spacing w:line="259" w:lineRule="auto"/>
-      </w:pPr>
+        <w:t xml:space="preserve">.  </w:t>
+      </w:r>
+    </w:p>
+    <w:p>
       <w:r>
         <w:br w:type="page"/>
       </w:r>
@@ -1008,8 +934,19 @@
         <w:lastRenderedPageBreak/>
         <w:t xml:space="preserve">Step 2 – Selecting input data </w:t>
       </w:r>
-      <w:bookmarkStart w:id="8" w:name="_GoBack"/>
-      <w:bookmarkEnd w:id="8"/>
+    </w:p>
+    <w:p>
+      <w:r>
+        <w:t xml:space="preserve">Once your input data .csv has been prepared using ODK Briefcase, ODK Aggregate, or your custom process, you can open </w:t>
+      </w:r>
+      <w:proofErr w:type="spellStart"/>
+      <w:r>
+        <w:t>SmartVA</w:t>
+      </w:r>
+      <w:proofErr w:type="spellEnd"/>
+      <w:r>
+        <w:t>-Analyze and select the location of your input data.</w:t>
+      </w:r>
     </w:p>
     <w:p>
       <w:r>
@@ -1017,18 +954,18 @@
           <w:noProof/>
         </w:rPr>
         <w:drawing>
-          <wp:anchor distT="0" distB="0" distL="114300" distR="114300" simplePos="0" relativeHeight="251674624" behindDoc="0" locked="0" layoutInCell="1" allowOverlap="1" wp14:anchorId="3E42FB34" wp14:editId="5B68DF07">
+          <wp:anchor distT="0" distB="0" distL="114300" distR="114300" simplePos="0" relativeHeight="251661312" behindDoc="0" locked="0" layoutInCell="1" allowOverlap="1" wp14:anchorId="6738515D" wp14:editId="76964D2D">
             <wp:simplePos x="0" y="0"/>
             <wp:positionH relativeFrom="column">
-              <wp:posOffset>2818765</wp:posOffset>
+              <wp:posOffset>2937510</wp:posOffset>
             </wp:positionH>
-            <wp:positionV relativeFrom="paragraph">
-              <wp:posOffset>457835</wp:posOffset>
+            <wp:positionV relativeFrom="line">
+              <wp:posOffset>220980</wp:posOffset>
             </wp:positionV>
-            <wp:extent cx="3306445" cy="2159000"/>
-            <wp:effectExtent l="0" t="0" r="0" b="0"/>
+            <wp:extent cx="3309620" cy="2157730"/>
+            <wp:effectExtent l="0" t="0" r="5080" b="1270"/>
             <wp:wrapTopAndBottom/>
-            <wp:docPr id="18" name="Picture 18"/>
+            <wp:docPr id="14" name="Picture 18"/>
             <wp:cNvGraphicFramePr>
               <a:graphicFrameLocks xmlns:a="http://schemas.openxmlformats.org/drawingml/2006/main" noChangeAspect="1"/>
             </wp:cNvGraphicFramePr>
@@ -1036,8 +973,10 @@
               <a:graphicData uri="http://schemas.openxmlformats.org/drawingml/2006/picture">
                 <pic:pic xmlns:pic="http://schemas.openxmlformats.org/drawingml/2006/picture">
                   <pic:nvPicPr>
-                    <pic:cNvPr id="18" name="step2_files.png"/>
-                    <pic:cNvPicPr/>
+                    <pic:cNvPr id="0" name="Picture 18"/>
+                    <pic:cNvPicPr>
+                      <a:picLocks noChangeAspect="1" noChangeArrowheads="1"/>
+                    </pic:cNvPicPr>
                   </pic:nvPicPr>
                   <pic:blipFill>
                     <a:blip r:embed="rId11">
@@ -1047,18 +986,20 @@
                         </a:ext>
                       </a:extLst>
                     </a:blip>
+                    <a:srcRect/>
                     <a:stretch>
                       <a:fillRect/>
                     </a:stretch>
                   </pic:blipFill>
-                  <pic:spPr>
+                  <pic:spPr bwMode="auto">
                     <a:xfrm>
                       <a:off x="0" y="0"/>
-                      <a:ext cx="3306445" cy="2159000"/>
+                      <a:ext cx="3309620" cy="2157730"/>
                     </a:xfrm>
                     <a:prstGeom prst="rect">
                       <a:avLst/>
                     </a:prstGeom>
+                    <a:noFill/>
                   </pic:spPr>
                 </pic:pic>
               </a:graphicData>
@@ -1073,35 +1014,22 @@
         </w:drawing>
       </w:r>
       <w:r>
-        <w:t xml:space="preserve">Once your input data .csv has been prepared using ODK Briefcase, ODK Aggregate, or your custom process, you can open </w:t>
-      </w:r>
-      <w:proofErr w:type="spellStart"/>
-      <w:r>
-        <w:t>SmartVA</w:t>
-      </w:r>
-      <w:proofErr w:type="spellEnd"/>
-      <w:r>
-        <w:t xml:space="preserve">-Analyze and select the location of your input data. </w:t>
-      </w:r>
-    </w:p>
-    <w:p>
-      <w:r>
         <w:rPr>
           <w:noProof/>
         </w:rPr>
         <w:drawing>
-          <wp:anchor distT="0" distB="0" distL="114300" distR="114300" simplePos="0" relativeHeight="251675648" behindDoc="0" locked="0" layoutInCell="1" allowOverlap="1" wp14:anchorId="2124441F" wp14:editId="338DB5A6">
+          <wp:anchor distT="0" distB="0" distL="114300" distR="114300" simplePos="0" relativeHeight="251662336" behindDoc="0" locked="0" layoutInCell="1" allowOverlap="1" wp14:anchorId="7F1BA2DE" wp14:editId="624411A9">
             <wp:simplePos x="0" y="0"/>
             <wp:positionH relativeFrom="column">
-              <wp:posOffset>0</wp:posOffset>
+              <wp:posOffset>-3175</wp:posOffset>
             </wp:positionH>
-            <wp:positionV relativeFrom="paragraph">
-              <wp:posOffset>0</wp:posOffset>
+            <wp:positionV relativeFrom="page">
+              <wp:posOffset>1805940</wp:posOffset>
             </wp:positionV>
-            <wp:extent cx="2505456" cy="2350008"/>
+            <wp:extent cx="2505075" cy="2349500"/>
             <wp:effectExtent l="0" t="0" r="0" b="0"/>
             <wp:wrapTopAndBottom/>
-            <wp:docPr id="4" name="Picture 4"/>
+            <wp:docPr id="13" name="Picture 4"/>
             <wp:cNvGraphicFramePr>
               <a:graphicFrameLocks xmlns:a="http://schemas.openxmlformats.org/drawingml/2006/main" noChangeAspect="1"/>
             </wp:cNvGraphicFramePr>
@@ -1109,8 +1037,10 @@
               <a:graphicData uri="http://schemas.openxmlformats.org/drawingml/2006/picture">
                 <pic:pic xmlns:pic="http://schemas.openxmlformats.org/drawingml/2006/picture">
                   <pic:nvPicPr>
-                    <pic:cNvPr id="4" name="step2_choose_file.png"/>
-                    <pic:cNvPicPr/>
+                    <pic:cNvPr id="0" name="Picture 4"/>
+                    <pic:cNvPicPr>
+                      <a:picLocks noChangeAspect="1" noChangeArrowheads="1"/>
+                    </pic:cNvPicPr>
                   </pic:nvPicPr>
                   <pic:blipFill>
                     <a:blip r:embed="rId12">
@@ -1120,18 +1050,20 @@
                         </a:ext>
                       </a:extLst>
                     </a:blip>
+                    <a:srcRect/>
                     <a:stretch>
                       <a:fillRect/>
                     </a:stretch>
                   </pic:blipFill>
-                  <pic:spPr>
+                  <pic:spPr bwMode="auto">
                     <a:xfrm>
                       <a:off x="0" y="0"/>
-                      <a:ext cx="2505456" cy="2350008"/>
+                      <a:ext cx="2505075" cy="2349500"/>
                     </a:xfrm>
                     <a:prstGeom prst="rect">
                       <a:avLst/>
                     </a:prstGeom>
+                    <a:noFill/>
                   </pic:spPr>
                 </pic:pic>
               </a:graphicData>
@@ -1162,22 +1094,27 @@
     </w:p>
     <w:p>
       <w:r>
+        <w:t xml:space="preserve">Select where you would like the output from the analysis to be saved. The output from the Tariff Method will be saved in different subfolders within the folder you select in this step. </w:t>
+      </w:r>
+    </w:p>
+    <w:p>
+      <w:r>
         <w:rPr>
           <w:noProof/>
         </w:rPr>
         <w:drawing>
-          <wp:anchor distT="0" distB="0" distL="114300" distR="114300" simplePos="0" relativeHeight="251676672" behindDoc="0" locked="0" layoutInCell="1" allowOverlap="1" wp14:anchorId="11E7DECC" wp14:editId="2DBFB1CA">
+          <wp:anchor distT="0" distB="0" distL="114300" distR="114300" simplePos="0" relativeHeight="251663360" behindDoc="0" locked="0" layoutInCell="1" allowOverlap="1" wp14:anchorId="686679B4" wp14:editId="3E57CB27">
             <wp:simplePos x="0" y="0"/>
             <wp:positionH relativeFrom="column">
               <wp:posOffset>2937510</wp:posOffset>
             </wp:positionH>
             <wp:positionV relativeFrom="paragraph">
-              <wp:posOffset>462915</wp:posOffset>
+              <wp:posOffset>180975</wp:posOffset>
             </wp:positionV>
-            <wp:extent cx="3354705" cy="2378710"/>
+            <wp:extent cx="3355340" cy="2377440"/>
             <wp:effectExtent l="0" t="0" r="0" b="0"/>
             <wp:wrapTopAndBottom/>
-            <wp:docPr id="20" name="Picture 20"/>
+            <wp:docPr id="12" name="Picture 20"/>
             <wp:cNvGraphicFramePr>
               <a:graphicFrameLocks xmlns:a="http://schemas.openxmlformats.org/drawingml/2006/main" noChangeAspect="1"/>
             </wp:cNvGraphicFramePr>
@@ -1185,8 +1122,10 @@
               <a:graphicData uri="http://schemas.openxmlformats.org/drawingml/2006/picture">
                 <pic:pic xmlns:pic="http://schemas.openxmlformats.org/drawingml/2006/picture">
                   <pic:nvPicPr>
-                    <pic:cNvPr id="20" name="step3_folder.png"/>
-                    <pic:cNvPicPr/>
+                    <pic:cNvPr id="0" name="Picture 20"/>
+                    <pic:cNvPicPr>
+                      <a:picLocks noChangeAspect="1" noChangeArrowheads="1"/>
+                    </pic:cNvPicPr>
                   </pic:nvPicPr>
                   <pic:blipFill>
                     <a:blip r:embed="rId13">
@@ -1196,18 +1135,20 @@
                         </a:ext>
                       </a:extLst>
                     </a:blip>
+                    <a:srcRect/>
                     <a:stretch>
                       <a:fillRect/>
                     </a:stretch>
                   </pic:blipFill>
-                  <pic:spPr>
+                  <pic:spPr bwMode="auto">
                     <a:xfrm>
                       <a:off x="0" y="0"/>
-                      <a:ext cx="3354705" cy="2378710"/>
+                      <a:ext cx="3355340" cy="2377440"/>
                     </a:xfrm>
                     <a:prstGeom prst="rect">
                       <a:avLst/>
                     </a:prstGeom>
+                    <a:noFill/>
                   </pic:spPr>
                 </pic:pic>
               </a:graphicData>
@@ -1226,18 +1167,18 @@
           <w:noProof/>
         </w:rPr>
         <w:drawing>
-          <wp:anchor distT="0" distB="0" distL="114300" distR="114300" simplePos="0" relativeHeight="251677696" behindDoc="0" locked="0" layoutInCell="1" allowOverlap="1" wp14:anchorId="736AE757" wp14:editId="23E64299">
+          <wp:anchor distT="0" distB="0" distL="114300" distR="114300" simplePos="0" relativeHeight="251664384" behindDoc="0" locked="0" layoutInCell="1" allowOverlap="1" wp14:anchorId="49196C10" wp14:editId="6F5373EE">
             <wp:simplePos x="0" y="0"/>
             <wp:positionH relativeFrom="column">
               <wp:posOffset>0</wp:posOffset>
             </wp:positionH>
             <wp:positionV relativeFrom="paragraph">
-              <wp:posOffset>462915</wp:posOffset>
+              <wp:posOffset>178435</wp:posOffset>
             </wp:positionV>
             <wp:extent cx="2597150" cy="2378710"/>
             <wp:effectExtent l="0" t="0" r="6350" b="0"/>
             <wp:wrapTopAndBottom/>
-            <wp:docPr id="19" name="Picture 19"/>
+            <wp:docPr id="11" name="Picture 19"/>
             <wp:cNvGraphicFramePr>
               <a:graphicFrameLocks xmlns:a="http://schemas.openxmlformats.org/drawingml/2006/main" noChangeAspect="1"/>
             </wp:cNvGraphicFramePr>
@@ -1245,8 +1186,10 @@
               <a:graphicData uri="http://schemas.openxmlformats.org/drawingml/2006/picture">
                 <pic:pic xmlns:pic="http://schemas.openxmlformats.org/drawingml/2006/picture">
                   <pic:nvPicPr>
-                    <pic:cNvPr id="19" name="step3_choose_folder.png"/>
-                    <pic:cNvPicPr/>
+                    <pic:cNvPr id="0" name="Picture 19"/>
+                    <pic:cNvPicPr>
+                      <a:picLocks noChangeAspect="1" noChangeArrowheads="1"/>
+                    </pic:cNvPicPr>
                   </pic:nvPicPr>
                   <pic:blipFill>
                     <a:blip r:embed="rId14">
@@ -1256,11 +1199,12 @@
                         </a:ext>
                       </a:extLst>
                     </a:blip>
+                    <a:srcRect/>
                     <a:stretch>
                       <a:fillRect/>
                     </a:stretch>
                   </pic:blipFill>
-                  <pic:spPr>
+                  <pic:spPr bwMode="auto">
                     <a:xfrm>
                       <a:off x="0" y="0"/>
                       <a:ext cx="2597150" cy="2378710"/>
@@ -1268,6 +1212,7 @@
                     <a:prstGeom prst="rect">
                       <a:avLst/>
                     </a:prstGeom>
+                    <a:noFill/>
                   </pic:spPr>
                 </pic:pic>
               </a:graphicData>
@@ -1281,15 +1226,21 @@
           </wp:anchor>
         </w:drawing>
       </w:r>
-      <w:r>
-        <w:t xml:space="preserve">Select where you would like the output from the analysis to be saved. The output from the Tariff Method will be saved in different subfolders within the folder you select in this step. </w:t>
-      </w:r>
-    </w:p>
-    <w:p>
-      <w:pPr>
-        <w:spacing w:line="259" w:lineRule="auto"/>
-      </w:pPr>
-      <w:r>
+    </w:p>
+    <w:p>
+      <w:pPr>
+        <w:rPr>
+          <w:rFonts w:asciiTheme="majorHAnsi" w:eastAsiaTheme="majorEastAsia" w:hAnsiTheme="majorHAnsi" w:cstheme="majorBidi"/>
+          <w:b/>
+          <w:color w:val="1F4D78" w:themeColor="accent1" w:themeShade="7F"/>
+          <w:sz w:val="24"/>
+          <w:szCs w:val="24"/>
+        </w:rPr>
+      </w:pPr>
+      <w:r>
+        <w:rPr>
+          <w:b/>
+        </w:rPr>
         <w:br w:type="page"/>
       </w:r>
     </w:p>
@@ -1310,22 +1261,28 @@
     </w:p>
     <w:p>
       <w:r>
+        <w:t xml:space="preserve">Three additional options can be specified under </w:t>
+      </w:r>
+      <w:r>
+        <w:rPr>
+          <w:b/>
+        </w:rPr>
+        <w:t>3. Choose geography</w:t>
+      </w:r>
+      <w:r>
+        <w:t>:</w:t>
+      </w:r>
+    </w:p>
+    <w:p>
+      <w:r>
         <w:rPr>
           <w:noProof/>
         </w:rPr>
         <w:drawing>
-          <wp:anchor distT="0" distB="0" distL="114300" distR="114300" simplePos="0" relativeHeight="251683840" behindDoc="0" locked="0" layoutInCell="1" allowOverlap="1" wp14:anchorId="77BF21B4" wp14:editId="47D824D9">
-            <wp:simplePos x="0" y="0"/>
-            <wp:positionH relativeFrom="column">
-              <wp:posOffset>0</wp:posOffset>
-            </wp:positionH>
-            <wp:positionV relativeFrom="paragraph">
-              <wp:posOffset>283845</wp:posOffset>
-            </wp:positionV>
-            <wp:extent cx="3369310" cy="3067685"/>
-            <wp:effectExtent l="0" t="0" r="0" b="5715"/>
-            <wp:wrapTopAndBottom/>
-            <wp:docPr id="27" name="Picture 27"/>
+          <wp:inline distT="0" distB="0" distL="0" distR="0" wp14:anchorId="6F9374A8" wp14:editId="06EF5356">
+            <wp:extent cx="3378200" cy="3073400"/>
+            <wp:effectExtent l="0" t="0" r="0" b="0"/>
+            <wp:docPr id="1" name="Picture 27"/>
             <wp:cNvGraphicFramePr>
               <a:graphicFrameLocks xmlns:a="http://schemas.openxmlformats.org/drawingml/2006/main" noChangeAspect="1"/>
             </wp:cNvGraphicFramePr>
@@ -1333,8 +1290,10 @@
               <a:graphicData uri="http://schemas.openxmlformats.org/drawingml/2006/picture">
                 <pic:pic xmlns:pic="http://schemas.openxmlformats.org/drawingml/2006/picture">
                   <pic:nvPicPr>
-                    <pic:cNvPr id="27" name="step4_geography_edit.png"/>
-                    <pic:cNvPicPr/>
+                    <pic:cNvPr id="0" name="Picture 27"/>
+                    <pic:cNvPicPr>
+                      <a:picLocks noChangeAspect="1" noChangeArrowheads="1"/>
+                    </pic:cNvPicPr>
                   </pic:nvPicPr>
                   <pic:blipFill>
                     <a:blip r:embed="rId15">
@@ -1344,45 +1303,31 @@
                         </a:ext>
                       </a:extLst>
                     </a:blip>
+                    <a:srcRect/>
                     <a:stretch>
                       <a:fillRect/>
                     </a:stretch>
                   </pic:blipFill>
-                  <pic:spPr>
+                  <pic:spPr bwMode="auto">
                     <a:xfrm>
                       <a:off x="0" y="0"/>
-                      <a:ext cx="3369310" cy="3067685"/>
+                      <a:ext cx="3378200" cy="3073400"/>
                     </a:xfrm>
                     <a:prstGeom prst="rect">
                       <a:avLst/>
                     </a:prstGeom>
+                    <a:noFill/>
+                    <a:ln>
+                      <a:noFill/>
+                    </a:ln>
                   </pic:spPr>
                 </pic:pic>
               </a:graphicData>
             </a:graphic>
-            <wp14:sizeRelH relativeFrom="margin">
-              <wp14:pctWidth>0</wp14:pctWidth>
-            </wp14:sizeRelH>
-            <wp14:sizeRelV relativeFrom="margin">
-              <wp14:pctHeight>0</wp14:pctHeight>
-            </wp14:sizeRelV>
-          </wp:anchor>
+          </wp:inline>
         </w:drawing>
       </w:r>
-      <w:r>
-        <w:t xml:space="preserve">Three additional options can be specified under </w:t>
-      </w:r>
-      <w:r>
-        <w:rPr>
-          <w:b/>
-        </w:rPr>
-        <w:t>3. Choose geography</w:t>
-      </w:r>
-      <w:r>
-        <w:t>:</w:t>
-      </w:r>
-    </w:p>
-    <w:p/>
+    </w:p>
     <w:p>
       <w:pPr>
         <w:pStyle w:val="Heading4"/>
@@ -1393,35 +1338,17 @@
     </w:p>
     <w:p>
       <w:r>
-        <w:t xml:space="preserve">You may select the country where the VA data were collected. This information is used for reallocation of </w:t>
-      </w:r>
-      <w:r>
-        <w:t>undetermined</w:t>
-      </w:r>
-      <w:r>
-        <w:t xml:space="preserve"> VAs to present results for the entire population of VAs. </w:t>
-      </w:r>
-    </w:p>
-    <w:p>
-      <w:r>
-        <w:t xml:space="preserve">Individual observations from the data are not reallocated. Instead, the age and sex distribution of the </w:t>
-      </w:r>
-      <w:r>
-        <w:t>undetermined</w:t>
-      </w:r>
-      <w:r>
-        <w:t xml:space="preserve"> VAs in your sample are used to adjust the estimated population-level cause-specific mortality fractions (CSMFs) based on the Global Burden of Disease estimates for the country of VA origin, weighted according to the Tariff Method performance for each of the causes. Since the Tariff Method was developed using validated VAs, it is known which causes of death it underestimates and will adjust the CSMFs of those causes in the final CSMF step. </w:t>
-      </w:r>
-    </w:p>
-    <w:p>
-      <w:r>
-        <w:t xml:space="preserve">If no country of origin is specified, the </w:t>
-      </w:r>
-      <w:r>
-        <w:t>undetermined</w:t>
-      </w:r>
-      <w:r>
-        <w:t xml:space="preserve"> VAs will not be reallocated, and an additional category of “Undetermined” will be shown on the final CSMF graphs and CSV files. </w:t>
+        <w:t xml:space="preserve">You may select the country where the VA data were collected. This information is used for reallocation of undetermined VAs to present results for the entire population of VAs. </w:t>
+      </w:r>
+    </w:p>
+    <w:p>
+      <w:r>
+        <w:t xml:space="preserve">Individual observations from the data are not reallocated. Instead, the age and sex distribution of the undetermined VAs in your sample are used to adjust the estimated population-level cause-specific mortality fractions (CSMFs) based on the Global Burden of Disease estimates for the country of VA origin, weighted according to the Tariff Method performance for each of the causes. Since the Tariff Method was developed using validated VAs, it is known which causes of death it underestimates and will adjust the CSMFs of those causes in the final CSMF step. </w:t>
+      </w:r>
+    </w:p>
+    <w:p>
+      <w:r>
+        <w:t xml:space="preserve">If no country of origin is specified, the undetermined VAs will not be reallocated, and an additional category of “Undetermined” will be shown on the final CSMF graphs and CSV files. </w:t>
       </w:r>
     </w:p>
     <w:p>
@@ -1434,13 +1361,7 @@
     </w:p>
     <w:p>
       <w:r>
-        <w:t xml:space="preserve">You must determine whether HIV is a possible cause of death in the </w:t>
-      </w:r>
-      <w:r>
-        <w:t xml:space="preserve">country </w:t>
-      </w:r>
-      <w:r>
-        <w:t xml:space="preserve">from which the VAs </w:t>
+        <w:t xml:space="preserve">You must determine whether HIV is a possible cause of death in the country from which the VAs </w:t>
       </w:r>
       <w:proofErr w:type="gramStart"/>
       <w:r>
@@ -1448,19 +1369,7 @@
       </w:r>
       <w:proofErr w:type="gramEnd"/>
       <w:r>
-        <w:t xml:space="preserve"> collected. If </w:t>
-      </w:r>
-      <w:r>
-        <w:t xml:space="preserve">the prevalence of HIV is known to be greater than 0.1%, select </w:t>
-      </w:r>
-      <w:r>
-        <w:t>the box next to “HIV region”</w:t>
-      </w:r>
-      <w:r>
-        <w:t>. If the box</w:t>
-      </w:r>
-      <w:r>
-        <w:t xml:space="preserve"> is not selected, the Tariff Method will not assign HIV as a cause of death. </w:t>
+        <w:t xml:space="preserve"> collected. If the prevalence of HIV is known to be greater than 0.1%, select the box next to “HIV region”. If the box is not selected, the Tariff Method will not assign HIV as a cause of death. </w:t>
       </w:r>
     </w:p>
     <w:p>
@@ -1481,25 +1390,10 @@
       </w:r>
       <w:proofErr w:type="gramEnd"/>
       <w:r>
-        <w:t xml:space="preserve"> collected.</w:t>
-      </w:r>
-      <w:r>
-        <w:t xml:space="preserve"> If transmission of malaria is known to occur in the area from which VAs are being collected, select</w:t>
-      </w:r>
-      <w:r>
-        <w:t xml:space="preserve"> the box next to “Malaria region”</w:t>
-      </w:r>
-      <w:r>
-        <w:t>. If the box</w:t>
-      </w:r>
-      <w:r>
-        <w:t xml:space="preserve"> is not selected, the Tariff Method will not assign malaria as a cause of death.</w:t>
-      </w:r>
-    </w:p>
-    <w:p>
-      <w:pPr>
-        <w:spacing w:line="259" w:lineRule="auto"/>
-      </w:pPr>
+        <w:t xml:space="preserve"> collected. If transmission of malaria is known to occur in the area from which VAs are being collected, select the box next to “Malaria region”. If the box is not selected, the Tariff Method will not assign malaria as a cause of death.</w:t>
+      </w:r>
+    </w:p>
+    <w:p>
       <w:r>
         <w:br w:type="page"/>
       </w:r>
@@ -1530,25 +1424,7 @@
         <w:t>Options</w:t>
       </w:r>
       <w:r>
-        <w:t>” dropdown.</w:t>
-      </w:r>
-      <w:r>
-        <w:t xml:space="preserve"> By </w:t>
-      </w:r>
-      <w:r>
-        <w:t>default,</w:t>
-      </w:r>
-      <w:r>
-        <w:t xml:space="preserve"> these options are selected because they allow the software to </w:t>
-      </w:r>
-      <w:r>
-        <w:t>analyze</w:t>
-      </w:r>
-      <w:r>
-        <w:t xml:space="preserve"> the full data in the VA questionnaire</w:t>
-      </w:r>
-      <w:r>
-        <w:t>.</w:t>
+        <w:t>” dropdown. By default, these options are selected because they allow the software to analyze the full data in the VA questionnaire.</w:t>
       </w:r>
     </w:p>
     <w:p>
@@ -1559,18 +1435,10 @@
           <w:szCs w:val="16"/>
         </w:rPr>
         <w:drawing>
-          <wp:anchor distT="0" distB="0" distL="114300" distR="114300" simplePos="0" relativeHeight="251679744" behindDoc="0" locked="0" layoutInCell="1" allowOverlap="1" wp14:anchorId="5AC66BAA" wp14:editId="3CF73CD4">
-            <wp:simplePos x="0" y="0"/>
-            <wp:positionH relativeFrom="column">
-              <wp:posOffset>0</wp:posOffset>
-            </wp:positionH>
-            <wp:positionV relativeFrom="paragraph">
-              <wp:posOffset>0</wp:posOffset>
-            </wp:positionV>
-            <wp:extent cx="3941064" cy="3593592"/>
-            <wp:effectExtent l="0" t="0" r="0" b="635"/>
-            <wp:wrapTopAndBottom/>
-            <wp:docPr id="22" name="Picture 22"/>
+          <wp:inline distT="0" distB="0" distL="0" distR="0" wp14:anchorId="265CB8ED" wp14:editId="4E2F15CB">
+            <wp:extent cx="3937000" cy="3594100"/>
+            <wp:effectExtent l="0" t="0" r="0" b="0"/>
+            <wp:docPr id="2" name="Picture 22"/>
             <wp:cNvGraphicFramePr>
               <a:graphicFrameLocks xmlns:a="http://schemas.openxmlformats.org/drawingml/2006/main" noChangeAspect="1"/>
             </wp:cNvGraphicFramePr>
@@ -1578,8 +1446,10 @@
               <a:graphicData uri="http://schemas.openxmlformats.org/drawingml/2006/picture">
                 <pic:pic xmlns:pic="http://schemas.openxmlformats.org/drawingml/2006/picture">
                   <pic:nvPicPr>
-                    <pic:cNvPr id="22" name="step5_options.png"/>
-                    <pic:cNvPicPr/>
+                    <pic:cNvPr id="0" name="Picture 22"/>
+                    <pic:cNvPicPr>
+                      <a:picLocks noChangeAspect="1" noChangeArrowheads="1"/>
+                    </pic:cNvPicPr>
                   </pic:nvPicPr>
                   <pic:blipFill>
                     <a:blip r:embed="rId16">
@@ -1589,29 +1459,28 @@
                         </a:ext>
                       </a:extLst>
                     </a:blip>
+                    <a:srcRect/>
                     <a:stretch>
                       <a:fillRect/>
                     </a:stretch>
                   </pic:blipFill>
-                  <pic:spPr>
+                  <pic:spPr bwMode="auto">
                     <a:xfrm>
                       <a:off x="0" y="0"/>
-                      <a:ext cx="3941064" cy="3593592"/>
+                      <a:ext cx="3937000" cy="3594100"/>
                     </a:xfrm>
                     <a:prstGeom prst="rect">
                       <a:avLst/>
                     </a:prstGeom>
+                    <a:noFill/>
+                    <a:ln>
+                      <a:noFill/>
+                    </a:ln>
                   </pic:spPr>
                 </pic:pic>
               </a:graphicData>
             </a:graphic>
-            <wp14:sizeRelH relativeFrom="margin">
-              <wp14:pctWidth>0</wp14:pctWidth>
-            </wp14:sizeRelH>
-            <wp14:sizeRelV relativeFrom="margin">
-              <wp14:pctHeight>0</wp14:pctHeight>
-            </wp14:sizeRelV>
-          </wp:anchor>
+          </wp:inline>
         </w:drawing>
       </w:r>
     </w:p>
@@ -1630,25 +1499,7 @@
     </w:p>
     <w:p>
       <w:r>
-        <w:t>If respondents of the survey do not answer t</w:t>
-      </w:r>
-      <w:r>
-        <w:t xml:space="preserve">he following questions </w:t>
-      </w:r>
-      <w:r>
-        <w:t xml:space="preserve">that </w:t>
-      </w:r>
-      <w:r>
-        <w:t>are considered “health care experience</w:t>
-      </w:r>
-      <w:r>
-        <w:t>”</w:t>
-      </w:r>
-      <w:r>
-        <w:t>, then the HCE option should not be selected</w:t>
-      </w:r>
-      <w:r>
-        <w:t xml:space="preserve">: </w:t>
+        <w:t xml:space="preserve">If respondents of the survey do not answer the following questions that are considered “health care experience”, then the HCE option should not be selected: </w:t>
       </w:r>
     </w:p>
     <w:p>
@@ -1658,6 +1509,7 @@
           <w:ilvl w:val="0"/>
           <w:numId w:val="2"/>
         </w:numPr>
+        <w:spacing w:line="254" w:lineRule="auto"/>
       </w:pPr>
       <w:r>
         <w:t xml:space="preserve">For adults, the question, “Was the deceased ever told by a health professional that he or she ever suffered from one of the following?” followed by a list of chronic conditions. </w:t>
@@ -1670,6 +1522,7 @@
           <w:ilvl w:val="0"/>
           <w:numId w:val="2"/>
         </w:numPr>
+        <w:spacing w:line="254" w:lineRule="auto"/>
       </w:pPr>
       <w:r>
         <w:t xml:space="preserve">Any data that were transcribed from health records. </w:t>
@@ -1682,6 +1535,7 @@
           <w:ilvl w:val="0"/>
           <w:numId w:val="2"/>
         </w:numPr>
+        <w:spacing w:line="254" w:lineRule="auto"/>
       </w:pPr>
       <w:r>
         <w:t xml:space="preserve">For all age modules, responses to the question, “Could you please summarize, or tell us in your own words, any additional information about the illness and/or death of your loved one?” </w:t>
@@ -1689,7 +1543,6 @@
     </w:p>
     <w:p>
       <w:pPr>
-        <w:spacing w:line="259" w:lineRule="auto"/>
         <w:rPr>
           <w:rFonts w:asciiTheme="majorHAnsi" w:eastAsiaTheme="majorEastAsia" w:hAnsiTheme="majorHAnsi" w:cstheme="majorBidi"/>
           <w:i/>
@@ -1717,10 +1570,7 @@
     </w:p>
     <w:p>
       <w:r>
-        <w:t>T</w:t>
-      </w:r>
-      <w:r>
-        <w:t xml:space="preserve">he open response questions are the following: </w:t>
+        <w:t xml:space="preserve">The open response questions are the following: </w:t>
       </w:r>
     </w:p>
     <w:p>
@@ -1730,6 +1580,7 @@
           <w:ilvl w:val="0"/>
           <w:numId w:val="3"/>
         </w:numPr>
+        <w:spacing w:line="254" w:lineRule="auto"/>
       </w:pPr>
       <w:r>
         <w:t xml:space="preserve">“Could you please summarize, or tell us in your own words, any additional information about the illness and/or death of your loved one?” </w:t>
@@ -1742,6 +1593,7 @@
           <w:ilvl w:val="0"/>
           <w:numId w:val="3"/>
         </w:numPr>
+        <w:spacing w:line="254" w:lineRule="auto"/>
       </w:pPr>
       <w:r>
         <w:t>Transcription of medical records and death certificates that are available at the time of interview.</w:t>
@@ -1754,27 +1606,10 @@
           <w:ilvl w:val="0"/>
           <w:numId w:val="3"/>
         </w:numPr>
-      </w:pPr>
-      <w:r>
-        <w:t>“What did the health care worker say?”</w:t>
-      </w:r>
-      <w:r>
-        <w:t xml:space="preserve"> </w:t>
-      </w:r>
-      <w:r>
-        <w:t xml:space="preserve">if </w:t>
-      </w:r>
-      <w:r>
-        <w:t>“</w:t>
-      </w:r>
-      <w:r>
-        <w:t>Did a healthcare worker tell you the cause of death</w:t>
-      </w:r>
-      <w:r>
-        <w:t>”</w:t>
-      </w:r>
-      <w:r>
-        <w:t xml:space="preserve"> is endorsed.</w:t>
+        <w:spacing w:line="254" w:lineRule="auto"/>
+      </w:pPr>
+      <w:r>
+        <w:t>“What did the health care worker say?” if “Did a healthcare worker tell you the cause of death” is endorsed.</w:t>
       </w:r>
     </w:p>
     <w:p>
@@ -1793,10 +1628,7 @@
     </w:p>
     <w:p>
       <w:r>
-        <w:t>The Tariff Method currently is capable of analyzing open response data in English only.</w:t>
-      </w:r>
-      <w:r>
-        <w:t xml:space="preserve"> </w:t>
+        <w:t xml:space="preserve">The Tariff Method currently is capable of analyzing open response data in English only. </w:t>
       </w:r>
     </w:p>
     <w:p>
@@ -1836,13 +1668,7 @@
         <w:rPr>
           <w:b/>
         </w:rPr>
-        <w:t>St</w:t>
-      </w:r>
-      <w:r>
-        <w:rPr>
-          <w:b/>
-        </w:rPr>
-        <w:t xml:space="preserve">ep 6 – Running </w:t>
+        <w:t xml:space="preserve">Step 6 – Running </w:t>
       </w:r>
       <w:proofErr w:type="spellStart"/>
       <w:r>
@@ -1872,18 +1698,10 @@
           <w:szCs w:val="16"/>
         </w:rPr>
         <w:drawing>
-          <wp:anchor distT="0" distB="0" distL="114300" distR="114300" simplePos="0" relativeHeight="251680768" behindDoc="0" locked="0" layoutInCell="1" allowOverlap="1" wp14:anchorId="591FAD20" wp14:editId="4DE4C88B">
-            <wp:simplePos x="0" y="0"/>
-            <wp:positionH relativeFrom="column">
-              <wp:posOffset>0</wp:posOffset>
-            </wp:positionH>
-            <wp:positionV relativeFrom="paragraph">
-              <wp:posOffset>0</wp:posOffset>
-            </wp:positionV>
-            <wp:extent cx="4361688" cy="3977640"/>
+          <wp:inline distT="0" distB="0" distL="0" distR="0" wp14:anchorId="7F63E156" wp14:editId="35C8A338">
+            <wp:extent cx="4356100" cy="3975100"/>
             <wp:effectExtent l="0" t="0" r="0" b="0"/>
-            <wp:wrapTopAndBottom/>
-            <wp:docPr id="23" name="Picture 23"/>
+            <wp:docPr id="3" name="Picture 23"/>
             <wp:cNvGraphicFramePr>
               <a:graphicFrameLocks xmlns:a="http://schemas.openxmlformats.org/drawingml/2006/main" noChangeAspect="1"/>
             </wp:cNvGraphicFramePr>
@@ -1891,8 +1709,10 @@
               <a:graphicData uri="http://schemas.openxmlformats.org/drawingml/2006/picture">
                 <pic:pic xmlns:pic="http://schemas.openxmlformats.org/drawingml/2006/picture">
                   <pic:nvPicPr>
-                    <pic:cNvPr id="23" name="step6_run.png"/>
-                    <pic:cNvPicPr/>
+                    <pic:cNvPr id="0" name="Picture 23"/>
+                    <pic:cNvPicPr>
+                      <a:picLocks noChangeAspect="1" noChangeArrowheads="1"/>
+                    </pic:cNvPicPr>
                   </pic:nvPicPr>
                   <pic:blipFill>
                     <a:blip r:embed="rId17">
@@ -1902,29 +1722,28 @@
                         </a:ext>
                       </a:extLst>
                     </a:blip>
+                    <a:srcRect/>
                     <a:stretch>
                       <a:fillRect/>
                     </a:stretch>
                   </pic:blipFill>
-                  <pic:spPr>
+                  <pic:spPr bwMode="auto">
                     <a:xfrm>
                       <a:off x="0" y="0"/>
-                      <a:ext cx="4361688" cy="3977640"/>
+                      <a:ext cx="4356100" cy="3975100"/>
                     </a:xfrm>
                     <a:prstGeom prst="rect">
                       <a:avLst/>
                     </a:prstGeom>
+                    <a:noFill/>
+                    <a:ln>
+                      <a:noFill/>
+                    </a:ln>
                   </pic:spPr>
                 </pic:pic>
               </a:graphicData>
             </a:graphic>
-            <wp14:sizeRelH relativeFrom="margin">
-              <wp14:pctWidth>0</wp14:pctWidth>
-            </wp14:sizeRelH>
-            <wp14:sizeRelV relativeFrom="margin">
-              <wp14:pctHeight>0</wp14:pctHeight>
-            </wp14:sizeRelV>
-          </wp:anchor>
+          </wp:inline>
         </w:drawing>
       </w:r>
     </w:p>
@@ -1948,10 +1767,10 @@
           <w:noProof/>
         </w:rPr>
         <w:drawing>
-          <wp:inline distT="0" distB="0" distL="0" distR="0" wp14:anchorId="5294DE9B" wp14:editId="357D77FE">
+          <wp:inline distT="0" distB="0" distL="0" distR="0" wp14:anchorId="6D2A624C" wp14:editId="0E09FE57">
             <wp:extent cx="5308600" cy="1600200"/>
             <wp:effectExtent l="0" t="0" r="0" b="0"/>
-            <wp:docPr id="24" name="Picture 24"/>
+            <wp:docPr id="4" name="Picture 24"/>
             <wp:cNvGraphicFramePr>
               <a:graphicFrameLocks xmlns:a="http://schemas.openxmlformats.org/drawingml/2006/main" noChangeAspect="1"/>
             </wp:cNvGraphicFramePr>
@@ -1959,8 +1778,10 @@
               <a:graphicData uri="http://schemas.openxmlformats.org/drawingml/2006/picture">
                 <pic:pic xmlns:pic="http://schemas.openxmlformats.org/drawingml/2006/picture">
                   <pic:nvPicPr>
-                    <pic:cNvPr id="24" name="step6_running.png"/>
-                    <pic:cNvPicPr/>
+                    <pic:cNvPr id="0" name="Picture 24"/>
+                    <pic:cNvPicPr>
+                      <a:picLocks noChangeAspect="1" noChangeArrowheads="1"/>
+                    </pic:cNvPicPr>
                   </pic:nvPicPr>
                   <pic:blipFill>
                     <a:blip r:embed="rId18">
@@ -1970,11 +1791,12 @@
                         </a:ext>
                       </a:extLst>
                     </a:blip>
+                    <a:srcRect/>
                     <a:stretch>
                       <a:fillRect/>
                     </a:stretch>
                   </pic:blipFill>
-                  <pic:spPr>
+                  <pic:spPr bwMode="auto">
                     <a:xfrm>
                       <a:off x="0" y="0"/>
                       <a:ext cx="5308600" cy="1600200"/>
@@ -1982,6 +1804,10 @@
                     <a:prstGeom prst="rect">
                       <a:avLst/>
                     </a:prstGeom>
+                    <a:noFill/>
+                    <a:ln>
+                      <a:noFill/>
+                    </a:ln>
                   </pic:spPr>
                 </pic:pic>
               </a:graphicData>
@@ -1993,32 +1819,24 @@
     <w:p>
       <w:pPr>
         <w:widowControl w:val="0"/>
-        <w:spacing w:line="257" w:lineRule="auto"/>
-      </w:pPr>
-      <w:r>
-        <w:t>When processing finishes, the status box shows “Process</w:t>
-      </w:r>
-      <w:r>
-        <w:t>ing</w:t>
-      </w:r>
-      <w:r>
-        <w:t xml:space="preserve"> complete”.</w:t>
+      </w:pPr>
+      <w:r>
+        <w:t>When processing finishes, the status box shows “Processing complete”.</w:t>
       </w:r>
     </w:p>
     <w:p>
       <w:pPr>
         <w:widowControl w:val="0"/>
-        <w:spacing w:line="257" w:lineRule="auto"/>
       </w:pPr>
       <w:r>
         <w:rPr>
           <w:noProof/>
         </w:rPr>
         <w:drawing>
-          <wp:inline distT="0" distB="0" distL="0" distR="0" wp14:anchorId="2A5FC8EE" wp14:editId="604998E1">
+          <wp:inline distT="0" distB="0" distL="0" distR="0" wp14:anchorId="306F057B" wp14:editId="2E320A2A">
             <wp:extent cx="5308600" cy="1536700"/>
             <wp:effectExtent l="0" t="0" r="0" b="0"/>
-            <wp:docPr id="25" name="Picture 25"/>
+            <wp:docPr id="5" name="Picture 25"/>
             <wp:cNvGraphicFramePr>
               <a:graphicFrameLocks xmlns:a="http://schemas.openxmlformats.org/drawingml/2006/main" noChangeAspect="1"/>
             </wp:cNvGraphicFramePr>
@@ -2026,8 +1844,10 @@
               <a:graphicData uri="http://schemas.openxmlformats.org/drawingml/2006/picture">
                 <pic:pic xmlns:pic="http://schemas.openxmlformats.org/drawingml/2006/picture">
                   <pic:nvPicPr>
-                    <pic:cNvPr id="25" name="step6_complete.png"/>
-                    <pic:cNvPicPr/>
+                    <pic:cNvPr id="0" name="Picture 25"/>
+                    <pic:cNvPicPr>
+                      <a:picLocks noChangeAspect="1" noChangeArrowheads="1"/>
+                    </pic:cNvPicPr>
                   </pic:nvPicPr>
                   <pic:blipFill>
                     <a:blip r:embed="rId19">
@@ -2037,11 +1857,12 @@
                         </a:ext>
                       </a:extLst>
                     </a:blip>
+                    <a:srcRect/>
                     <a:stretch>
                       <a:fillRect/>
                     </a:stretch>
                   </pic:blipFill>
-                  <pic:spPr>
+                  <pic:spPr bwMode="auto">
                     <a:xfrm>
                       <a:off x="0" y="0"/>
                       <a:ext cx="5308600" cy="1536700"/>
@@ -2049,6 +1870,10 @@
                     <a:prstGeom prst="rect">
                       <a:avLst/>
                     </a:prstGeom>
+                    <a:noFill/>
+                    <a:ln>
+                      <a:noFill/>
+                    </a:ln>
                   </pic:spPr>
                 </pic:pic>
               </a:graphicData>
@@ -2087,10 +1912,10 @@
           <w:noProof/>
         </w:rPr>
         <w:drawing>
-          <wp:inline distT="0" distB="0" distL="0" distR="0" wp14:anchorId="271CC1BF" wp14:editId="15417423">
+          <wp:inline distT="0" distB="0" distL="0" distR="0" wp14:anchorId="50BCB5DD" wp14:editId="7299B97F">
             <wp:extent cx="5765800" cy="2171700"/>
             <wp:effectExtent l="0" t="0" r="0" b="0"/>
-            <wp:docPr id="16" name="Picture 16"/>
+            <wp:docPr id="6" name="Picture 16"/>
             <wp:cNvGraphicFramePr>
               <a:graphicFrameLocks xmlns:a="http://schemas.openxmlformats.org/drawingml/2006/main" noChangeAspect="1"/>
             </wp:cNvGraphicFramePr>
@@ -2098,8 +1923,10 @@
               <a:graphicData uri="http://schemas.openxmlformats.org/drawingml/2006/picture">
                 <pic:pic xmlns:pic="http://schemas.openxmlformats.org/drawingml/2006/picture">
                   <pic:nvPicPr>
-                    <pic:cNvPr id="16" name="sample_output_edit.png"/>
-                    <pic:cNvPicPr/>
+                    <pic:cNvPr id="0" name="Picture 16"/>
+                    <pic:cNvPicPr>
+                      <a:picLocks noChangeAspect="1" noChangeArrowheads="1"/>
+                    </pic:cNvPicPr>
                   </pic:nvPicPr>
                   <pic:blipFill>
                     <a:blip r:embed="rId20">
@@ -2109,11 +1936,12 @@
                         </a:ext>
                       </a:extLst>
                     </a:blip>
+                    <a:srcRect/>
                     <a:stretch>
                       <a:fillRect/>
                     </a:stretch>
                   </pic:blipFill>
-                  <pic:spPr>
+                  <pic:spPr bwMode="auto">
                     <a:xfrm>
                       <a:off x="0" y="0"/>
                       <a:ext cx="5765800" cy="2171700"/>
@@ -2121,6 +1949,10 @@
                     <a:prstGeom prst="rect">
                       <a:avLst/>
                     </a:prstGeom>
+                    <a:noFill/>
+                    <a:ln>
+                      <a:noFill/>
+                    </a:ln>
                   </pic:spPr>
                 </pic:pic>
               </a:graphicData>
@@ -2131,26 +1963,23 @@
     </w:p>
     <w:p>
       <w:r>
+        <w:br w:type="page"/>
+      </w:r>
+      <w:r>
         <w:lastRenderedPageBreak/>
-        <w:t>The files containing the individual-level cause of death assignments for your data are in the folder “1-individual-cause-of-death”:</w:t>
-      </w:r>
+        <w:t>The files containing the individual-level cause of death assignments for your data are in the folder “1-individual-cause-of-death”.</w:t>
+      </w:r>
+    </w:p>
+    <w:p>
       <w:r>
         <w:rPr>
           <w:noProof/>
         </w:rPr>
         <w:drawing>
-          <wp:anchor distT="0" distB="0" distL="114300" distR="114300" simplePos="0" relativeHeight="251684864" behindDoc="0" locked="0" layoutInCell="1" allowOverlap="1" wp14:anchorId="114529B5" wp14:editId="38E07BEF">
-            <wp:simplePos x="0" y="0"/>
-            <wp:positionH relativeFrom="column">
-              <wp:posOffset>0</wp:posOffset>
-            </wp:positionH>
-            <wp:positionV relativeFrom="paragraph">
-              <wp:posOffset>365760</wp:posOffset>
-            </wp:positionV>
-            <wp:extent cx="5943979" cy="1993392"/>
-            <wp:effectExtent l="0" t="0" r="0" b="635"/>
-            <wp:wrapTopAndBottom/>
-            <wp:docPr id="3" name="Picture 3"/>
+          <wp:inline distT="0" distB="0" distL="0" distR="0" wp14:anchorId="0E6E31A7" wp14:editId="34739887">
+            <wp:extent cx="5943600" cy="1993900"/>
+            <wp:effectExtent l="0" t="0" r="0" b="0"/>
+            <wp:docPr id="7" name="Picture 3"/>
             <wp:cNvGraphicFramePr>
               <a:graphicFrameLocks xmlns:a="http://schemas.openxmlformats.org/drawingml/2006/main" noChangeAspect="1"/>
             </wp:cNvGraphicFramePr>
@@ -2158,8 +1987,10 @@
               <a:graphicData uri="http://schemas.openxmlformats.org/drawingml/2006/picture">
                 <pic:pic xmlns:pic="http://schemas.openxmlformats.org/drawingml/2006/picture">
                   <pic:nvPicPr>
-                    <pic:cNvPr id="3" name="folder_1.png"/>
-                    <pic:cNvPicPr/>
+                    <pic:cNvPr id="0" name="Picture 3"/>
+                    <pic:cNvPicPr>
+                      <a:picLocks noChangeAspect="1" noChangeArrowheads="1"/>
+                    </pic:cNvPicPr>
                   </pic:nvPicPr>
                   <pic:blipFill>
                     <a:blip r:embed="rId21">
@@ -2169,35 +2000,34 @@
                         </a:ext>
                       </a:extLst>
                     </a:blip>
+                    <a:srcRect/>
                     <a:stretch>
                       <a:fillRect/>
                     </a:stretch>
                   </pic:blipFill>
-                  <pic:spPr>
+                  <pic:spPr bwMode="auto">
                     <a:xfrm>
                       <a:off x="0" y="0"/>
-                      <a:ext cx="5943979" cy="1993392"/>
+                      <a:ext cx="5943600" cy="1993900"/>
                     </a:xfrm>
                     <a:prstGeom prst="rect">
                       <a:avLst/>
                     </a:prstGeom>
+                    <a:noFill/>
+                    <a:ln>
+                      <a:noFill/>
+                    </a:ln>
                   </pic:spPr>
                 </pic:pic>
               </a:graphicData>
             </a:graphic>
-            <wp14:sizeRelV relativeFrom="margin">
-              <wp14:pctHeight>0</wp14:pctHeight>
-            </wp14:sizeRelV>
-          </wp:anchor>
+          </wp:inline>
         </w:drawing>
       </w:r>
     </w:p>
     <w:p>
       <w:r>
-        <w:t>For individual-cause-of-death files, e</w:t>
-      </w:r>
-      <w:r>
-        <w:t>ach row contains information about one death, including its unique identifier (“</w:t>
+        <w:t>For individual-cause-of-death files, each row contains information about one death, including its unique identifier (“</w:t>
       </w:r>
       <w:proofErr w:type="spellStart"/>
       <w:r>
@@ -2205,40 +2035,7 @@
       </w:r>
       <w:proofErr w:type="spellEnd"/>
       <w:r>
-        <w:t>”),</w:t>
-      </w:r>
-      <w:r>
-        <w:t xml:space="preserve"> </w:t>
-      </w:r>
-      <w:r>
-        <w:t xml:space="preserve">geographical </w:t>
-      </w:r>
-      <w:r>
-        <w:t xml:space="preserve">information reported on that VA, </w:t>
-      </w:r>
-      <w:r>
-        <w:t>age, sex</w:t>
-      </w:r>
-      <w:r>
-        <w:t>,</w:t>
-      </w:r>
-      <w:r>
-        <w:t xml:space="preserve"> </w:t>
-      </w:r>
-      <w:r>
-        <w:t>and</w:t>
-      </w:r>
-      <w:r>
-        <w:t xml:space="preserve"> the estimated cause of death</w:t>
-      </w:r>
-      <w:r>
-        <w:t xml:space="preserve"> and </w:t>
-      </w:r>
-      <w:r>
-        <w:t>associated ICD-10 code</w:t>
-      </w:r>
-      <w:r>
-        <w:t>.</w:t>
+        <w:t>”), geographical information reported on that VA, age, sex, and the estimated cause of death and associated ICD-10 code.</w:t>
       </w:r>
     </w:p>
     <w:p>
@@ -2247,18 +2044,10 @@
           <w:noProof/>
         </w:rPr>
         <w:drawing>
-          <wp:anchor distT="0" distB="0" distL="114300" distR="114300" simplePos="0" relativeHeight="251685888" behindDoc="0" locked="0" layoutInCell="1" allowOverlap="1" wp14:anchorId="28658492" wp14:editId="15D1FFDD">
-            <wp:simplePos x="0" y="0"/>
-            <wp:positionH relativeFrom="column">
-              <wp:posOffset>0</wp:posOffset>
-            </wp:positionH>
-            <wp:positionV relativeFrom="paragraph">
-              <wp:posOffset>0</wp:posOffset>
-            </wp:positionV>
-            <wp:extent cx="5983575" cy="722376"/>
-            <wp:effectExtent l="0" t="0" r="0" b="1905"/>
-            <wp:wrapTopAndBottom/>
-            <wp:docPr id="2" name="Picture 2"/>
+          <wp:inline distT="0" distB="0" distL="0" distR="0" wp14:anchorId="51AF4A1C" wp14:editId="4CBAF08F">
+            <wp:extent cx="5981700" cy="723900"/>
+            <wp:effectExtent l="0" t="0" r="0" b="0"/>
+            <wp:docPr id="8" name="Picture 2"/>
             <wp:cNvGraphicFramePr>
               <a:graphicFrameLocks xmlns:a="http://schemas.openxmlformats.org/drawingml/2006/main" noChangeAspect="1"/>
             </wp:cNvGraphicFramePr>
@@ -2266,8 +2055,10 @@
               <a:graphicData uri="http://schemas.openxmlformats.org/drawingml/2006/picture">
                 <pic:pic xmlns:pic="http://schemas.openxmlformats.org/drawingml/2006/picture">
                   <pic:nvPicPr>
-                    <pic:cNvPr id="2" name="individual_output_full.png"/>
-                    <pic:cNvPicPr/>
+                    <pic:cNvPr id="0" name="Picture 2"/>
+                    <pic:cNvPicPr>
+                      <a:picLocks noChangeAspect="1" noChangeArrowheads="1"/>
+                    </pic:cNvPicPr>
                   </pic:nvPicPr>
                   <pic:blipFill>
                     <a:blip r:embed="rId22">
@@ -2277,47 +2068,34 @@
                         </a:ext>
                       </a:extLst>
                     </a:blip>
+                    <a:srcRect/>
                     <a:stretch>
                       <a:fillRect/>
                     </a:stretch>
                   </pic:blipFill>
-                  <pic:spPr>
+                  <pic:spPr bwMode="auto">
                     <a:xfrm>
                       <a:off x="0" y="0"/>
-                      <a:ext cx="5983575" cy="722376"/>
+                      <a:ext cx="5981700" cy="723900"/>
                     </a:xfrm>
                     <a:prstGeom prst="rect">
                       <a:avLst/>
                     </a:prstGeom>
+                    <a:noFill/>
+                    <a:ln>
+                      <a:noFill/>
+                    </a:ln>
                   </pic:spPr>
                 </pic:pic>
               </a:graphicData>
             </a:graphic>
-            <wp14:sizeRelV relativeFrom="margin">
-              <wp14:pctHeight>0</wp14:pctHeight>
-            </wp14:sizeRelV>
-          </wp:anchor>
+          </wp:inline>
         </w:drawing>
       </w:r>
     </w:p>
     <w:p>
       <w:r>
-        <w:t xml:space="preserve">The other subfolders in the output folder contain tables and graphs that show the CSMFs for each age and cause. </w:t>
-      </w:r>
-      <w:r>
-        <w:t xml:space="preserve">More information about </w:t>
-      </w:r>
-      <w:r>
-        <w:t>these files</w:t>
-      </w:r>
-      <w:r>
-        <w:t xml:space="preserve"> can be </w:t>
-      </w:r>
-      <w:r>
-        <w:t xml:space="preserve">found </w:t>
-      </w:r>
-      <w:r>
-        <w:t xml:space="preserve">in the </w:t>
+        <w:t xml:space="preserve">The other subfolders in the output folder contain tables and graphs that show the CSMFs for each age and cause. More information about these files can be found in the </w:t>
       </w:r>
       <w:proofErr w:type="spellStart"/>
       <w:r>
@@ -2325,80 +2103,32 @@
       </w:r>
       <w:proofErr w:type="spellEnd"/>
       <w:r>
-        <w:t xml:space="preserve">-Analyze Output Interpretation </w:t>
-      </w:r>
-      <w:r>
-        <w:t>help</w:t>
-      </w:r>
+        <w:t>-Analyze Output Interpretation help.</w:t>
+      </w:r>
+    </w:p>
+    <w:p>
+      <w:r>
+        <w:t xml:space="preserve">The file called “report.txt” in the folder “4-monitoring-and-quality” alerts the user to any rows that did not have a unique identifier, had a duplicate identifier, refused the interview, did not have a valid age, or had multiple cause predictions of the same likelihood. VAs without a unique identifier, valid age or where the respondent refused the interview will not be analyzed through </w:t>
+      </w:r>
+      <w:proofErr w:type="spellStart"/>
+      <w:r>
+        <w:t>SmartVA-Analzye</w:t>
+      </w:r>
+      <w:proofErr w:type="spellEnd"/>
       <w:r>
         <w:t>.</w:t>
       </w:r>
     </w:p>
     <w:p>
       <w:r>
-        <w:t>The</w:t>
-      </w:r>
-      <w:r>
-        <w:t xml:space="preserve"> file called “</w:t>
-      </w:r>
-      <w:r>
-        <w:t>report.txt</w:t>
-      </w:r>
-      <w:r>
-        <w:t xml:space="preserve">” in the </w:t>
-      </w:r>
-      <w:r>
-        <w:t>folder “4-monitoring-and-quality”</w:t>
-      </w:r>
-      <w:r>
-        <w:t xml:space="preserve"> alerts the user to any </w:t>
-      </w:r>
-      <w:r>
-        <w:t>rows that did not have a unique identifier, had a duplicate identifier, refused the interview, did not have a valid age, or had multiple cause predictions</w:t>
-      </w:r>
-      <w:r>
-        <w:t xml:space="preserve"> </w:t>
-      </w:r>
-      <w:r>
-        <w:t>of the same likelihood</w:t>
-      </w:r>
-      <w:r>
-        <w:t xml:space="preserve">. </w:t>
-      </w:r>
-      <w:r>
-        <w:t xml:space="preserve">VAs without a unique identifier, valid age or where the respondent refused the interview will not be </w:t>
-      </w:r>
-      <w:r>
-        <w:t>analyzed</w:t>
-      </w:r>
-      <w:r>
-        <w:t xml:space="preserve"> through </w:t>
-      </w:r>
-      <w:proofErr w:type="spellStart"/>
-      <w:r>
-        <w:t>SmartVA</w:t>
-      </w:r>
-      <w:r>
-        <w:t>-</w:t>
-      </w:r>
-      <w:r>
-        <w:t>Analzye</w:t>
-      </w:r>
-      <w:proofErr w:type="spellEnd"/>
-      <w:r>
-        <w:t>.</w:t>
-      </w:r>
-    </w:p>
-    <w:p>
-      <w:r>
         <w:rPr>
           <w:noProof/>
         </w:rPr>
         <w:drawing>
-          <wp:inline distT="0" distB="0" distL="0" distR="0" wp14:anchorId="48ADF2C1" wp14:editId="03D77AB0">
-            <wp:extent cx="3483282" cy="2209800"/>
+          <wp:inline distT="0" distB="0" distL="0" distR="0" wp14:anchorId="3AAB765E" wp14:editId="5EE8B483">
+            <wp:extent cx="3390900" cy="2146300"/>
             <wp:effectExtent l="0" t="0" r="0" b="0"/>
-            <wp:docPr id="26" name="Picture 26"/>
+            <wp:docPr id="9" name="Picture 26"/>
             <wp:cNvGraphicFramePr>
               <a:graphicFrameLocks xmlns:a="http://schemas.openxmlformats.org/drawingml/2006/main" noChangeAspect="1"/>
             </wp:cNvGraphicFramePr>
@@ -2406,8 +2136,10 @@
               <a:graphicData uri="http://schemas.openxmlformats.org/drawingml/2006/picture">
                 <pic:pic xmlns:pic="http://schemas.openxmlformats.org/drawingml/2006/picture">
                   <pic:nvPicPr>
-                    <pic:cNvPr id="26" name="step7_report.png"/>
-                    <pic:cNvPicPr/>
+                    <pic:cNvPr id="0" name="Picture 26"/>
+                    <pic:cNvPicPr>
+                      <a:picLocks noChangeAspect="1" noChangeArrowheads="1"/>
+                    </pic:cNvPicPr>
                   </pic:nvPicPr>
                   <pic:blipFill>
                     <a:blip r:embed="rId23">
@@ -2417,18 +2149,23 @@
                         </a:ext>
                       </a:extLst>
                     </a:blip>
+                    <a:srcRect/>
                     <a:stretch>
                       <a:fillRect/>
                     </a:stretch>
                   </pic:blipFill>
-                  <pic:spPr>
+                  <pic:spPr bwMode="auto">
                     <a:xfrm>
                       <a:off x="0" y="0"/>
-                      <a:ext cx="3483282" cy="2209800"/>
+                      <a:ext cx="3390900" cy="2146300"/>
                     </a:xfrm>
                     <a:prstGeom prst="rect">
                       <a:avLst/>
                     </a:prstGeom>
+                    <a:noFill/>
+                    <a:ln>
+                      <a:noFill/>
+                    </a:ln>
                   </pic:spPr>
                 </pic:pic>
               </a:graphicData>
@@ -2439,31 +2176,7 @@
     </w:p>
     <w:p>
       <w:r>
-        <w:t xml:space="preserve">This output is showing that </w:t>
-      </w:r>
-      <w:r>
-        <w:t>one</w:t>
-      </w:r>
-      <w:r>
-        <w:t xml:space="preserve"> observation</w:t>
-      </w:r>
-      <w:r>
-        <w:t xml:space="preserve"> had </w:t>
-      </w:r>
-      <w:r>
-        <w:t xml:space="preserve">a </w:t>
-      </w:r>
-      <w:r>
-        <w:t>duplicate identifier, one observation</w:t>
-      </w:r>
-      <w:r>
-        <w:t xml:space="preserve"> </w:t>
-      </w:r>
-      <w:r>
-        <w:t>refused the VA survey and was not analyzed</w:t>
-      </w:r>
-      <w:r>
-        <w:t>, and one observation had invalid age data and was not analyzed.</w:t>
+        <w:t>This output is showing that one observation had a duplicate identifier, one observation refused the VA survey and was not analyzed, and one observation had invalid age data and was not analyzed.</w:t>
       </w:r>
     </w:p>
     <w:p>
@@ -2528,13 +2241,7 @@
               <w:rPr>
                 <w:b/>
               </w:rPr>
-              <w:t xml:space="preserve">   </w:t>
-            </w:r>
-            <w:r>
-              <w:rPr>
-                <w:b/>
-              </w:rPr>
-              <w:t>Age module</w:t>
+              <w:t xml:space="preserve">   Age module</w:t>
             </w:r>
           </w:p>
         </w:tc>
@@ -2560,13 +2267,7 @@
               <w:rPr>
                 <w:b/>
               </w:rPr>
-              <w:t xml:space="preserve">   </w:t>
-            </w:r>
-            <w:r>
-              <w:rPr>
-                <w:b/>
-              </w:rPr>
-              <w:t>Age range</w:t>
+              <w:t xml:space="preserve">   Age range</w:t>
             </w:r>
           </w:p>
         </w:tc>
@@ -2588,10 +2289,7 @@
               <w:spacing w:line="240" w:lineRule="auto"/>
             </w:pPr>
             <w:r>
-              <w:t xml:space="preserve">   </w:t>
-            </w:r>
-            <w:r>
-              <w:t>Adult</w:t>
+              <w:t xml:space="preserve">   Adult</w:t>
             </w:r>
           </w:p>
         </w:tc>
@@ -2615,14 +2313,7 @@
                 <w:sz w:val="22"/>
                 <w:szCs w:val="22"/>
               </w:rPr>
-              <w:t xml:space="preserve">   </w:t>
-            </w:r>
-            <w:r>
-              <w:rPr>
-                <w:sz w:val="22"/>
-                <w:szCs w:val="22"/>
-              </w:rPr>
-              <w:t xml:space="preserve">12 years and older </w:t>
+              <w:t xml:space="preserve">   12 years and older </w:t>
             </w:r>
           </w:p>
         </w:tc>
@@ -2644,10 +2335,7 @@
               <w:spacing w:line="240" w:lineRule="auto"/>
             </w:pPr>
             <w:r>
-              <w:t xml:space="preserve">   </w:t>
-            </w:r>
-            <w:r>
-              <w:t>Child</w:t>
+              <w:t xml:space="preserve">   Child</w:t>
             </w:r>
           </w:p>
         </w:tc>
@@ -2671,14 +2359,7 @@
                 <w:sz w:val="22"/>
                 <w:szCs w:val="22"/>
               </w:rPr>
-              <w:t xml:space="preserve">   </w:t>
-            </w:r>
-            <w:r>
-              <w:rPr>
-                <w:sz w:val="22"/>
-                <w:szCs w:val="22"/>
-              </w:rPr>
-              <w:t xml:space="preserve">29 days – 11 years old </w:t>
+              <w:t xml:space="preserve">   29 days – 11 years old </w:t>
             </w:r>
           </w:p>
         </w:tc>
@@ -2700,10 +2381,7 @@
               <w:spacing w:line="240" w:lineRule="auto"/>
             </w:pPr>
             <w:r>
-              <w:t xml:space="preserve">   </w:t>
-            </w:r>
-            <w:r>
-              <w:t>Neonate</w:t>
+              <w:t xml:space="preserve">   Neonate</w:t>
             </w:r>
           </w:p>
         </w:tc>
@@ -2727,14 +2405,7 @@
                 <w:sz w:val="22"/>
                 <w:szCs w:val="22"/>
               </w:rPr>
-              <w:t xml:space="preserve">   </w:t>
-            </w:r>
-            <w:r>
-              <w:rPr>
-                <w:sz w:val="22"/>
-                <w:szCs w:val="22"/>
-              </w:rPr>
-              <w:t xml:space="preserve">≤28 days old </w:t>
+              <w:t xml:space="preserve">   ≤28 days old </w:t>
             </w:r>
           </w:p>
         </w:tc>
@@ -2743,13 +2414,7 @@
     <w:p/>
     <w:p>
       <w:r>
-        <w:t xml:space="preserve">Q: How does the Tariff Method assign an </w:t>
-      </w:r>
-      <w:r>
-        <w:t>undetermined</w:t>
-      </w:r>
-      <w:r>
-        <w:t xml:space="preserve"> cause of death? </w:t>
+        <w:t xml:space="preserve">Q: How does the Tariff Method assign an undetermined cause of death? </w:t>
       </w:r>
     </w:p>
     <w:p>
@@ -2757,30 +2422,12 @@
         <w:ind w:left="720"/>
       </w:pPr>
       <w:r>
-        <w:t xml:space="preserve">A: The Tariff Method assigns a tariff score to each VA in the input data for every possible cause of death. Each VA’s tariff scores are then ranked against the tariff scores from the PHMRC Gold Standard Dataset. If a VA in the input data has tariff scores that are significantly lower than all of the tariff scores in the Gold Standard Dataset, it will receive a cause of death of </w:t>
-      </w:r>
-      <w:r>
-        <w:t>undetermined</w:t>
-      </w:r>
-      <w:r>
-        <w:t>.</w:t>
-      </w:r>
-    </w:p>
-    <w:p>
-      <w:r>
-        <w:t xml:space="preserve">Q: What </w:t>
-      </w:r>
-      <w:r>
-        <w:t>are</w:t>
-      </w:r>
-      <w:r>
-        <w:t xml:space="preserve"> the files</w:t>
-      </w:r>
-      <w:r>
-        <w:t xml:space="preserve"> “adult-endorsement-rates.csv” and</w:t>
-      </w:r>
-      <w:r>
-        <w:t xml:space="preserve"> “adult-symptom.csv”? </w:t>
+        <w:t>A: The Tariff Method assigns a tariff score to each VA in the input data for every possible cause of death. Each VA’s tariff scores are then ranked against the tariff scores from the PHMRC Gold Standard Dataset. If a VA in the input data has tariff scores that are significantly lower than all of the tariff scores in the Gold Standard Dataset, it will receive a cause of death of undetermined.</w:t>
+      </w:r>
+    </w:p>
+    <w:p>
+      <w:r>
+        <w:t xml:space="preserve">Q: What are the files “adult-endorsement-rates.csv” and “adult-symptom.csv”? </w:t>
       </w:r>
     </w:p>
     <w:p>
@@ -2788,10 +2435,7 @@
         <w:ind w:left="720"/>
       </w:pPr>
       <w:r>
-        <w:t>A: The</w:t>
-      </w:r>
-      <w:r>
-        <w:t xml:space="preserve"> “adult-endorsement-rates.csv” file reports the </w:t>
+        <w:t xml:space="preserve">A: The “adult-endorsement-rates.csv” file reports the </w:t>
       </w:r>
       <w:r>
         <w:rPr>
@@ -2800,10 +2444,7 @@
         <w:t>percentage of respondents who answered “yes” to a particular question for each predicted cause category</w:t>
       </w:r>
       <w:r>
-        <w:t xml:space="preserve">”. The </w:t>
-      </w:r>
-      <w:r>
-        <w:t xml:space="preserve">“adult-symptom.csv” file contains dichotomized or Yes/No variables that are the direct inputs for the Tariff Method analysis. </w:t>
+        <w:t xml:space="preserve">”. The “adult-symptom.csv” file contains dichotomized or Yes/No variables that are the direct inputs for the Tariff Method analysis. </w:t>
       </w:r>
     </w:p>
     <w:p>
@@ -2816,22 +2457,23 @@
         <w:ind w:left="720"/>
       </w:pPr>
       <w:r>
+        <w:t>A: The graphs show bars whose heights are proportional to the estimated cause-specific mortality fraction (CSMF) for each of the causes of death on the cause list for that age module. These graphs include the added weights that were applied from the undetermined VAs.</w:t>
+      </w:r>
+    </w:p>
+    <w:p>
+      <w:pPr>
+        <w:jc w:val="center"/>
+      </w:pPr>
+      <w:bookmarkStart w:id="8" w:name="_GoBack"/>
+      <w:r>
         <w:rPr>
           <w:noProof/>
         </w:rPr>
         <w:drawing>
-          <wp:anchor distT="0" distB="0" distL="114300" distR="114300" simplePos="0" relativeHeight="251686912" behindDoc="0" locked="0" layoutInCell="1" allowOverlap="1" wp14:anchorId="0044644E" wp14:editId="542AF792">
-            <wp:simplePos x="0" y="0"/>
-            <wp:positionH relativeFrom="margin">
-              <wp:posOffset>401531</wp:posOffset>
-            </wp:positionH>
-            <wp:positionV relativeFrom="margin">
-              <wp:posOffset>5048885</wp:posOffset>
-            </wp:positionV>
-            <wp:extent cx="4407408" cy="2825496"/>
-            <wp:effectExtent l="0" t="0" r="0" b="0"/>
-            <wp:wrapSquare wrapText="bothSides"/>
-            <wp:docPr id="1" name="Picture 1" descr="adult-csmf-figure"/>
+          <wp:inline distT="0" distB="0" distL="0" distR="0" wp14:anchorId="2061E08E" wp14:editId="65F06EB1">
+            <wp:extent cx="4191000" cy="3143250"/>
+            <wp:effectExtent l="0" t="0" r="0" b="6350"/>
+            <wp:docPr id="16" name="Picture 16"/>
             <wp:cNvGraphicFramePr>
               <a:graphicFrameLocks xmlns:a="http://schemas.openxmlformats.org/drawingml/2006/main" noChangeAspect="1"/>
             </wp:cNvGraphicFramePr>
@@ -2839,12 +2481,10 @@
               <a:graphicData uri="http://schemas.openxmlformats.org/drawingml/2006/picture">
                 <pic:pic xmlns:pic="http://schemas.openxmlformats.org/drawingml/2006/picture">
                   <pic:nvPicPr>
-                    <pic:cNvPr id="0" name="Picture 27" descr="adult-csmf-figure"/>
-                    <pic:cNvPicPr>
-                      <a:picLocks noChangeAspect="1" noChangeArrowheads="1"/>
-                    </pic:cNvPicPr>
+                    <pic:cNvPr id="16" name="image016.png"/>
+                    <pic:cNvPicPr/>
                   </pic:nvPicPr>
-                  <pic:blipFill rotWithShape="1">
+                  <pic:blipFill>
                     <a:blip r:embed="rId24" cstate="print">
                       <a:extLst>
                         <a:ext uri="{28A0092B-C50C-407E-A947-70E740481C1C}">
@@ -2852,48 +2492,26 @@
                         </a:ext>
                       </a:extLst>
                     </a:blip>
-                    <a:srcRect b="14323"/>
-                    <a:stretch/>
+                    <a:stretch>
+                      <a:fillRect/>
+                    </a:stretch>
                   </pic:blipFill>
-                  <pic:spPr bwMode="auto">
+                  <pic:spPr>
                     <a:xfrm>
                       <a:off x="0" y="0"/>
-                      <a:ext cx="4407408" cy="2825496"/>
+                      <a:ext cx="4192033" cy="3144025"/>
                     </a:xfrm>
                     <a:prstGeom prst="rect">
                       <a:avLst/>
                     </a:prstGeom>
-                    <a:noFill/>
-                    <a:ln>
-                      <a:noFill/>
-                    </a:ln>
-                    <a:extLst>
-                      <a:ext uri="{53640926-AAD7-44D8-BBD7-CCE9431645EC}">
-                        <a14:shadowObscured xmlns:a14="http://schemas.microsoft.com/office/drawing/2010/main"/>
-                      </a:ext>
-                    </a:extLst>
                   </pic:spPr>
                 </pic:pic>
               </a:graphicData>
             </a:graphic>
-            <wp14:sizeRelH relativeFrom="margin">
-              <wp14:pctWidth>0</wp14:pctWidth>
-            </wp14:sizeRelH>
-            <wp14:sizeRelV relativeFrom="margin">
-              <wp14:pctHeight>0</wp14:pctHeight>
-            </wp14:sizeRelV>
-          </wp:anchor>
+          </wp:inline>
         </w:drawing>
       </w:r>
-      <w:r>
-        <w:t xml:space="preserve">A: The graphs show bars whose heights are proportional to the estimated cause-specific mortality fraction (CSMF) for each of the causes of death on the cause list for that age module. These graphs include the added weights that were applied from the </w:t>
-      </w:r>
-      <w:r>
-        <w:t>undetermined</w:t>
-      </w:r>
-      <w:r>
-        <w:t xml:space="preserve"> VAs</w:t>
-      </w:r>
+      <w:bookmarkEnd w:id="8"/>
     </w:p>
     <w:sectPr>
       <w:pgSz w:w="12240" w:h="15840"/>
@@ -4293,7 +3911,7 @@
 </file>
 
 <file path=customXml/itemProps1.xml><?xml version="1.0" encoding="utf-8"?>
-<ds:datastoreItem xmlns:ds="http://schemas.openxmlformats.org/officeDocument/2006/customXml" ds:itemID="{E151B8F2-F84E-F14A-B8BF-9C1E5BF19AC6}">
+<ds:datastoreItem xmlns:ds="http://schemas.openxmlformats.org/officeDocument/2006/customXml" ds:itemID="{5D289D1F-7A34-7548-B6F4-B4959FB4C47F}">
   <ds:schemaRefs>
     <ds:schemaRef ds:uri="http://schemas.openxmlformats.org/officeDocument/2006/bibliography"/>
   </ds:schemaRefs>

</xml_diff>

<commit_message>
ENH: Bump documentation version to 2.1
</commit_message>
<xml_diff>
--- a/smartva/res/documentation.docx
+++ b/smartva/res/documentation.docx
@@ -1,6 +1,6 @@
 
 <file path=word/document.xml><?xml version="1.0" encoding="utf-8"?>
-<w:document xmlns:wpc="http://schemas.microsoft.com/office/word/2010/wordprocessingCanvas" xmlns:cx="http://schemas.microsoft.com/office/drawing/2014/chartex" xmlns:cx1="http://schemas.microsoft.com/office/drawing/2015/9/8/chartex" xmlns:cx2="http://schemas.microsoft.com/office/drawing/2015/10/21/chartex" xmlns:cx3="http://schemas.microsoft.com/office/drawing/2016/5/9/chartex" xmlns:cx4="http://schemas.microsoft.com/office/drawing/2016/5/10/chartex" xmlns:cx5="http://schemas.microsoft.com/office/drawing/2016/5/11/chartex" xmlns:cx6="http://schemas.microsoft.com/office/drawing/2016/5/12/chartex" xmlns:cx7="http://schemas.microsoft.com/office/drawing/2016/5/13/chartex" xmlns:cx8="http://schemas.microsoft.com/office/drawing/2016/5/14/chartex" xmlns:mc="http://schemas.openxmlformats.org/markup-compatibility/2006" xmlns:aink="http://schemas.microsoft.com/office/drawing/2016/ink" xmlns:am3d="http://schemas.microsoft.com/office/drawing/2017/model3d" xmlns:o="urn:schemas-microsoft-com:office:office" xmlns:r="http://schemas.openxmlformats.org/officeDocument/2006/relationships" xmlns:m="http://schemas.openxmlformats.org/officeDocument/2006/math" xmlns:v="urn:schemas-microsoft-com:vml" xmlns:wp14="http://schemas.microsoft.com/office/word/2010/wordprocessingDrawing" xmlns:wp="http://schemas.openxmlformats.org/drawingml/2006/wordprocessingDrawing" xmlns:w10="urn:schemas-microsoft-com:office:word" xmlns:w="http://schemas.openxmlformats.org/wordprocessingml/2006/main" xmlns:w14="http://schemas.microsoft.com/office/word/2010/wordml" xmlns:w15="http://schemas.microsoft.com/office/word/2012/wordml" xmlns:w16cid="http://schemas.microsoft.com/office/word/2016/wordml/cid" xmlns:w16se="http://schemas.microsoft.com/office/word/2015/wordml/symex" xmlns:wpg="http://schemas.microsoft.com/office/word/2010/wordprocessingGroup" xmlns:wpi="http://schemas.microsoft.com/office/word/2010/wordprocessingInk" xmlns:wne="http://schemas.microsoft.com/office/word/2006/wordml" xmlns:wps="http://schemas.microsoft.com/office/word/2010/wordprocessingShape" mc:Ignorable="w14 w15 w16se w16cid wp14">
+<w:document xmlns:wpc="http://schemas.microsoft.com/office/word/2010/wordprocessingCanvas" xmlns:cx="http://schemas.microsoft.com/office/drawing/2014/chartex" xmlns:cx1="http://schemas.microsoft.com/office/drawing/2015/9/8/chartex" xmlns:cx2="http://schemas.microsoft.com/office/drawing/2015/10/21/chartex" xmlns:cx3="http://schemas.microsoft.com/office/drawing/2016/5/9/chartex" xmlns:cx4="http://schemas.microsoft.com/office/drawing/2016/5/10/chartex" xmlns:cx5="http://schemas.microsoft.com/office/drawing/2016/5/11/chartex" xmlns:cx6="http://schemas.microsoft.com/office/drawing/2016/5/12/chartex" xmlns:cx7="http://schemas.microsoft.com/office/drawing/2016/5/13/chartex" xmlns:cx8="http://schemas.microsoft.com/office/drawing/2016/5/14/chartex" xmlns:mc="http://schemas.openxmlformats.org/markup-compatibility/2006" xmlns:aink="http://schemas.microsoft.com/office/drawing/2016/ink" xmlns:am3d="http://schemas.microsoft.com/office/drawing/2017/model3d" xmlns:o="urn:schemas-microsoft-com:office:office" xmlns:r="http://schemas.openxmlformats.org/officeDocument/2006/relationships" xmlns:m="http://schemas.openxmlformats.org/officeDocument/2006/math" xmlns:v="urn:schemas-microsoft-com:vml" xmlns:wp14="http://schemas.microsoft.com/office/word/2010/wordprocessingDrawing" xmlns:wp="http://schemas.openxmlformats.org/drawingml/2006/wordprocessingDrawing" xmlns:w10="urn:schemas-microsoft-com:office:word" xmlns:w="http://schemas.openxmlformats.org/wordprocessingml/2006/main" xmlns:w14="http://schemas.microsoft.com/office/word/2010/wordml" xmlns:w15="http://schemas.microsoft.com/office/word/2012/wordml" xmlns:w16cex="http://schemas.microsoft.com/office/word/2018/wordml/cex" xmlns:w16cid="http://schemas.microsoft.com/office/word/2016/wordml/cid" xmlns:w16="http://schemas.microsoft.com/office/word/2018/wordml" xmlns:w16se="http://schemas.microsoft.com/office/word/2015/wordml/symex" xmlns:wpg="http://schemas.microsoft.com/office/word/2010/wordprocessingGroup" xmlns:wpi="http://schemas.microsoft.com/office/word/2010/wordprocessingInk" xmlns:wne="http://schemas.microsoft.com/office/word/2006/wordml" xmlns:wps="http://schemas.microsoft.com/office/word/2010/wordprocessingShape" mc:Ignorable="w14 w15 w16se w16cid w16 w16cex wp14">
   <w:body>
     <w:p>
       <w:bookmarkStart w:id="0" w:name="_Toc437443169"/>
@@ -16,6 +16,7 @@
           <w:docPartUnique/>
         </w:docPartObj>
       </w:sdtPr>
+      <w:sdtEndPr/>
       <w:sdtContent>
         <w:p>
           <w:r>
@@ -185,7 +186,19 @@
             <w:rPr>
               <w:sz w:val="72"/>
             </w:rPr>
-            <w:t>-Analyze 2.0 Help</w:t>
+            <w:t>-Analyze 2.</w:t>
+          </w:r>
+          <w:r>
+            <w:rPr>
+              <w:sz w:val="72"/>
+            </w:rPr>
+            <w:t>1</w:t>
+          </w:r>
+          <w:r>
+            <w:rPr>
+              <w:sz w:val="72"/>
+            </w:rPr>
+            <w:t xml:space="preserve"> Help</w:t>
           </w:r>
         </w:p>
         <w:p/>
@@ -217,7 +230,19 @@
             <w:rPr>
               <w:szCs w:val="20"/>
             </w:rPr>
-            <w:t>-Analyze 2.0, which implements the Tariff 2.0 Method for computer certification of verbal autopsy (VA).</w:t>
+            <w:t>-Analyze 2.</w:t>
+          </w:r>
+          <w:r>
+            <w:rPr>
+              <w:szCs w:val="20"/>
+            </w:rPr>
+            <w:t>1</w:t>
+          </w:r>
+          <w:r>
+            <w:rPr>
+              <w:szCs w:val="20"/>
+            </w:rPr>
+            <w:t>, which implements the Tariff 2.0 Method for computer certification of verbal autopsy (VA).</w:t>
           </w:r>
         </w:p>
         <w:p/>
@@ -368,7 +393,14 @@
           <w:color w:val="2E74B5" w:themeColor="accent1" w:themeShade="BF"/>
           <w:u w:val="single"/>
         </w:rPr>
-        <w:t>-Analyze 2.0</w:t>
+        <w:t>-Analyze 2.</w:t>
+      </w:r>
+      <w:r>
+        <w:rPr>
+          <w:color w:val="2E74B5" w:themeColor="accent1" w:themeShade="BF"/>
+          <w:u w:val="single"/>
+        </w:rPr>
+        <w:t>1</w:t>
       </w:r>
     </w:p>
     <w:p>
@@ -516,7 +548,14 @@
           <w:color w:val="2E74B5" w:themeColor="accent1" w:themeShade="BF"/>
           <w:u w:val="single"/>
         </w:rPr>
-        <w:t>-Analyze 2.0</w:t>
+        <w:t>-Analyze 2.</w:t>
+      </w:r>
+      <w:r>
+        <w:rPr>
+          <w:color w:val="2E74B5" w:themeColor="accent1" w:themeShade="BF"/>
+          <w:u w:val="single"/>
+        </w:rPr>
+        <w:t>1</w:t>
       </w:r>
     </w:p>
     <w:p>
@@ -592,7 +631,13 @@
       </w:r>
       <w:proofErr w:type="spellEnd"/>
       <w:r>
-        <w:t xml:space="preserve">-Analyze 2.0, which implements the Tariff Method for computer certification of verbal autopsy (VA). It takes VA interview data as inputs and produces cause of death estimates at the individual and population levels. </w:t>
+        <w:t>-Analyze 2.</w:t>
+      </w:r>
+      <w:r>
+        <w:t>1</w:t>
+      </w:r>
+      <w:r>
+        <w:t xml:space="preserve">, which implements the Tariff Method for computer certification of verbal autopsy (VA). It takes VA interview data as inputs and produces cause of death estimates at the individual and population levels. </w:t>
       </w:r>
     </w:p>
     <w:p/>
@@ -818,7 +863,13 @@
         <w:rPr>
           <w:b/>
         </w:rPr>
-        <w:t>-Analyze 2.0</w:t>
+        <w:t>-Analyze 2.</w:t>
+      </w:r>
+      <w:r>
+        <w:rPr>
+          <w:b/>
+        </w:rPr>
+        <w:t>1</w:t>
       </w:r>
     </w:p>
     <w:p>
@@ -1682,7 +1733,13 @@
         <w:rPr>
           <w:b/>
         </w:rPr>
-        <w:t>-Analyze 2.0</w:t>
+        <w:t>-Analyze 2.</w:t>
+      </w:r>
+      <w:r>
+        <w:rPr>
+          <w:b/>
+        </w:rPr>
+        <w:t>1</w:t>
       </w:r>
     </w:p>
     <w:p>
@@ -2464,7 +2521,6 @@
       <w:pPr>
         <w:jc w:val="center"/>
       </w:pPr>
-      <w:bookmarkStart w:id="8" w:name="_GoBack"/>
       <w:r>
         <w:rPr>
           <w:noProof/>
@@ -2511,7 +2567,6 @@
           </wp:inline>
         </w:drawing>
       </w:r>
-      <w:bookmarkEnd w:id="8"/>
     </w:p>
     <w:sectPr>
       <w:pgSz w:w="12240" w:h="15840"/>
@@ -2524,7 +2579,7 @@
 </file>
 
 <file path=word/numbering.xml><?xml version="1.0" encoding="utf-8"?>
-<w:numbering xmlns:wpc="http://schemas.microsoft.com/office/word/2010/wordprocessingCanvas" xmlns:cx="http://schemas.microsoft.com/office/drawing/2014/chartex" xmlns:cx1="http://schemas.microsoft.com/office/drawing/2015/9/8/chartex" xmlns:cx2="http://schemas.microsoft.com/office/drawing/2015/10/21/chartex" xmlns:cx3="http://schemas.microsoft.com/office/drawing/2016/5/9/chartex" xmlns:cx4="http://schemas.microsoft.com/office/drawing/2016/5/10/chartex" xmlns:cx5="http://schemas.microsoft.com/office/drawing/2016/5/11/chartex" xmlns:cx6="http://schemas.microsoft.com/office/drawing/2016/5/12/chartex" xmlns:cx7="http://schemas.microsoft.com/office/drawing/2016/5/13/chartex" xmlns:cx8="http://schemas.microsoft.com/office/drawing/2016/5/14/chartex" xmlns:mc="http://schemas.openxmlformats.org/markup-compatibility/2006" xmlns:aink="http://schemas.microsoft.com/office/drawing/2016/ink" xmlns:am3d="http://schemas.microsoft.com/office/drawing/2017/model3d" xmlns:o="urn:schemas-microsoft-com:office:office" xmlns:r="http://schemas.openxmlformats.org/officeDocument/2006/relationships" xmlns:m="http://schemas.openxmlformats.org/officeDocument/2006/math" xmlns:v="urn:schemas-microsoft-com:vml" xmlns:wp14="http://schemas.microsoft.com/office/word/2010/wordprocessingDrawing" xmlns:wp="http://schemas.openxmlformats.org/drawingml/2006/wordprocessingDrawing" xmlns:w10="urn:schemas-microsoft-com:office:word" xmlns:w="http://schemas.openxmlformats.org/wordprocessingml/2006/main" xmlns:w14="http://schemas.microsoft.com/office/word/2010/wordml" xmlns:w15="http://schemas.microsoft.com/office/word/2012/wordml" xmlns:w16cid="http://schemas.microsoft.com/office/word/2016/wordml/cid" xmlns:w16se="http://schemas.microsoft.com/office/word/2015/wordml/symex" xmlns:wpg="http://schemas.microsoft.com/office/word/2010/wordprocessingGroup" xmlns:wpi="http://schemas.microsoft.com/office/word/2010/wordprocessingInk" xmlns:wne="http://schemas.microsoft.com/office/word/2006/wordml" xmlns:wps="http://schemas.microsoft.com/office/word/2010/wordprocessingShape" mc:Ignorable="w14 w15 w16se w16cid wp14">
+<w:numbering xmlns:wpc="http://schemas.microsoft.com/office/word/2010/wordprocessingCanvas" xmlns:cx="http://schemas.microsoft.com/office/drawing/2014/chartex" xmlns:cx1="http://schemas.microsoft.com/office/drawing/2015/9/8/chartex" xmlns:cx2="http://schemas.microsoft.com/office/drawing/2015/10/21/chartex" xmlns:cx3="http://schemas.microsoft.com/office/drawing/2016/5/9/chartex" xmlns:cx4="http://schemas.microsoft.com/office/drawing/2016/5/10/chartex" xmlns:cx5="http://schemas.microsoft.com/office/drawing/2016/5/11/chartex" xmlns:cx6="http://schemas.microsoft.com/office/drawing/2016/5/12/chartex" xmlns:cx7="http://schemas.microsoft.com/office/drawing/2016/5/13/chartex" xmlns:cx8="http://schemas.microsoft.com/office/drawing/2016/5/14/chartex" xmlns:mc="http://schemas.openxmlformats.org/markup-compatibility/2006" xmlns:aink="http://schemas.microsoft.com/office/drawing/2016/ink" xmlns:am3d="http://schemas.microsoft.com/office/drawing/2017/model3d" xmlns:o="urn:schemas-microsoft-com:office:office" xmlns:r="http://schemas.openxmlformats.org/officeDocument/2006/relationships" xmlns:m="http://schemas.openxmlformats.org/officeDocument/2006/math" xmlns:v="urn:schemas-microsoft-com:vml" xmlns:wp14="http://schemas.microsoft.com/office/word/2010/wordprocessingDrawing" xmlns:wp="http://schemas.openxmlformats.org/drawingml/2006/wordprocessingDrawing" xmlns:w10="urn:schemas-microsoft-com:office:word" xmlns:w="http://schemas.openxmlformats.org/wordprocessingml/2006/main" xmlns:w14="http://schemas.microsoft.com/office/word/2010/wordml" xmlns:w15="http://schemas.microsoft.com/office/word/2012/wordml" xmlns:w16cex="http://schemas.microsoft.com/office/word/2018/wordml/cex" xmlns:w16cid="http://schemas.microsoft.com/office/word/2016/wordml/cid" xmlns:w16="http://schemas.microsoft.com/office/word/2018/wordml" xmlns:w16se="http://schemas.microsoft.com/office/word/2015/wordml/symex" xmlns:wpg="http://schemas.microsoft.com/office/word/2010/wordprocessingGroup" xmlns:wpi="http://schemas.microsoft.com/office/word/2010/wordprocessingInk" xmlns:wne="http://schemas.microsoft.com/office/word/2006/wordml" xmlns:wps="http://schemas.microsoft.com/office/word/2010/wordprocessingShape" mc:Ignorable="w14 w15 w16se w16cid w16 w16cex wp14">
   <w:abstractNum w:abstractNumId="0" w15:restartNumberingAfterBreak="0">
     <w:nsid w:val="00AB5C65"/>
     <w:multiLevelType w:val="hybridMultilevel"/>
@@ -2877,7 +2932,7 @@
 </file>
 
 <file path=word/styles.xml><?xml version="1.0" encoding="utf-8"?>
-<w:styles xmlns:mc="http://schemas.openxmlformats.org/markup-compatibility/2006" xmlns:r="http://schemas.openxmlformats.org/officeDocument/2006/relationships" xmlns:w="http://schemas.openxmlformats.org/wordprocessingml/2006/main" xmlns:w14="http://schemas.microsoft.com/office/word/2010/wordml" xmlns:w15="http://schemas.microsoft.com/office/word/2012/wordml" xmlns:w16cid="http://schemas.microsoft.com/office/word/2016/wordml/cid" xmlns:w16se="http://schemas.microsoft.com/office/word/2015/wordml/symex" mc:Ignorable="w14 w15 w16se w16cid">
+<w:styles xmlns:mc="http://schemas.openxmlformats.org/markup-compatibility/2006" xmlns:r="http://schemas.openxmlformats.org/officeDocument/2006/relationships" xmlns:w="http://schemas.openxmlformats.org/wordprocessingml/2006/main" xmlns:w14="http://schemas.microsoft.com/office/word/2010/wordml" xmlns:w15="http://schemas.microsoft.com/office/word/2012/wordml" xmlns:w16cex="http://schemas.microsoft.com/office/word/2018/wordml/cex" xmlns:w16cid="http://schemas.microsoft.com/office/word/2016/wordml/cid" xmlns:w16="http://schemas.microsoft.com/office/word/2018/wordml" xmlns:w16se="http://schemas.microsoft.com/office/word/2015/wordml/symex" mc:Ignorable="w14 w15 w16se w16cid w16 w16cex">
   <w:docDefaults>
     <w:rPrDefault>
       <w:rPr>
@@ -2893,7 +2948,7 @@
       </w:pPr>
     </w:pPrDefault>
   </w:docDefaults>
-  <w:latentStyles w:defLockedState="0" w:defUIPriority="99" w:defSemiHidden="0" w:defUnhideWhenUsed="0" w:defQFormat="0" w:count="375">
+  <w:latentStyles w:defLockedState="0" w:defUIPriority="99" w:defSemiHidden="0" w:defUnhideWhenUsed="0" w:defQFormat="0" w:count="376">
     <w:lsdException w:name="Normal" w:uiPriority="0" w:qFormat="1"/>
     <w:lsdException w:name="heading 1" w:uiPriority="9" w:qFormat="1"/>
     <w:lsdException w:name="heading 2" w:semiHidden="1" w:uiPriority="9" w:unhideWhenUsed="1" w:qFormat="1"/>
@@ -2999,7 +3054,6 @@
     <w:lsdException w:name="HTML Sample" w:semiHidden="1" w:unhideWhenUsed="1"/>
     <w:lsdException w:name="HTML Typewriter" w:semiHidden="1" w:unhideWhenUsed="1"/>
     <w:lsdException w:name="HTML Variable" w:semiHidden="1" w:unhideWhenUsed="1"/>
-    <w:lsdException w:name="Normal Table" w:semiHidden="1" w:unhideWhenUsed="1"/>
     <w:lsdException w:name="annotation subject" w:semiHidden="1" w:unhideWhenUsed="1"/>
     <w:lsdException w:name="No List" w:semiHidden="1" w:unhideWhenUsed="1"/>
     <w:lsdException w:name="Outline List 1" w:semiHidden="1" w:unhideWhenUsed="1"/>
@@ -3046,10 +3100,8 @@
     <w:lsdException w:name="Table Subtle 2" w:semiHidden="1" w:unhideWhenUsed="1"/>
     <w:lsdException w:name="Table Web 1" w:semiHidden="1" w:unhideWhenUsed="1"/>
     <w:lsdException w:name="Table Web 2" w:semiHidden="1" w:unhideWhenUsed="1"/>
-    <w:lsdException w:name="Table Web 3" w:semiHidden="1" w:unhideWhenUsed="1"/>
     <w:lsdException w:name="Balloon Text" w:semiHidden="1" w:unhideWhenUsed="1"/>
     <w:lsdException w:name="Table Grid" w:uiPriority="39"/>
-    <w:lsdException w:name="Table Theme" w:semiHidden="1" w:unhideWhenUsed="1"/>
     <w:lsdException w:name="Placeholder Text" w:semiHidden="1"/>
     <w:lsdException w:name="No Spacing" w:uiPriority="1" w:qFormat="1"/>
     <w:lsdException w:name="Light Shading" w:uiPriority="60"/>
@@ -3269,6 +3321,7 @@
     <w:lsdException w:name="Smart Hyperlink" w:semiHidden="1" w:unhideWhenUsed="1"/>
     <w:lsdException w:name="Hashtag" w:semiHidden="1" w:unhideWhenUsed="1"/>
     <w:lsdException w:name="Unresolved Mention" w:semiHidden="1" w:unhideWhenUsed="1"/>
+    <w:lsdException w:name="Smart Link" w:semiHidden="1" w:unhideWhenUsed="1"/>
   </w:latentStyles>
   <w:style w:type="paragraph" w:default="1" w:styleId="Normal">
     <w:name w:val="Normal"/>

</xml_diff>

<commit_message>
DOC: increase version number to 2.2 in docs
</commit_message>
<xml_diff>
--- a/smartva/res/documentation.docx
+++ b/smartva/res/documentation.docx
@@ -1,6 +1,6 @@
 
 <file path=word/document.xml><?xml version="1.0" encoding="utf-8"?>
-<w:document xmlns:wpc="http://schemas.microsoft.com/office/word/2010/wordprocessingCanvas" xmlns:cx="http://schemas.microsoft.com/office/drawing/2014/chartex" xmlns:cx1="http://schemas.microsoft.com/office/drawing/2015/9/8/chartex" xmlns:cx2="http://schemas.microsoft.com/office/drawing/2015/10/21/chartex" xmlns:cx3="http://schemas.microsoft.com/office/drawing/2016/5/9/chartex" xmlns:cx4="http://schemas.microsoft.com/office/drawing/2016/5/10/chartex" xmlns:cx5="http://schemas.microsoft.com/office/drawing/2016/5/11/chartex" xmlns:cx6="http://schemas.microsoft.com/office/drawing/2016/5/12/chartex" xmlns:cx7="http://schemas.microsoft.com/office/drawing/2016/5/13/chartex" xmlns:cx8="http://schemas.microsoft.com/office/drawing/2016/5/14/chartex" xmlns:mc="http://schemas.openxmlformats.org/markup-compatibility/2006" xmlns:aink="http://schemas.microsoft.com/office/drawing/2016/ink" xmlns:am3d="http://schemas.microsoft.com/office/drawing/2017/model3d" xmlns:o="urn:schemas-microsoft-com:office:office" xmlns:r="http://schemas.openxmlformats.org/officeDocument/2006/relationships" xmlns:m="http://schemas.openxmlformats.org/officeDocument/2006/math" xmlns:v="urn:schemas-microsoft-com:vml" xmlns:wp14="http://schemas.microsoft.com/office/word/2010/wordprocessingDrawing" xmlns:wp="http://schemas.openxmlformats.org/drawingml/2006/wordprocessingDrawing" xmlns:w10="urn:schemas-microsoft-com:office:word" xmlns:w="http://schemas.openxmlformats.org/wordprocessingml/2006/main" xmlns:w14="http://schemas.microsoft.com/office/word/2010/wordml" xmlns:w15="http://schemas.microsoft.com/office/word/2012/wordml" xmlns:w16cex="http://schemas.microsoft.com/office/word/2018/wordml/cex" xmlns:w16cid="http://schemas.microsoft.com/office/word/2016/wordml/cid" xmlns:w16="http://schemas.microsoft.com/office/word/2018/wordml" xmlns:w16se="http://schemas.microsoft.com/office/word/2015/wordml/symex" xmlns:wpg="http://schemas.microsoft.com/office/word/2010/wordprocessingGroup" xmlns:wpi="http://schemas.microsoft.com/office/word/2010/wordprocessingInk" xmlns:wne="http://schemas.microsoft.com/office/word/2006/wordml" xmlns:wps="http://schemas.microsoft.com/office/word/2010/wordprocessingShape" mc:Ignorable="w14 w15 w16se w16cid w16 w16cex wp14">
+<w:document xmlns:wpc="http://schemas.microsoft.com/office/word/2010/wordprocessingCanvas" xmlns:cx="http://schemas.microsoft.com/office/drawing/2014/chartex" xmlns:cx1="http://schemas.microsoft.com/office/drawing/2015/9/8/chartex" xmlns:mc="http://schemas.openxmlformats.org/markup-compatibility/2006" xmlns:o="urn:schemas-microsoft-com:office:office" xmlns:r="http://schemas.openxmlformats.org/officeDocument/2006/relationships" xmlns:m="http://schemas.openxmlformats.org/officeDocument/2006/math" xmlns:v="urn:schemas-microsoft-com:vml" xmlns:wp14="http://schemas.microsoft.com/office/word/2010/wordprocessingDrawing" xmlns:wp="http://schemas.openxmlformats.org/drawingml/2006/wordprocessingDrawing" xmlns:w10="urn:schemas-microsoft-com:office:word" xmlns:w="http://schemas.openxmlformats.org/wordprocessingml/2006/main" xmlns:w14="http://schemas.microsoft.com/office/word/2010/wordml" xmlns:w15="http://schemas.microsoft.com/office/word/2012/wordml" xmlns:w16se="http://schemas.microsoft.com/office/word/2015/wordml/symex" xmlns:wpg="http://schemas.microsoft.com/office/word/2010/wordprocessingGroup" xmlns:wpi="http://schemas.microsoft.com/office/word/2010/wordprocessingInk" xmlns:wne="http://schemas.microsoft.com/office/word/2006/wordml" xmlns:wps="http://schemas.microsoft.com/office/word/2010/wordprocessingShape" mc:Ignorable="w14 w15 w16se wp14">
   <w:body>
     <w:p>
       <w:bookmarkStart w:id="0" w:name="_Toc437443169"/>
@@ -107,13 +107,13 @@
                   </wp:anchor>
                 </w:drawing>
               </mc:Choice>
-              <mc:Fallback>
+              <mc:Fallback xmlns:w16="http://schemas.microsoft.com/office/word/2018/wordml" xmlns:w16cid="http://schemas.microsoft.com/office/word/2016/wordml/cid" xmlns:w16cex="http://schemas.microsoft.com/office/word/2018/wordml/cex" xmlns:am3d="http://schemas.microsoft.com/office/drawing/2017/model3d" xmlns:aink="http://schemas.microsoft.com/office/drawing/2016/ink" xmlns:cx8="http://schemas.microsoft.com/office/drawing/2016/5/14/chartex" xmlns:cx7="http://schemas.microsoft.com/office/drawing/2016/5/13/chartex" xmlns:cx6="http://schemas.microsoft.com/office/drawing/2016/5/12/chartex" xmlns:cx5="http://schemas.microsoft.com/office/drawing/2016/5/11/chartex" xmlns:cx4="http://schemas.microsoft.com/office/drawing/2016/5/10/chartex" xmlns:cx3="http://schemas.microsoft.com/office/drawing/2016/5/9/chartex" xmlns:cx2="http://schemas.microsoft.com/office/drawing/2015/10/21/chartex">
                 <w:pict>
                   <v:shapetype w14:anchorId="4654F56C" id="_x0000_t202" coordsize="21600,21600" o:spt="202" path="m,l,21600r21600,l21600,xe">
                     <v:stroke joinstyle="miter"/>
                     <v:path gradientshapeok="t" o:connecttype="rect"/>
                   </v:shapetype>
-                  <v:shape id="Text Box 152" o:spid="_x0000_s1026" type="#_x0000_t202" style="position:absolute;margin-left:0;margin-top:0;width:722.7pt;height:1in;z-index:251659264;visibility:visible;mso-wrap-style:square;mso-width-percent:941;mso-height-percent:92;mso-top-percent:818;mso-wrap-distance-left:9pt;mso-wrap-distance-top:0;mso-wrap-distance-right:9pt;mso-wrap-distance-bottom:0;mso-position-horizontal:center;mso-position-horizontal-relative:page;mso-position-vertical-relative:page;mso-width-percent:941;mso-height-percent:92;mso-top-percent:818;mso-width-relative:page;mso-height-relative:page;v-text-anchor:bottom" o:gfxdata="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" filled="f" stroked="f" strokeweight=".5pt">
+                  <v:shape id="Text Box 152" o:spid="_x0000_s1026" type="#_x0000_t202" style="position:absolute;margin-left:0;margin-top:0;width:722.7pt;height:1in;z-index:251659264;visibility:visible;mso-wrap-style:square;mso-width-percent:941;mso-height-percent:92;mso-top-percent:818;mso-wrap-distance-left:9pt;mso-wrap-distance-top:0;mso-wrap-distance-right:9pt;mso-wrap-distance-bottom:0;mso-position-horizontal:center;mso-position-horizontal-relative:page;mso-position-vertical-relative:page;mso-width-percent:941;mso-height-percent:92;mso-top-percent:818;mso-width-relative:page;mso-height-relative:page;v-text-anchor:bottom" o:gfxdata="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" filled="f" stroked="f" strokeweight=".5pt">
                     <v:textbox inset="126pt,0,54pt,0">
                       <w:txbxContent>
                         <w:p/>
@@ -192,7 +192,7 @@
             <w:rPr>
               <w:sz w:val="72"/>
             </w:rPr>
-            <w:t>1</w:t>
+            <w:t>2</w:t>
           </w:r>
           <w:r>
             <w:rPr>
@@ -236,7 +236,7 @@
             <w:rPr>
               <w:szCs w:val="20"/>
             </w:rPr>
-            <w:t>1</w:t>
+            <w:t>2</w:t>
           </w:r>
           <w:r>
             <w:rPr>
@@ -400,8 +400,46 @@
           <w:color w:val="2E74B5" w:themeColor="accent1" w:themeShade="BF"/>
           <w:u w:val="single"/>
         </w:rPr>
+        <w:t>2</w:t>
+      </w:r>
+    </w:p>
+    <w:p>
+      <w:pPr>
+        <w:spacing w:after="20" w:line="240" w:lineRule="auto"/>
+        <w:rPr>
+          <w:color w:val="2E74B5" w:themeColor="accent1" w:themeShade="BF"/>
+          <w:u w:val="single"/>
+        </w:rPr>
+      </w:pPr>
+      <w:r>
+        <w:rPr>
+          <w:color w:val="2E74B5" w:themeColor="accent1" w:themeShade="BF"/>
+        </w:rPr>
+        <w:t xml:space="preserve">        </w:t>
+      </w:r>
+      <w:r>
+        <w:rPr>
+          <w:color w:val="2E74B5" w:themeColor="accent1" w:themeShade="BF"/>
+          <w:u w:val="single"/>
+        </w:rPr>
+        <w:t xml:space="preserve">Step </w:t>
+      </w:r>
+      <w:proofErr w:type="gramStart"/>
+      <w:r>
+        <w:rPr>
+          <w:color w:val="2E74B5" w:themeColor="accent1" w:themeShade="BF"/>
+          <w:u w:val="single"/>
+        </w:rPr>
         <w:t>1</w:t>
       </w:r>
+      <w:proofErr w:type="gramEnd"/>
+      <w:r>
+        <w:rPr>
+          <w:color w:val="2E74B5" w:themeColor="accent1" w:themeShade="BF"/>
+          <w:u w:val="single"/>
+        </w:rPr>
+        <w:t xml:space="preserve"> – Prepping input VA data</w:t>
+      </w:r>
     </w:p>
     <w:p>
       <w:pPr>
@@ -422,7 +460,23 @@
           <w:color w:val="2E74B5" w:themeColor="accent1" w:themeShade="BF"/>
           <w:u w:val="single"/>
         </w:rPr>
-        <w:t>Step 1 – Prepping input VA data</w:t>
+        <w:t xml:space="preserve">Step </w:t>
+      </w:r>
+      <w:proofErr w:type="gramStart"/>
+      <w:r>
+        <w:rPr>
+          <w:color w:val="2E74B5" w:themeColor="accent1" w:themeShade="BF"/>
+          <w:u w:val="single"/>
+        </w:rPr>
+        <w:t>2</w:t>
+      </w:r>
+      <w:proofErr w:type="gramEnd"/>
+      <w:r>
+        <w:rPr>
+          <w:color w:val="2E74B5" w:themeColor="accent1" w:themeShade="BF"/>
+          <w:u w:val="single"/>
+        </w:rPr>
+        <w:t xml:space="preserve"> – Selecting input data</w:t>
       </w:r>
     </w:p>
     <w:p>
@@ -444,7 +498,23 @@
           <w:color w:val="2E74B5" w:themeColor="accent1" w:themeShade="BF"/>
           <w:u w:val="single"/>
         </w:rPr>
-        <w:t>Step 2 – Selecting input data</w:t>
+        <w:t xml:space="preserve">Step </w:t>
+      </w:r>
+      <w:proofErr w:type="gramStart"/>
+      <w:r>
+        <w:rPr>
+          <w:color w:val="2E74B5" w:themeColor="accent1" w:themeShade="BF"/>
+          <w:u w:val="single"/>
+        </w:rPr>
+        <w:t>3</w:t>
+      </w:r>
+      <w:proofErr w:type="gramEnd"/>
+      <w:r>
+        <w:rPr>
+          <w:color w:val="2E74B5" w:themeColor="accent1" w:themeShade="BF"/>
+          <w:u w:val="single"/>
+        </w:rPr>
+        <w:t xml:space="preserve"> – Selecting output location</w:t>
       </w:r>
     </w:p>
     <w:p>
@@ -466,7 +536,23 @@
           <w:color w:val="2E74B5" w:themeColor="accent1" w:themeShade="BF"/>
           <w:u w:val="single"/>
         </w:rPr>
-        <w:t>Step 3 – Selecting output location</w:t>
+        <w:t xml:space="preserve">Step </w:t>
+      </w:r>
+      <w:proofErr w:type="gramStart"/>
+      <w:r>
+        <w:rPr>
+          <w:color w:val="2E74B5" w:themeColor="accent1" w:themeShade="BF"/>
+          <w:u w:val="single"/>
+        </w:rPr>
+        <w:t>4</w:t>
+      </w:r>
+      <w:proofErr w:type="gramEnd"/>
+      <w:r>
+        <w:rPr>
+          <w:color w:val="2E74B5" w:themeColor="accent1" w:themeShade="BF"/>
+          <w:u w:val="single"/>
+        </w:rPr>
+        <w:t xml:space="preserve"> – Defining input parameters</w:t>
       </w:r>
     </w:p>
     <w:p>
@@ -488,7 +574,23 @@
           <w:color w:val="2E74B5" w:themeColor="accent1" w:themeShade="BF"/>
           <w:u w:val="single"/>
         </w:rPr>
-        <w:t>Step 4 – Defining input parameters</w:t>
+        <w:t xml:space="preserve">Step </w:t>
+      </w:r>
+      <w:proofErr w:type="gramStart"/>
+      <w:r>
+        <w:rPr>
+          <w:color w:val="2E74B5" w:themeColor="accent1" w:themeShade="BF"/>
+          <w:u w:val="single"/>
+        </w:rPr>
+        <w:t>5</w:t>
+      </w:r>
+      <w:proofErr w:type="gramEnd"/>
+      <w:r>
+        <w:rPr>
+          <w:color w:val="2E74B5" w:themeColor="accent1" w:themeShade="BF"/>
+          <w:u w:val="single"/>
+        </w:rPr>
+        <w:t xml:space="preserve"> – Selecting options</w:t>
       </w:r>
     </w:p>
     <w:p>
@@ -510,7 +612,30 @@
           <w:color w:val="2E74B5" w:themeColor="accent1" w:themeShade="BF"/>
           <w:u w:val="single"/>
         </w:rPr>
-        <w:t>Step 5 – Selecting options</w:t>
+        <w:t xml:space="preserve">Step 6 – Running </w:t>
+      </w:r>
+      <w:proofErr w:type="spellStart"/>
+      <w:r>
+        <w:rPr>
+          <w:color w:val="2E74B5" w:themeColor="accent1" w:themeShade="BF"/>
+          <w:u w:val="single"/>
+        </w:rPr>
+        <w:t>SmartVA</w:t>
+      </w:r>
+      <w:proofErr w:type="spellEnd"/>
+      <w:r>
+        <w:rPr>
+          <w:color w:val="2E74B5" w:themeColor="accent1" w:themeShade="BF"/>
+          <w:u w:val="single"/>
+        </w:rPr>
+        <w:t>-Analyze 2.</w:t>
+      </w:r>
+      <w:r>
+        <w:rPr>
+          <w:color w:val="2E74B5" w:themeColor="accent1" w:themeShade="BF"/>
+          <w:u w:val="single"/>
+        </w:rPr>
+        <w:t>2</w:t>
       </w:r>
     </w:p>
     <w:p>
@@ -532,52 +657,23 @@
           <w:color w:val="2E74B5" w:themeColor="accent1" w:themeShade="BF"/>
           <w:u w:val="single"/>
         </w:rPr>
-        <w:t xml:space="preserve">Step 6 – Running </w:t>
-      </w:r>
-      <w:proofErr w:type="spellStart"/>
-      <w:r>
-        <w:rPr>
-          <w:color w:val="2E74B5" w:themeColor="accent1" w:themeShade="BF"/>
-          <w:u w:val="single"/>
-        </w:rPr>
-        <w:t>SmartVA</w:t>
-      </w:r>
-      <w:proofErr w:type="spellEnd"/>
-      <w:r>
-        <w:rPr>
-          <w:color w:val="2E74B5" w:themeColor="accent1" w:themeShade="BF"/>
-          <w:u w:val="single"/>
-        </w:rPr>
-        <w:t>-Analyze 2.</w:t>
-      </w:r>
-      <w:r>
-        <w:rPr>
-          <w:color w:val="2E74B5" w:themeColor="accent1" w:themeShade="BF"/>
-          <w:u w:val="single"/>
-        </w:rPr>
-        <w:t>1</w:t>
-      </w:r>
-    </w:p>
-    <w:p>
-      <w:pPr>
-        <w:spacing w:after="20" w:line="240" w:lineRule="auto"/>
-        <w:rPr>
-          <w:color w:val="2E74B5" w:themeColor="accent1" w:themeShade="BF"/>
-          <w:u w:val="single"/>
-        </w:rPr>
-      </w:pPr>
-      <w:r>
-        <w:rPr>
-          <w:color w:val="2E74B5" w:themeColor="accent1" w:themeShade="BF"/>
-        </w:rPr>
-        <w:t xml:space="preserve">        </w:t>
-      </w:r>
-      <w:r>
-        <w:rPr>
-          <w:color w:val="2E74B5" w:themeColor="accent1" w:themeShade="BF"/>
-          <w:u w:val="single"/>
-        </w:rPr>
-        <w:t>Step 7 – Analyzing output files</w:t>
+        <w:t xml:space="preserve">Step </w:t>
+      </w:r>
+      <w:proofErr w:type="gramStart"/>
+      <w:r>
+        <w:rPr>
+          <w:color w:val="2E74B5" w:themeColor="accent1" w:themeShade="BF"/>
+          <w:u w:val="single"/>
+        </w:rPr>
+        <w:t>7</w:t>
+      </w:r>
+      <w:proofErr w:type="gramEnd"/>
+      <w:r>
+        <w:rPr>
+          <w:color w:val="2E74B5" w:themeColor="accent1" w:themeShade="BF"/>
+          <w:u w:val="single"/>
+        </w:rPr>
+        <w:t xml:space="preserve"> – Analyzing output files</w:t>
       </w:r>
     </w:p>
     <w:p>
@@ -634,7 +730,7 @@
         <w:t>-Analyze 2.</w:t>
       </w:r>
       <w:r>
-        <w:t>1</w:t>
+        <w:t>2</w:t>
       </w:r>
       <w:r>
         <w:t xml:space="preserve">, which implements the Tariff Method for computer certification of verbal autopsy (VA). It takes VA interview data as inputs and produces cause of death estimates at the individual and population levels. </w:t>
@@ -729,9 +825,12 @@
         <w:t>The Tariff 2.0 cause-of-death assignment algorithm was designed and validated with the Population Health Metrics Research Consortium (PHMRC) Gold Standard VA database. With proper mapping, it can be applied to any VA survey. The approach uses tariff scores and ranking against the PHMRC Gold Standard Dataset to assign individual causes of death. Tariffs are cause-of-death-specific normalized endorsement rates for each symptom reported in the PHMRC Gold Standard dataset. The formula for a tariff for cause/symptom pair (</w:t>
       </w:r>
       <w:proofErr w:type="spellStart"/>
+      <w:r>
+        <w:t>i</w:t>
+      </w:r>
       <w:proofErr w:type="gramStart"/>
       <w:r>
-        <w:t>i,j</w:t>
+        <w:t>,j</w:t>
       </w:r>
       <w:proofErr w:type="spellEnd"/>
       <w:proofErr w:type="gramEnd"/>
@@ -805,15 +904,15 @@
         </w:drawing>
       </w:r>
       <w:r>
-        <w:t xml:space="preserve">The tariff scores of </w:t>
+        <w:t xml:space="preserve">The tariff scores of VAs </w:t>
       </w:r>
       <w:proofErr w:type="gramStart"/>
       <w:r>
-        <w:t>VAs</w:t>
+        <w:t>are calculated</w:t>
       </w:r>
       <w:proofErr w:type="gramEnd"/>
       <w:r>
-        <w:t xml:space="preserve"> are calculated by taking the sum of all of the tariff scores for the symptoms that were endorsed by that VA. </w:t>
+        <w:t xml:space="preserve"> by taking the sum of all of the tariff scores for the symptoms that were endorsed by that VA. </w:t>
       </w:r>
     </w:p>
     <w:p>
@@ -869,8 +968,10 @@
         <w:rPr>
           <w:b/>
         </w:rPr>
-        <w:t>1</w:t>
-      </w:r>
+        <w:t>2</w:t>
+      </w:r>
+      <w:bookmarkStart w:id="8" w:name="_GoBack"/>
+      <w:bookmarkEnd w:id="8"/>
     </w:p>
     <w:p>
       <w:pPr>
@@ -982,7 +1083,6 @@
         <w:rPr>
           <w:b/>
         </w:rPr>
-        <w:lastRenderedPageBreak/>
         <w:t xml:space="preserve">Step 2 – Selecting input data </w:t>
       </w:r>
     </w:p>
@@ -1306,7 +1406,6 @@
         <w:rPr>
           <w:b/>
         </w:rPr>
-        <w:lastRenderedPageBreak/>
         <w:t xml:space="preserve">Step 4 – Defining input parameters </w:t>
       </w:r>
     </w:p>
@@ -1416,11 +1515,11 @@
       </w:r>
       <w:proofErr w:type="gramStart"/>
       <w:r>
-        <w:t>were</w:t>
+        <w:t>were collected</w:t>
       </w:r>
       <w:proofErr w:type="gramEnd"/>
       <w:r>
-        <w:t xml:space="preserve"> collected. If the prevalence of HIV is known to be greater than 0.1%, select the box next to “HIV region”. If the box is not selected, the Tariff Method will not assign HIV as a cause of death. </w:t>
+        <w:t xml:space="preserve">. If the prevalence of HIV is known to be greater than 0.1%, select the box next to “HIV region”. If the box is not selected, the Tariff Method will not assign HIV as a cause of death. </w:t>
       </w:r>
     </w:p>
     <w:p>
@@ -1437,11 +1536,11 @@
       </w:r>
       <w:proofErr w:type="gramStart"/>
       <w:r>
-        <w:t>were</w:t>
+        <w:t>were collected</w:t>
       </w:r>
       <w:proofErr w:type="gramEnd"/>
       <w:r>
-        <w:t xml:space="preserve"> collected. If transmission of malaria is known to occur in the area from which VAs are being collected, select the box next to “Malaria region”. If the box is not selected, the Tariff Method will not assign malaria as a cause of death.</w:t>
+        <w:t>. If transmission of malaria is known to occur in the area from which VAs are being collected, select the box next to “Malaria region”. If the box is not selected, the Tariff Method will not assign malaria as a cause of death.</w:t>
       </w:r>
     </w:p>
     <w:p>
@@ -1460,7 +1559,6 @@
         <w:rPr>
           <w:b/>
         </w:rPr>
-        <w:lastRenderedPageBreak/>
         <w:t xml:space="preserve">Step 5 – Selecting options </w:t>
       </w:r>
     </w:p>
@@ -1610,7 +1708,6 @@
         <w:pStyle w:val="Heading4"/>
       </w:pPr>
       <w:r>
-        <w:lastRenderedPageBreak/>
         <w:t xml:space="preserve">Free text variables </w:t>
       </w:r>
     </w:p>
@@ -1739,7 +1836,7 @@
         <w:rPr>
           <w:b/>
         </w:rPr>
-        <w:t>1</w:t>
+        <w:t>2</w:t>
       </w:r>
     </w:p>
     <w:p>
@@ -1806,7 +1903,6 @@
     </w:p>
     <w:p>
       <w:r>
-        <w:lastRenderedPageBreak/>
         <w:t xml:space="preserve">This is what it looks like when </w:t>
       </w:r>
       <w:proofErr w:type="spellStart"/>
@@ -2021,9 +2117,6 @@
     <w:p>
       <w:r>
         <w:br w:type="page"/>
-      </w:r>
-      <w:r>
-        <w:lastRenderedPageBreak/>
         <w:t>The files containing the individual-level cause of death assignments for your data are in the folder “1-individual-cause-of-death”.</w:t>
       </w:r>
     </w:p>
@@ -2247,7 +2340,6 @@
         <w:rPr>
           <w:b/>
         </w:rPr>
-        <w:lastRenderedPageBreak/>
         <w:t xml:space="preserve">Frequently asked questions </w:t>
       </w:r>
     </w:p>
@@ -2579,7 +2671,7 @@
 </file>
 
 <file path=word/numbering.xml><?xml version="1.0" encoding="utf-8"?>
-<w:numbering xmlns:wpc="http://schemas.microsoft.com/office/word/2010/wordprocessingCanvas" xmlns:cx="http://schemas.microsoft.com/office/drawing/2014/chartex" xmlns:cx1="http://schemas.microsoft.com/office/drawing/2015/9/8/chartex" xmlns:cx2="http://schemas.microsoft.com/office/drawing/2015/10/21/chartex" xmlns:cx3="http://schemas.microsoft.com/office/drawing/2016/5/9/chartex" xmlns:cx4="http://schemas.microsoft.com/office/drawing/2016/5/10/chartex" xmlns:cx5="http://schemas.microsoft.com/office/drawing/2016/5/11/chartex" xmlns:cx6="http://schemas.microsoft.com/office/drawing/2016/5/12/chartex" xmlns:cx7="http://schemas.microsoft.com/office/drawing/2016/5/13/chartex" xmlns:cx8="http://schemas.microsoft.com/office/drawing/2016/5/14/chartex" xmlns:mc="http://schemas.openxmlformats.org/markup-compatibility/2006" xmlns:aink="http://schemas.microsoft.com/office/drawing/2016/ink" xmlns:am3d="http://schemas.microsoft.com/office/drawing/2017/model3d" xmlns:o="urn:schemas-microsoft-com:office:office" xmlns:r="http://schemas.openxmlformats.org/officeDocument/2006/relationships" xmlns:m="http://schemas.openxmlformats.org/officeDocument/2006/math" xmlns:v="urn:schemas-microsoft-com:vml" xmlns:wp14="http://schemas.microsoft.com/office/word/2010/wordprocessingDrawing" xmlns:wp="http://schemas.openxmlformats.org/drawingml/2006/wordprocessingDrawing" xmlns:w10="urn:schemas-microsoft-com:office:word" xmlns:w="http://schemas.openxmlformats.org/wordprocessingml/2006/main" xmlns:w14="http://schemas.microsoft.com/office/word/2010/wordml" xmlns:w15="http://schemas.microsoft.com/office/word/2012/wordml" xmlns:w16cex="http://schemas.microsoft.com/office/word/2018/wordml/cex" xmlns:w16cid="http://schemas.microsoft.com/office/word/2016/wordml/cid" xmlns:w16="http://schemas.microsoft.com/office/word/2018/wordml" xmlns:w16se="http://schemas.microsoft.com/office/word/2015/wordml/symex" xmlns:wpg="http://schemas.microsoft.com/office/word/2010/wordprocessingGroup" xmlns:wpi="http://schemas.microsoft.com/office/word/2010/wordprocessingInk" xmlns:wne="http://schemas.microsoft.com/office/word/2006/wordml" xmlns:wps="http://schemas.microsoft.com/office/word/2010/wordprocessingShape" mc:Ignorable="w14 w15 w16se w16cid w16 w16cex wp14">
+<w:numbering xmlns:wpc="http://schemas.microsoft.com/office/word/2010/wordprocessingCanvas" xmlns:cx="http://schemas.microsoft.com/office/drawing/2014/chartex" xmlns:cx1="http://schemas.microsoft.com/office/drawing/2015/9/8/chartex" xmlns:mc="http://schemas.openxmlformats.org/markup-compatibility/2006" xmlns:o="urn:schemas-microsoft-com:office:office" xmlns:r="http://schemas.openxmlformats.org/officeDocument/2006/relationships" xmlns:m="http://schemas.openxmlformats.org/officeDocument/2006/math" xmlns:v="urn:schemas-microsoft-com:vml" xmlns:wp14="http://schemas.microsoft.com/office/word/2010/wordprocessingDrawing" xmlns:wp="http://schemas.openxmlformats.org/drawingml/2006/wordprocessingDrawing" xmlns:w10="urn:schemas-microsoft-com:office:word" xmlns:w="http://schemas.openxmlformats.org/wordprocessingml/2006/main" xmlns:w14="http://schemas.microsoft.com/office/word/2010/wordml" xmlns:w15="http://schemas.microsoft.com/office/word/2012/wordml" xmlns:w16se="http://schemas.microsoft.com/office/word/2015/wordml/symex" xmlns:wpg="http://schemas.microsoft.com/office/word/2010/wordprocessingGroup" xmlns:wpi="http://schemas.microsoft.com/office/word/2010/wordprocessingInk" xmlns:wne="http://schemas.microsoft.com/office/word/2006/wordml" xmlns:wps="http://schemas.microsoft.com/office/word/2010/wordprocessingShape" mc:Ignorable="w14 w15 w16se wp14">
   <w:abstractNum w:abstractNumId="0" w15:restartNumberingAfterBreak="0">
     <w:nsid w:val="00AB5C65"/>
     <w:multiLevelType w:val="hybridMultilevel"/>
@@ -2932,7 +3024,7 @@
 </file>
 
 <file path=word/styles.xml><?xml version="1.0" encoding="utf-8"?>
-<w:styles xmlns:mc="http://schemas.openxmlformats.org/markup-compatibility/2006" xmlns:r="http://schemas.openxmlformats.org/officeDocument/2006/relationships" xmlns:w="http://schemas.openxmlformats.org/wordprocessingml/2006/main" xmlns:w14="http://schemas.microsoft.com/office/word/2010/wordml" xmlns:w15="http://schemas.microsoft.com/office/word/2012/wordml" xmlns:w16cex="http://schemas.microsoft.com/office/word/2018/wordml/cex" xmlns:w16cid="http://schemas.microsoft.com/office/word/2016/wordml/cid" xmlns:w16="http://schemas.microsoft.com/office/word/2018/wordml" xmlns:w16se="http://schemas.microsoft.com/office/word/2015/wordml/symex" mc:Ignorable="w14 w15 w16se w16cid w16 w16cex">
+<w:styles xmlns:mc="http://schemas.openxmlformats.org/markup-compatibility/2006" xmlns:r="http://schemas.openxmlformats.org/officeDocument/2006/relationships" xmlns:w="http://schemas.openxmlformats.org/wordprocessingml/2006/main" xmlns:w14="http://schemas.microsoft.com/office/word/2010/wordml" xmlns:w15="http://schemas.microsoft.com/office/word/2012/wordml" xmlns:w16se="http://schemas.microsoft.com/office/word/2015/wordml/symex" mc:Ignorable="w14 w15 w16se">
   <w:docDefaults>
     <w:rPrDefault>
       <w:rPr>
@@ -2948,7 +3040,7 @@
       </w:pPr>
     </w:pPrDefault>
   </w:docDefaults>
-  <w:latentStyles w:defLockedState="0" w:defUIPriority="99" w:defSemiHidden="0" w:defUnhideWhenUsed="0" w:defQFormat="0" w:count="376">
+  <w:latentStyles w:defLockedState="0" w:defUIPriority="99" w:defSemiHidden="0" w:defUnhideWhenUsed="0" w:defQFormat="0" w:count="371">
     <w:lsdException w:name="Normal" w:uiPriority="0" w:qFormat="1"/>
     <w:lsdException w:name="heading 1" w:uiPriority="9" w:qFormat="1"/>
     <w:lsdException w:name="heading 2" w:semiHidden="1" w:uiPriority="9" w:unhideWhenUsed="1" w:qFormat="1"/>
@@ -3054,6 +3146,7 @@
     <w:lsdException w:name="HTML Sample" w:semiHidden="1" w:unhideWhenUsed="1"/>
     <w:lsdException w:name="HTML Typewriter" w:semiHidden="1" w:unhideWhenUsed="1"/>
     <w:lsdException w:name="HTML Variable" w:semiHidden="1" w:unhideWhenUsed="1"/>
+    <w:lsdException w:name="Normal Table" w:semiHidden="1" w:unhideWhenUsed="1"/>
     <w:lsdException w:name="annotation subject" w:semiHidden="1" w:unhideWhenUsed="1"/>
     <w:lsdException w:name="No List" w:semiHidden="1" w:unhideWhenUsed="1"/>
     <w:lsdException w:name="Outline List 1" w:semiHidden="1" w:unhideWhenUsed="1"/>
@@ -3100,8 +3193,10 @@
     <w:lsdException w:name="Table Subtle 2" w:semiHidden="1" w:unhideWhenUsed="1"/>
     <w:lsdException w:name="Table Web 1" w:semiHidden="1" w:unhideWhenUsed="1"/>
     <w:lsdException w:name="Table Web 2" w:semiHidden="1" w:unhideWhenUsed="1"/>
+    <w:lsdException w:name="Table Web 3" w:semiHidden="1" w:unhideWhenUsed="1"/>
     <w:lsdException w:name="Balloon Text" w:semiHidden="1" w:unhideWhenUsed="1"/>
     <w:lsdException w:name="Table Grid" w:uiPriority="39"/>
+    <w:lsdException w:name="Table Theme" w:semiHidden="1" w:unhideWhenUsed="1"/>
     <w:lsdException w:name="Placeholder Text" w:semiHidden="1"/>
     <w:lsdException w:name="No Spacing" w:uiPriority="1" w:qFormat="1"/>
     <w:lsdException w:name="Light Shading" w:uiPriority="60"/>
@@ -3317,11 +3412,6 @@
     <w:lsdException w:name="List Table 5 Dark Accent 6" w:uiPriority="50"/>
     <w:lsdException w:name="List Table 6 Colorful Accent 6" w:uiPriority="51"/>
     <w:lsdException w:name="List Table 7 Colorful Accent 6" w:uiPriority="52"/>
-    <w:lsdException w:name="Mention" w:semiHidden="1" w:unhideWhenUsed="1"/>
-    <w:lsdException w:name="Smart Hyperlink" w:semiHidden="1" w:unhideWhenUsed="1"/>
-    <w:lsdException w:name="Hashtag" w:semiHidden="1" w:unhideWhenUsed="1"/>
-    <w:lsdException w:name="Unresolved Mention" w:semiHidden="1" w:unhideWhenUsed="1"/>
-    <w:lsdException w:name="Smart Link" w:semiHidden="1" w:unhideWhenUsed="1"/>
   </w:latentStyles>
   <w:style w:type="paragraph" w:default="1" w:styleId="Normal">
     <w:name w:val="Normal"/>
@@ -3585,7 +3675,7 @@
       <w:szCs w:val="32"/>
     </w:rPr>
   </w:style>
-  <w:style w:type="character" w:styleId="UnresolvedMention">
+  <w:style w:type="character" w:customStyle="1" w:styleId="UnresolvedMention">
     <w:name w:val="Unresolved Mention"/>
     <w:basedOn w:val="DefaultParagraphFont"/>
     <w:uiPriority w:val="99"/>
@@ -3964,7 +4054,7 @@
 </file>
 
 <file path=customXml/itemProps1.xml><?xml version="1.0" encoding="utf-8"?>
-<ds:datastoreItem xmlns:ds="http://schemas.openxmlformats.org/officeDocument/2006/customXml" ds:itemID="{5D289D1F-7A34-7548-B6F4-B4959FB4C47F}">
+<ds:datastoreItem xmlns:ds="http://schemas.openxmlformats.org/officeDocument/2006/customXml" ds:itemID="{11332C22-FD0B-4B8F-B100-095A6D65E969}">
   <ds:schemaRefs>
     <ds:schemaRef ds:uri="http://schemas.openxmlformats.org/officeDocument/2006/bibliography"/>
   </ds:schemaRefs>

</xml_diff>